<commit_message>
Before trying to tidy up the TimetableTile code.
</commit_message>
<xml_diff>
--- a/_Writeup/User Manual - Copy.docx
+++ b/_Writeup/User Manual - Copy.docx
@@ -219,8 +219,18 @@
                         <w:bCs/>
                         <w:color w:val="17365D" w:themeColor="text2" w:themeShade="BF"/>
                       </w:rPr>
-                      <w:t>Keith Collister</w:t>
+                      <w:t xml:space="preserve">Keith </w:t>
                     </w:r>
+                    <w:proofErr w:type="spellStart"/>
+                    <w:r>
+                      <w:rPr>
+                        <w:b/>
+                        <w:bCs/>
+                        <w:color w:val="17365D" w:themeColor="text2" w:themeShade="BF"/>
+                      </w:rPr>
+                      <w:t>Collister</w:t>
+                    </w:r>
+                    <w:proofErr w:type="spellEnd"/>
                   </w:p>
                 </w:tc>
               </w:sdtContent>
@@ -252,7 +262,15 @@
                     <w:bCs/>
                     <w:color w:val="17365D" w:themeColor="text2" w:themeShade="BF"/>
                   </w:rPr>
-                  <w:t>February 2016</w:t>
+                  <w:t>January</w:t>
+                </w:r>
+                <w:r>
+                  <w:rPr>
+                    <w:b/>
+                    <w:bCs/>
+                    <w:color w:val="17365D" w:themeColor="text2" w:themeShade="BF"/>
+                  </w:rPr>
+                  <w:t xml:space="preserve"> 2016</w:t>
                 </w:r>
               </w:p>
             </w:tc>
@@ -1226,9 +1244,11 @@
             <w:r>
               <w:t xml:space="preserve">Can create and edit </w:t>
             </w:r>
+            <w:proofErr w:type="gramStart"/>
             <w:r>
               <w:t>their own</w:t>
             </w:r>
+            <w:proofErr w:type="gramEnd"/>
             <w:r>
               <w:t xml:space="preserve"> bookings</w:t>
             </w:r>
@@ -1292,7 +1312,15 @@
               <w:t xml:space="preserve">Can </w:t>
             </w:r>
             <w:r>
-              <w:t>create and edit any bookings, have all the capabilities of a student, and can create and edit more core system entries, such as the Rooms and Periods that Bookings can take place in/during.</w:t>
+              <w:t xml:space="preserve">create and edit any bookings, have all the capabilities of a student, and can create and edit more core system entries, such as the Rooms and Periods </w:t>
+            </w:r>
+            <w:proofErr w:type="gramStart"/>
+            <w:r>
+              <w:t>that Bookings</w:t>
+            </w:r>
+            <w:proofErr w:type="gramEnd"/>
+            <w:r>
+              <w:t xml:space="preserve"> can take place in/during.</w:t>
             </w:r>
           </w:p>
         </w:tc>
@@ -1438,29 +1466,113 @@
       <w:r>
         <w:br/>
       </w:r>
+      <w:proofErr w:type="gramStart"/>
       <w:r>
         <w:t>2GHz processor</w:t>
       </w:r>
       <w:r>
         <w:t>.</w:t>
       </w:r>
+      <w:proofErr w:type="gramEnd"/>
       <w:r>
         <w:br/>
+      </w:r>
+      <w:proofErr w:type="gramStart"/>
+      <w:r>
         <w:t>Windows XP or above.</w:t>
       </w:r>
+      <w:proofErr w:type="gramEnd"/>
       <w:r>
         <w:t xml:space="preserve"> </w:t>
       </w:r>
       <w:r>
         <w:br/>
+      </w:r>
+      <w:proofErr w:type="gramStart"/>
+      <w:r>
         <w:t>.NET Framework 4 or above</w:t>
       </w:r>
       <w:r>
         <w:t>.</w:t>
       </w:r>
+      <w:proofErr w:type="gramEnd"/>
       <w:r>
         <w:br/>
       </w:r>
+    </w:p>
+    <w:p>
+      <w:pPr>
+        <w:pStyle w:val="NoSpacing"/>
+        <w:rPr>
+          <w:color w:val="548DD4" w:themeColor="text2" w:themeTint="99"/>
+          <w:u w:val="single"/>
+        </w:rPr>
+      </w:pPr>
+      <w:r>
+        <w:rPr>
+          <w:color w:val="548DD4" w:themeColor="text2" w:themeTint="99"/>
+          <w:u w:val="single"/>
+        </w:rPr>
+        <w:t>Client (Minimum)</w:t>
+      </w:r>
+    </w:p>
+    <w:p>
+      <w:pPr>
+        <w:pStyle w:val="NoSpacing"/>
+      </w:pPr>
+      <w:r>
+        <w:t>500MB free hard drive space.</w:t>
+      </w:r>
+      <w:r>
+        <w:br/>
+        <w:t>1GB RAM.</w:t>
+      </w:r>
+      <w:r>
+        <w:t xml:space="preserve"> </w:t>
+      </w:r>
+      <w:r>
+        <w:br/>
+      </w:r>
+      <w:proofErr w:type="gramStart"/>
+      <w:r>
+        <w:t>2GHz processor</w:t>
+      </w:r>
+      <w:r>
+        <w:t>.</w:t>
+      </w:r>
+      <w:proofErr w:type="gramEnd"/>
+      <w:r>
+        <w:br/>
+      </w:r>
+      <w:proofErr w:type="gramStart"/>
+      <w:r>
+        <w:t>Windows XP or above.</w:t>
+      </w:r>
+      <w:proofErr w:type="gramEnd"/>
+      <w:r>
+        <w:t xml:space="preserve"> </w:t>
+      </w:r>
+      <w:r>
+        <w:br/>
+      </w:r>
+      <w:proofErr w:type="gramStart"/>
+      <w:r>
+        <w:t>.NET F</w:t>
+      </w:r>
+      <w:r>
+        <w:t>ramework 4 or above.</w:t>
+      </w:r>
+      <w:proofErr w:type="gramEnd"/>
+    </w:p>
+    <w:p>
+      <w:pPr>
+        <w:pStyle w:val="Heading2"/>
+      </w:pPr>
+      <w:bookmarkStart w:id="3" w:name="_Toc441175797"/>
+      <w:r>
+        <w:t>Installation Instructions</w:t>
+      </w:r>
+      <w:bookmarkEnd w:id="3"/>
     </w:p>
     <w:p>
       <w:pPr>
@@ -1473,7 +1585,7 @@
         <w:rPr>
           <w:color w:val="548DD4" w:themeColor="text2" w:themeTint="99"/>
         </w:rPr>
-        <w:t>Client (Minimum)</w:t>
+        <w:t>Server</w:t>
       </w:r>
     </w:p>
     <w:p>
@@ -1481,51 +1593,64 @@
         <w:pStyle w:val="NoSpacing"/>
       </w:pPr>
       <w:r>
-        <w:t>500MB free hard drive space.</w:t>
+        <w:t xml:space="preserve">The server should be set up by an administrator, and simply needs to be opened to start running. It will create or use the database files in the same directory as it, and </w:t>
+      </w:r>
+      <w:r>
+        <w:t>is otherwise</w:t>
+      </w:r>
+      <w:r>
+        <w:t xml:space="preserve"> standalone.</w:t>
+      </w:r>
+      <w:r>
+        <w:t xml:space="preserve"> Once started, it will take a few seconds to load the internal model, and then display</w:t>
+      </w:r>
+      <w:r>
+        <w:t>s</w:t>
+      </w:r>
+      <w:r>
+        <w:t xml:space="preserve"> a message stating that it’s</w:t>
+      </w:r>
+      <w:r>
+        <w:t xml:space="preserve"> started to listen for clients.</w:t>
+      </w:r>
+      <w:r>
+        <w:t xml:space="preserve"> </w:t>
+      </w:r>
+      <w:r>
+        <w:t>Information on events will be printed as they occur.</w:t>
       </w:r>
       <w:r>
         <w:br/>
-        <w:t>1GB RAM.</w:t>
-      </w:r>
-      <w:r>
-        <w:t xml:space="preserve"> </w:t>
+        <w:t xml:space="preserve">Pressing a key will shut down the server and disconnect all clients </w:t>
+      </w:r>
+      <w:proofErr w:type="gramStart"/>
+      <w:r>
+        <w:t>cleanly,</w:t>
+      </w:r>
+      <w:proofErr w:type="gramEnd"/>
+      <w:r>
+        <w:t xml:space="preserve"> also ensuring the database is detached correctly. This is the recommended method of shutting down the server.</w:t>
       </w:r>
       <w:r>
         <w:br/>
       </w:r>
       <w:r>
-        <w:t>2GHz processor</w:t>
-      </w:r>
-      <w:r>
-        <w:t>.</w:t>
+        <w:t xml:space="preserve">Opening the server after the first run will resume with the same state as when it was shut down – all Bookings, Rooms </w:t>
+      </w:r>
+      <w:proofErr w:type="spellStart"/>
+      <w:r>
+        <w:t>etc</w:t>
+      </w:r>
+      <w:proofErr w:type="spellEnd"/>
+      <w:r>
+        <w:t xml:space="preserve"> will persist between shut downs.</w:t>
       </w:r>
       <w:r>
         <w:br/>
-      </w:r>
-      <w:r>
-        <w:t>Windows XP or above.</w:t>
-      </w:r>
-      <w:r>
-        <w:t xml:space="preserve"> </w:t>
-      </w:r>
-      <w:r>
-        <w:br/>
-        <w:t>.NET F</w:t>
-      </w:r>
-      <w:r>
-        <w:t>ramework 4 or above.</w:t>
+        <w:t>// Need to give step by step instructions rather than an overview?</w:t>
       </w:r>
     </w:p>
-    <w:p>
-      <w:pPr>
-        <w:pStyle w:val="Heading2"/>
-      </w:pPr>
-      <w:bookmarkStart w:id="3" w:name="_Toc441175797"/>
-      <w:r>
-        <w:t>Installation Instructions</w:t>
-      </w:r>
-      <w:bookmarkEnd w:id="3"/>
-    </w:p>
+    <w:p/>
     <w:p>
       <w:pPr>
         <w:pStyle w:val="NoSpacing"/>
@@ -1537,7 +1662,7 @@
         <w:rPr>
           <w:color w:val="548DD4" w:themeColor="text2" w:themeTint="99"/>
         </w:rPr>
-        <w:t>Server</w:t>
+        <w:t>Client</w:t>
       </w:r>
     </w:p>
     <w:p>
@@ -1545,72 +1670,19 @@
         <w:pStyle w:val="NoSpacing"/>
       </w:pPr>
       <w:r>
-        <w:t xml:space="preserve">The server should be set up by an administrator, and simply needs to be opened to start running. It will create or use the database files in the same directory as it, and </w:t>
-      </w:r>
-      <w:r>
-        <w:t>is otherwise</w:t>
-      </w:r>
-      <w:r>
-        <w:t xml:space="preserve"> standalone.</w:t>
-      </w:r>
-      <w:r>
-        <w:t xml:space="preserve"> Once started, it will take a few seconds to load the internal model, and then display</w:t>
-      </w:r>
-      <w:r>
-        <w:t>s</w:t>
-      </w:r>
-      <w:r>
-        <w:t xml:space="preserve"> a message stating that it’s</w:t>
-      </w:r>
-      <w:r>
-        <w:t xml:space="preserve"> started to listen for clients.</w:t>
-      </w:r>
-      <w:r>
-        <w:t xml:space="preserve"> </w:t>
-      </w:r>
-      <w:r>
-        <w:t>Information on events will be printed as they occur.</w:t>
+        <w:t>Client installation is trickier, and again should be done by an admin.</w:t>
       </w:r>
       <w:r>
         <w:br/>
-        <w:t>Pressing a key will shut down the server and disconnect all clients cleanly, also ensuring the database is detached correctly. This is the recommended method of shutting down the server.</w:t>
-      </w:r>
-      <w:r>
-        <w:br/>
-      </w:r>
-      <w:r>
-        <w:t>Opening the server after the first run will resume with the same state as when it was shut down – all Bookings, Rooms etc will persist between shut downs.</w:t>
-      </w:r>
-      <w:r>
-        <w:br/>
-        <w:t>// Need to give step by step instructions rather than an overview?</w:t>
-      </w:r>
-    </w:p>
-    <w:p/>
-    <w:p>
-      <w:pPr>
-        <w:pStyle w:val="NoSpacing"/>
-        <w:rPr>
-          <w:color w:val="548DD4" w:themeColor="text2" w:themeTint="99"/>
-        </w:rPr>
-      </w:pPr>
-      <w:r>
-        <w:rPr>
-          <w:color w:val="548DD4" w:themeColor="text2" w:themeTint="99"/>
-        </w:rPr>
-        <w:t>Client</w:t>
-      </w:r>
-    </w:p>
-    <w:p>
-      <w:pPr>
-        <w:pStyle w:val="NoSpacing"/>
-      </w:pPr>
-      <w:r>
-        <w:t>Client installation is trickier, and again should be done by an admin.</w:t>
-      </w:r>
-      <w:r>
-        <w:br/>
-        <w:t>// Need to go into detail about how to setup startup scripts</w:t>
+        <w:t xml:space="preserve">// Need to go into detail about how to setup </w:t>
+      </w:r>
+      <w:proofErr w:type="spellStart"/>
+      <w:r>
+        <w:t>startup</w:t>
+      </w:r>
+      <w:proofErr w:type="spellEnd"/>
+      <w:r>
+        <w:t xml:space="preserve"> scripts</w:t>
       </w:r>
       <w:r>
         <w:t xml:space="preserve"> on Windows Server</w:t>
@@ -1619,7 +1691,15 @@
         <w:t>?</w:t>
       </w:r>
       <w:r>
-        <w:t xml:space="preserve"> Or just give a simple demo like, put into startup folder on computer?</w:t>
+        <w:t xml:space="preserve"> Or just give a simple demo like, put into </w:t>
+      </w:r>
+      <w:proofErr w:type="spellStart"/>
+      <w:r>
+        <w:t>startup</w:t>
+      </w:r>
+      <w:proofErr w:type="spellEnd"/>
+      <w:r>
+        <w:t xml:space="preserve"> folder on computer?</w:t>
       </w:r>
     </w:p>
     <w:p>
@@ -1939,9 +2019,11 @@
                                   <w:pPr>
                                     <w:pStyle w:val="NoSpacing"/>
                                   </w:pPr>
+                                  <w:proofErr w:type="gramStart"/>
                                   <w:r>
                                     <w:t>The current date being viewed.</w:t>
                                   </w:r>
+                                  <w:proofErr w:type="gramEnd"/>
                                 </w:p>
                                 <w:p>
                                   <w:pPr>
@@ -1952,9 +2034,11 @@
                                   <w:pPr>
                                     <w:pStyle w:val="NoSpacing"/>
                                   </w:pPr>
+                                  <w:proofErr w:type="gramStart"/>
                                   <w:r>
                                     <w:t>A Booking made by Mr Kenny for Physics during period 3 taking place in both D12 and the Library.</w:t>
                                   </w:r>
+                                  <w:proofErr w:type="gramEnd"/>
                                 </w:p>
                               </w:txbxContent>
                             </wps:txbx>
@@ -2210,7 +2294,15 @@
         <w:t>uttons to navigate between days – the timetable will update to display the desired day.</w:t>
       </w:r>
       <w:r>
-        <w:t xml:space="preserve"> Hovering over a room will display more information about it, including the number of seats it has and the type of special seats (eg computers) that it has.</w:t>
+        <w:t xml:space="preserve"> Hovering over a room will display more information about it, including the number of seats it has and the type of special seats (</w:t>
+      </w:r>
+      <w:proofErr w:type="spellStart"/>
+      <w:r>
+        <w:t>eg</w:t>
+      </w:r>
+      <w:proofErr w:type="spellEnd"/>
+      <w:r>
+        <w:t xml:space="preserve"> computers) that it has.</w:t>
       </w:r>
     </w:p>
     <w:p/>
@@ -2437,21 +2529,25 @@
                               <w:pPr>
                                 <w:pStyle w:val="NoSpacing"/>
                               </w:pPr>
+                              <w:proofErr w:type="gramStart"/>
                               <w:r>
                                 <w:t>A Booking made by “Mrs Britton”</w:t>
                               </w:r>
                               <w:r>
                                 <w:t>.</w:t>
                               </w:r>
+                              <w:proofErr w:type="gramEnd"/>
                             </w:p>
                             <w:p/>
                             <w:p>
                               <w:pPr>
                                 <w:pStyle w:val="NoSpacing"/>
                               </w:pPr>
+                              <w:proofErr w:type="gramStart"/>
                               <w:r>
                                 <w:t>An empty slot that can be booked.</w:t>
                               </w:r>
+                              <w:proofErr w:type="gramEnd"/>
                             </w:p>
                           </w:txbxContent>
                         </wps:txbx>
@@ -2666,7 +2762,7 @@
         <mc:AlternateContent>
           <mc:Choice Requires="wpg">
             <w:drawing>
-              <wp:anchor distT="0" distB="0" distL="114300" distR="114300" simplePos="0" relativeHeight="251691008" behindDoc="0" locked="0" layoutInCell="1" allowOverlap="1">
+              <wp:anchor distT="0" distB="0" distL="114300" distR="114300" simplePos="0" relativeHeight="251691008" behindDoc="0" locked="0" layoutInCell="1" allowOverlap="1" wp14:anchorId="76D586AA" wp14:editId="789C19CC">
                 <wp:simplePos x="0" y="0"/>
                 <wp:positionH relativeFrom="column">
                   <wp:posOffset>2932430</wp:posOffset>
@@ -2947,10 +3043,33 @@
             <w:pict>
               <v:group id="Group 27" o:spid="_x0000_s1040" style="position:absolute;margin-left:230.9pt;margin-top:97.75pt;width:319.9pt;height:355.9pt;z-index:251691008" coordsize="40627,45199" o:gfxdata="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">
                 <v:group id="Group 15" o:spid="_x0000_s1041" style="position:absolute;width:40627;height:45199" coordorigin="1207" coordsize="40630,45202" o:gfxdata="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">
+                  <v:shapetype id="_x0000_t75" coordsize="21600,21600" o:spt="75" o:preferrelative="t" path="m@4@5l@4@11@9@11@9@5xe" filled="f" stroked="f">
+                    <v:stroke joinstyle="miter"/>
+                    <v:formulas>
+                      <v:f eqn="if lineDrawn pixelLineWidth 0"/>
+                      <v:f eqn="sum @0 1 0"/>
+                      <v:f eqn="sum 0 0 @1"/>
+                      <v:f eqn="prod @2 1 2"/>
+                      <v:f eqn="prod @3 21600 pixelWidth"/>
+                      <v:f eqn="prod @3 21600 pixelHeight"/>
+                      <v:f eqn="sum @0 0 1"/>
+                      <v:f eqn="prod @6 1 2"/>
+                      <v:f eqn="prod @7 21600 pixelWidth"/>
+                      <v:f eqn="sum @8 21600 0"/>
+                      <v:f eqn="prod @7 21600 pixelHeight"/>
+                      <v:f eqn="sum @10 21600 0"/>
+                    </v:formulas>
+                    <v:path o:extrusionok="f" gradientshapeok="t" o:connecttype="rect"/>
+                    <o:lock v:ext="edit" aspectratio="t"/>
+                  </v:shapetype>
                   <v:shape id="Picture 22" o:spid="_x0000_s1042" type="#_x0000_t75" style="position:absolute;left:15182;width:26656;height:45202;visibility:visible;mso-wrap-style:square" o:gfxdata="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">
                     <v:imagedata r:id="rId19" o:title="Edit Booking"/>
                     <v:path arrowok="t"/>
                   </v:shape>
+                  <v:shapetype id="_x0000_t202" coordsize="21600,21600" o:spt="202" path="m,l,21600r21600,l21600,xe">
+                    <v:stroke joinstyle="miter"/>
+                    <v:path gradientshapeok="t" o:connecttype="rect"/>
+                  </v:shapetype>
                   <v:shape id="Text Box 1" o:spid="_x0000_s1043" type="#_x0000_t202" style="position:absolute;left:1207;width:13113;height:45202;visibility:visible;mso-wrap-style:square;v-text-anchor:top" o:gfxdata="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" filled="f" stroked="f" strokeweight=".5pt">
                     <v:textbox>
                       <w:txbxContent>
@@ -3118,71 +3237,463 @@
           <w:lang w:eastAsia="en-GB"/>
         </w:rPr>
         <w:lastRenderedPageBreak/>
-        <w:drawing>
-          <wp:anchor distT="0" distB="0" distL="114300" distR="114300" simplePos="0" relativeHeight="251685888" behindDoc="0" locked="0" layoutInCell="1" allowOverlap="1" wp14:anchorId="1C50F581" wp14:editId="68E71985">
-            <wp:simplePos x="0" y="0"/>
-            <wp:positionH relativeFrom="column">
-              <wp:posOffset>3691890</wp:posOffset>
-            </wp:positionH>
-            <wp:positionV relativeFrom="paragraph">
-              <wp:posOffset>5080</wp:posOffset>
-            </wp:positionV>
-            <wp:extent cx="2994660" cy="2000885"/>
-            <wp:effectExtent l="0" t="0" r="0" b="0"/>
-            <wp:wrapSquare wrapText="bothSides"/>
-            <wp:docPr id="23" name="Picture 23" descr="H:\Burford\Year 13\Computing\Project\_Writeup\Resources\User Guide\Filter.PNG"/>
-            <wp:cNvGraphicFramePr>
-              <a:graphicFrameLocks xmlns:a="http://schemas.openxmlformats.org/drawingml/2006/main" noChangeAspect="1"/>
-            </wp:cNvGraphicFramePr>
-            <a:graphic xmlns:a="http://schemas.openxmlformats.org/drawingml/2006/main">
-              <a:graphicData uri="http://schemas.openxmlformats.org/drawingml/2006/picture">
-                <pic:pic xmlns:pic="http://schemas.openxmlformats.org/drawingml/2006/picture">
-                  <pic:nvPicPr>
-                    <pic:cNvPr id="0" name="Picture 1" descr="H:\Burford\Year 13\Computing\Project\_Writeup\Resources\User Guide\Filter.PNG"/>
-                    <pic:cNvPicPr>
-                      <a:picLocks noChangeAspect="1" noChangeArrowheads="1"/>
-                    </pic:cNvPicPr>
-                  </pic:nvPicPr>
-                  <pic:blipFill>
-                    <a:blip r:embed="rId20">
-                      <a:extLst>
-                        <a:ext uri="{28A0092B-C50C-407E-A947-70E740481C1C}">
-                          <a14:useLocalDpi xmlns:a14="http://schemas.microsoft.com/office/drawing/2010/main" val="0"/>
-                        </a:ext>
-                      </a:extLst>
-                    </a:blip>
-                    <a:srcRect/>
-                    <a:stretch>
-                      <a:fillRect/>
-                    </a:stretch>
-                  </pic:blipFill>
-                  <pic:spPr bwMode="auto">
-                    <a:xfrm>
-                      <a:off x="0" y="0"/>
-                      <a:ext cx="2994660" cy="2000885"/>
-                    </a:xfrm>
-                    <a:prstGeom prst="rect">
-                      <a:avLst/>
-                    </a:prstGeom>
-                    <a:noFill/>
-                    <a:ln>
-                      <a:noFill/>
-                    </a:ln>
-                  </pic:spPr>
-                </pic:pic>
-              </a:graphicData>
-            </a:graphic>
-            <wp14:sizeRelH relativeFrom="page">
-              <wp14:pctWidth>0</wp14:pctWidth>
-            </wp14:sizeRelH>
-            <wp14:sizeRelV relativeFrom="page">
-              <wp14:pctHeight>0</wp14:pctHeight>
-            </wp14:sizeRelV>
-          </wp:anchor>
-        </w:drawing>
-      </w:r>
-      <w:r>
-        <w:t>You can select Students from the Students area to attend the lesson (this is optional, it’ll only make it easier for them to see which lessons they’re involved in). You can filter the students by various criteria – type text into the filter box and select a filter, and the list will update to reflect students where the column indicated by the filter contains the text in the box. You can also filter by classes using the right-most drop-down box.</w:t>
+        <mc:AlternateContent>
+          <mc:Choice Requires="wpg">
+            <w:drawing>
+              <wp:anchor distT="0" distB="0" distL="114300" distR="114300" simplePos="0" relativeHeight="251703296" behindDoc="0" locked="0" layoutInCell="1" allowOverlap="1" wp14:anchorId="20F43A78" wp14:editId="5473CBC9">
+                <wp:simplePos x="0" y="0"/>
+                <wp:positionH relativeFrom="column">
+                  <wp:posOffset>3735238</wp:posOffset>
+                </wp:positionH>
+                <wp:positionV relativeFrom="paragraph">
+                  <wp:posOffset>134908</wp:posOffset>
+                </wp:positionV>
+                <wp:extent cx="2992755" cy="2240915"/>
+                <wp:effectExtent l="0" t="0" r="0" b="6985"/>
+                <wp:wrapSquare wrapText="bothSides"/>
+                <wp:docPr id="39" name="Group 39"/>
+                <wp:cNvGraphicFramePr/>
+                <a:graphic xmlns:a="http://schemas.openxmlformats.org/drawingml/2006/main">
+                  <a:graphicData uri="http://schemas.microsoft.com/office/word/2010/wordprocessingGroup">
+                    <wpg:wgp>
+                      <wpg:cNvGrpSpPr/>
+                      <wpg:grpSpPr>
+                        <a:xfrm>
+                          <a:off x="0" y="0"/>
+                          <a:ext cx="2992755" cy="2240915"/>
+                          <a:chOff x="0" y="0"/>
+                          <a:chExt cx="2992755" cy="2240915"/>
+                        </a:xfrm>
+                      </wpg:grpSpPr>
+                      <wpg:grpSp>
+                        <wpg:cNvPr id="35" name="Group 35"/>
+                        <wpg:cNvGrpSpPr/>
+                        <wpg:grpSpPr>
+                          <a:xfrm>
+                            <a:off x="0" y="0"/>
+                            <a:ext cx="2992755" cy="2240915"/>
+                            <a:chOff x="-1" y="0"/>
+                            <a:chExt cx="2992756" cy="2240915"/>
+                          </a:xfrm>
+                        </wpg:grpSpPr>
+                        <wps:wsp>
+                          <wps:cNvPr id="32" name="Text Box 32"/>
+                          <wps:cNvSpPr txBox="1"/>
+                          <wps:spPr>
+                            <a:xfrm>
+                              <a:off x="879894" y="8626"/>
+                              <a:ext cx="1026160" cy="257810"/>
+                            </a:xfrm>
+                            <a:prstGeom prst="rect">
+                              <a:avLst/>
+                            </a:prstGeom>
+                            <a:noFill/>
+                            <a:ln w="6350">
+                              <a:noFill/>
+                            </a:ln>
+                            <a:effectLst/>
+                          </wps:spPr>
+                          <wps:style>
+                            <a:lnRef idx="0">
+                              <a:schemeClr val="accent1"/>
+                            </a:lnRef>
+                            <a:fillRef idx="0">
+                              <a:schemeClr val="accent1"/>
+                            </a:fillRef>
+                            <a:effectRef idx="0">
+                              <a:schemeClr val="accent1"/>
+                            </a:effectRef>
+                            <a:fontRef idx="minor">
+                              <a:schemeClr val="dk1"/>
+                            </a:fontRef>
+                          </wps:style>
+                          <wps:txbx>
+                            <w:txbxContent>
+                              <w:p>
+                                <w:pPr>
+                                  <w:pStyle w:val="NoSpacing"/>
+                                </w:pPr>
+                                <w:r>
+                                  <w:t>Field selector</w:t>
+                                </w:r>
+                              </w:p>
+                            </w:txbxContent>
+                          </wps:txbx>
+                          <wps:bodyPr rot="0" spcFirstLastPara="0" vertOverflow="overflow" horzOverflow="overflow" vert="horz" wrap="square" lIns="91440" tIns="45720" rIns="91440" bIns="45720" numCol="1" spcCol="0" rtlCol="0" fromWordArt="0" anchor="t" anchorCtr="0" forceAA="0" compatLnSpc="1">
+                            <a:prstTxWarp prst="textNoShape">
+                              <a:avLst/>
+                            </a:prstTxWarp>
+                            <a:noAutofit/>
+                          </wps:bodyPr>
+                        </wps:wsp>
+                        <wpg:grpSp>
+                          <wpg:cNvPr id="34" name="Group 34"/>
+                          <wpg:cNvGrpSpPr/>
+                          <wpg:grpSpPr>
+                            <a:xfrm>
+                              <a:off x="-1" y="0"/>
+                              <a:ext cx="2992756" cy="2240915"/>
+                              <a:chOff x="-1" y="0"/>
+                              <a:chExt cx="2992756" cy="2240915"/>
+                            </a:xfrm>
+                          </wpg:grpSpPr>
+                          <wpg:grpSp>
+                            <wpg:cNvPr id="31" name="Group 31"/>
+                            <wpg:cNvGrpSpPr/>
+                            <wpg:grpSpPr>
+                              <a:xfrm>
+                                <a:off x="-1" y="0"/>
+                                <a:ext cx="2992756" cy="2240915"/>
+                                <a:chOff x="-1" y="292697"/>
+                                <a:chExt cx="2993367" cy="2243469"/>
+                              </a:xfrm>
+                            </wpg:grpSpPr>
+                            <pic:pic xmlns:pic="http://schemas.openxmlformats.org/drawingml/2006/picture">
+                              <pic:nvPicPr>
+                                <pic:cNvPr id="23" name="Picture 23" descr="H:\Burford\Year 13\Computing\Project\_Writeup\Resources\User Guide\Filter.PNG"/>
+                                <pic:cNvPicPr>
+                                  <a:picLocks noChangeAspect="1"/>
+                                </pic:cNvPicPr>
+                              </pic:nvPicPr>
+                              <pic:blipFill>
+                                <a:blip r:embed="rId20">
+                                  <a:extLst>
+                                    <a:ext uri="{28A0092B-C50C-407E-A947-70E740481C1C}">
+                                      <a14:useLocalDpi xmlns:a14="http://schemas.microsoft.com/office/drawing/2010/main" val="0"/>
+                                    </a:ext>
+                                  </a:extLst>
+                                </a:blip>
+                                <a:srcRect/>
+                                <a:stretch>
+                                  <a:fillRect/>
+                                </a:stretch>
+                              </pic:blipFill>
+                              <pic:spPr bwMode="auto">
+                                <a:xfrm>
+                                  <a:off x="0" y="534838"/>
+                                  <a:ext cx="2993366" cy="2001328"/>
+                                </a:xfrm>
+                                <a:prstGeom prst="rect">
+                                  <a:avLst/>
+                                </a:prstGeom>
+                                <a:noFill/>
+                                <a:ln>
+                                  <a:noFill/>
+                                </a:ln>
+                              </pic:spPr>
+                            </pic:pic>
+                            <wps:wsp>
+                              <wps:cNvPr id="30" name="Text Box 30"/>
+                              <wps:cNvSpPr txBox="1"/>
+                              <wps:spPr>
+                                <a:xfrm>
+                                  <a:off x="-1" y="292697"/>
+                                  <a:ext cx="966356" cy="275640"/>
+                                </a:xfrm>
+                                <a:prstGeom prst="rect">
+                                  <a:avLst/>
+                                </a:prstGeom>
+                                <a:noFill/>
+                                <a:ln w="6350">
+                                  <a:noFill/>
+                                </a:ln>
+                                <a:effectLst/>
+                              </wps:spPr>
+                              <wps:style>
+                                <a:lnRef idx="0">
+                                  <a:schemeClr val="accent1"/>
+                                </a:lnRef>
+                                <a:fillRef idx="0">
+                                  <a:schemeClr val="accent1"/>
+                                </a:fillRef>
+                                <a:effectRef idx="0">
+                                  <a:schemeClr val="accent1"/>
+                                </a:effectRef>
+                                <a:fontRef idx="minor">
+                                  <a:schemeClr val="dk1"/>
+                                </a:fontRef>
+                              </wps:style>
+                              <wps:txbx>
+                                <w:txbxContent>
+                                  <w:p>
+                                    <w:pPr>
+                                      <w:pStyle w:val="NoSpacing"/>
+                                    </w:pPr>
+                                    <w:r>
+                                      <w:t xml:space="preserve">Filter text </w:t>
+                                    </w:r>
+                                  </w:p>
+                                </w:txbxContent>
+                              </wps:txbx>
+                              <wps:bodyPr rot="0" spcFirstLastPara="0" vertOverflow="overflow" horzOverflow="overflow" vert="horz" wrap="square" lIns="91440" tIns="45720" rIns="91440" bIns="45720" numCol="1" spcCol="0" rtlCol="0" fromWordArt="0" anchor="t" anchorCtr="0" forceAA="0" compatLnSpc="1">
+                                <a:prstTxWarp prst="textNoShape">
+                                  <a:avLst/>
+                                </a:prstTxWarp>
+                                <a:noAutofit/>
+                              </wps:bodyPr>
+                            </wps:wsp>
+                          </wpg:grpSp>
+                          <wps:wsp>
+                            <wps:cNvPr id="33" name="Text Box 33"/>
+                            <wps:cNvSpPr txBox="1"/>
+                            <wps:spPr>
+                              <a:xfrm>
+                                <a:off x="1906437" y="8626"/>
+                                <a:ext cx="1085850" cy="266700"/>
+                              </a:xfrm>
+                              <a:prstGeom prst="rect">
+                                <a:avLst/>
+                              </a:prstGeom>
+                              <a:noFill/>
+                              <a:ln w="6350">
+                                <a:noFill/>
+                              </a:ln>
+                              <a:effectLst/>
+                            </wps:spPr>
+                            <wps:style>
+                              <a:lnRef idx="0">
+                                <a:schemeClr val="accent1"/>
+                              </a:lnRef>
+                              <a:fillRef idx="0">
+                                <a:schemeClr val="accent1"/>
+                              </a:fillRef>
+                              <a:effectRef idx="0">
+                                <a:schemeClr val="accent1"/>
+                              </a:effectRef>
+                              <a:fontRef idx="minor">
+                                <a:schemeClr val="dk1"/>
+                              </a:fontRef>
+                            </wps:style>
+                            <wps:txbx>
+                              <w:txbxContent>
+                                <w:p>
+                                  <w:pPr>
+                                    <w:pStyle w:val="NoSpacing"/>
+                                  </w:pPr>
+                                  <w:r>
+                                    <w:t>Class selector</w:t>
+                                  </w:r>
+                                </w:p>
+                              </w:txbxContent>
+                            </wps:txbx>
+                            <wps:bodyPr rot="0" spcFirstLastPara="0" vertOverflow="overflow" horzOverflow="overflow" vert="horz" wrap="square" lIns="91440" tIns="45720" rIns="91440" bIns="45720" numCol="1" spcCol="0" rtlCol="0" fromWordArt="0" anchor="t" anchorCtr="0" forceAA="0" compatLnSpc="1">
+                              <a:prstTxWarp prst="textNoShape">
+                                <a:avLst/>
+                              </a:prstTxWarp>
+                              <a:noAutofit/>
+                            </wps:bodyPr>
+                          </wps:wsp>
+                        </wpg:grpSp>
+                      </wpg:grpSp>
+                      <wps:wsp>
+                        <wps:cNvPr id="36" name="Straight Arrow Connector 36"/>
+                        <wps:cNvCnPr/>
+                        <wps:spPr>
+                          <a:xfrm>
+                            <a:off x="457200" y="241539"/>
+                            <a:ext cx="155275" cy="137316"/>
+                          </a:xfrm>
+                          <a:prstGeom prst="straightConnector1">
+                            <a:avLst/>
+                          </a:prstGeom>
+                          <a:ln>
+                            <a:tailEnd type="arrow"/>
+                          </a:ln>
+                        </wps:spPr>
+                        <wps:style>
+                          <a:lnRef idx="2">
+                            <a:schemeClr val="dk1"/>
+                          </a:lnRef>
+                          <a:fillRef idx="0">
+                            <a:schemeClr val="dk1"/>
+                          </a:fillRef>
+                          <a:effectRef idx="1">
+                            <a:schemeClr val="dk1"/>
+                          </a:effectRef>
+                          <a:fontRef idx="minor">
+                            <a:schemeClr val="tx1"/>
+                          </a:fontRef>
+                        </wps:style>
+                        <wps:bodyPr/>
+                      </wps:wsp>
+                      <wps:wsp>
+                        <wps:cNvPr id="37" name="Straight Arrow Connector 37"/>
+                        <wps:cNvCnPr/>
+                        <wps:spPr>
+                          <a:xfrm>
+                            <a:off x="1414732" y="232913"/>
+                            <a:ext cx="198407" cy="171821"/>
+                          </a:xfrm>
+                          <a:prstGeom prst="straightConnector1">
+                            <a:avLst/>
+                          </a:prstGeom>
+                          <a:ln>
+                            <a:tailEnd type="arrow"/>
+                          </a:ln>
+                        </wps:spPr>
+                        <wps:style>
+                          <a:lnRef idx="2">
+                            <a:schemeClr val="dk1"/>
+                          </a:lnRef>
+                          <a:fillRef idx="0">
+                            <a:schemeClr val="dk1"/>
+                          </a:fillRef>
+                          <a:effectRef idx="1">
+                            <a:schemeClr val="dk1"/>
+                          </a:effectRef>
+                          <a:fontRef idx="minor">
+                            <a:schemeClr val="tx1"/>
+                          </a:fontRef>
+                        </wps:style>
+                        <wps:bodyPr/>
+                      </wps:wsp>
+                      <wps:wsp>
+                        <wps:cNvPr id="38" name="Straight Arrow Connector 38"/>
+                        <wps:cNvCnPr/>
+                        <wps:spPr>
+                          <a:xfrm>
+                            <a:off x="2415396" y="215660"/>
+                            <a:ext cx="0" cy="163195"/>
+                          </a:xfrm>
+                          <a:prstGeom prst="straightConnector1">
+                            <a:avLst/>
+                          </a:prstGeom>
+                          <a:ln>
+                            <a:tailEnd type="arrow"/>
+                          </a:ln>
+                        </wps:spPr>
+                        <wps:style>
+                          <a:lnRef idx="2">
+                            <a:schemeClr val="dk1"/>
+                          </a:lnRef>
+                          <a:fillRef idx="0">
+                            <a:schemeClr val="dk1"/>
+                          </a:fillRef>
+                          <a:effectRef idx="1">
+                            <a:schemeClr val="dk1"/>
+                          </a:effectRef>
+                          <a:fontRef idx="minor">
+                            <a:schemeClr val="tx1"/>
+                          </a:fontRef>
+                        </wps:style>
+                        <wps:bodyPr/>
+                      </wps:wsp>
+                    </wpg:wgp>
+                  </a:graphicData>
+                </a:graphic>
+              </wp:anchor>
+            </w:drawing>
+          </mc:Choice>
+          <mc:Fallback>
+            <w:pict>
+              <v:group id="Group 39" o:spid="_x0000_s1047" style="position:absolute;margin-left:294.1pt;margin-top:10.6pt;width:235.65pt;height:176.45pt;z-index:251703296" coordsize="29927,22409" o:gfxdata="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">
+                <v:group id="Group 35" o:spid="_x0000_s1048" style="position:absolute;width:29927;height:22409" coordorigin="" coordsize="29927,22409" o:gfxdata="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">
+                  <v:shapetype id="_x0000_t202" coordsize="21600,21600" o:spt="202" path="m,l,21600r21600,l21600,xe">
+                    <v:stroke joinstyle="miter"/>
+                    <v:path gradientshapeok="t" o:connecttype="rect"/>
+                  </v:shapetype>
+                  <v:shape id="Text Box 32" o:spid="_x0000_s1049" type="#_x0000_t202" style="position:absolute;left:8798;top:86;width:10262;height:2578;visibility:visible;mso-wrap-style:square;v-text-anchor:top" o:gfxdata="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" filled="f" stroked="f" strokeweight=".5pt">
+                    <v:textbox>
+                      <w:txbxContent>
+                        <w:p>
+                          <w:pPr>
+                            <w:pStyle w:val="NoSpacing"/>
+                          </w:pPr>
+                          <w:r>
+                            <w:t>Field selector</w:t>
+                          </w:r>
+                        </w:p>
+                      </w:txbxContent>
+                    </v:textbox>
+                  </v:shape>
+                  <v:group id="Group 34" o:spid="_x0000_s1050" style="position:absolute;width:29927;height:22409" coordorigin="" coordsize="29927,22409" o:gfxdata="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">
+                    <v:group id="Group 31" o:spid="_x0000_s1051" style="position:absolute;width:29927;height:22409" coordorigin=",2926" coordsize="29933,22434" o:gfxdata="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">
+                      <v:shapetype id="_x0000_t75" coordsize="21600,21600" o:spt="75" o:preferrelative="t" path="m@4@5l@4@11@9@11@9@5xe" filled="f" stroked="f">
+                        <v:stroke joinstyle="miter"/>
+                        <v:formulas>
+                          <v:f eqn="if lineDrawn pixelLineWidth 0"/>
+                          <v:f eqn="sum @0 1 0"/>
+                          <v:f eqn="sum 0 0 @1"/>
+                          <v:f eqn="prod @2 1 2"/>
+                          <v:f eqn="prod @3 21600 pixelWidth"/>
+                          <v:f eqn="prod @3 21600 pixelHeight"/>
+                          <v:f eqn="sum @0 0 1"/>
+                          <v:f eqn="prod @6 1 2"/>
+                          <v:f eqn="prod @7 21600 pixelWidth"/>
+                          <v:f eqn="sum @8 21600 0"/>
+                          <v:f eqn="prod @7 21600 pixelHeight"/>
+                          <v:f eqn="sum @10 21600 0"/>
+                        </v:formulas>
+                        <v:path o:extrusionok="f" gradientshapeok="t" o:connecttype="rect"/>
+                        <o:lock v:ext="edit" aspectratio="t"/>
+                      </v:shapetype>
+                      <v:shape id="Picture 23" o:spid="_x0000_s1052" type="#_x0000_t75" style="position:absolute;top:5348;width:29933;height:20013;visibility:visible;mso-wrap-style:square" o:gfxdata="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">
+                        <v:imagedata r:id="rId21" o:title="Filter"/>
+                        <v:path arrowok="t"/>
+                      </v:shape>
+                      <v:shape id="Text Box 30" o:spid="_x0000_s1053" type="#_x0000_t202" style="position:absolute;top:2926;width:9663;height:2757;visibility:visible;mso-wrap-style:square;v-text-anchor:top" o:gfxdata="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" filled="f" stroked="f" strokeweight=".5pt">
+                        <v:textbox>
+                          <w:txbxContent>
+                            <w:p>
+                              <w:pPr>
+                                <w:pStyle w:val="NoSpacing"/>
+                              </w:pPr>
+                              <w:r>
+                                <w:t xml:space="preserve">Filter text </w:t>
+                              </w:r>
+                            </w:p>
+                          </w:txbxContent>
+                        </v:textbox>
+                      </v:shape>
+                    </v:group>
+                    <v:shape id="Text Box 33" o:spid="_x0000_s1054" type="#_x0000_t202" style="position:absolute;left:19064;top:86;width:10858;height:2667;visibility:visible;mso-wrap-style:square;v-text-anchor:top" o:gfxdata="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" filled="f" stroked="f" strokeweight=".5pt">
+                      <v:textbox>
+                        <w:txbxContent>
+                          <w:p>
+                            <w:pPr>
+                              <w:pStyle w:val="NoSpacing"/>
+                            </w:pPr>
+                            <w:r>
+                              <w:t>Class selector</w:t>
+                            </w:r>
+                          </w:p>
+                        </w:txbxContent>
+                      </v:textbox>
+                    </v:shape>
+                  </v:group>
+                </v:group>
+                <v:shapetype id="_x0000_t32" coordsize="21600,21600" o:spt="32" o:oned="t" path="m,l21600,21600e" filled="f">
+                  <v:path arrowok="t" fillok="f" o:connecttype="none"/>
+                  <o:lock v:ext="edit" shapetype="t"/>
+                </v:shapetype>
+                <v:shape id="Straight Arrow Connector 36" o:spid="_x0000_s1055" type="#_x0000_t32" style="position:absolute;left:4572;top:2415;width:1552;height:1373;visibility:visible;mso-wrap-style:square" o:connectortype="straight" o:gfxdata="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" strokecolor="black [3200]" strokeweight="2pt">
+                  <v:stroke endarrow="open"/>
+                  <v:shadow on="t" color="black" opacity="24903f" origin=",.5" offset="0,.55556mm"/>
+                </v:shape>
+                <v:shape id="Straight Arrow Connector 37" o:spid="_x0000_s1056" type="#_x0000_t32" style="position:absolute;left:14147;top:2329;width:1984;height:1718;visibility:visible;mso-wrap-style:square" o:connectortype="straight" o:gfxdata="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" strokecolor="black [3200]" strokeweight="2pt">
+                  <v:stroke endarrow="open"/>
+                  <v:shadow on="t" color="black" opacity="24903f" origin=",.5" offset="0,.55556mm"/>
+                </v:shape>
+                <v:shape id="Straight Arrow Connector 38" o:spid="_x0000_s1057" type="#_x0000_t32" style="position:absolute;left:24153;top:2156;width:0;height:1632;visibility:visible;mso-wrap-style:square" o:connectortype="straight" o:gfxdata="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" strokecolor="black [3200]" strokeweight="2pt">
+                  <v:stroke endarrow="open"/>
+                  <v:shadow on="t" color="black" opacity="24903f" origin=",.5" offset="0,.55556mm"/>
+                </v:shape>
+                <w10:wrap type="square"/>
+              </v:group>
+            </w:pict>
+          </mc:Fallback>
+        </mc:AlternateContent>
+      </w:r>
+      <w:r>
+        <w:t xml:space="preserve">You can select Students from the Students area to attend the lesson (this is </w:t>
+      </w:r>
+      <w:proofErr w:type="gramStart"/>
+      <w:r>
+        <w:t>optional,</w:t>
+      </w:r>
+      <w:proofErr w:type="gramEnd"/>
+      <w:r>
+        <w:t xml:space="preserve"> it’ll only make it easier for them to see which lessons they’re involved in). You can filter the students by various criteria – type text into the filter box and select a filter, and the list will update to reflect students where the column indicated by the filter contains the text in the box. You can also filter by classes using the right-most drop-down box.</w:t>
       </w:r>
     </w:p>
     <w:p>
@@ -3195,7 +3706,15 @@
         <w:pStyle w:val="NoSpacing"/>
       </w:pPr>
       <w:r>
-        <w:t>To delete a booking, simply open the window as if you were about to edit it, then press the “Delete” button. A confirmation dialog will show, giving you a chance to confirm your choice. Hitting “Yes” will permanently delete the booking, pressing “No” will cancel the deletion.</w:t>
+        <w:t xml:space="preserve">To delete a booking, simply open the window as if you were about to edit it, then press the “Delete” button. A confirmation dialog will show, giving you a chance to confirm your choice. Hitting “Yes” will permanently delete the </w:t>
+      </w:r>
+      <w:proofErr w:type="gramStart"/>
+      <w:r>
+        <w:t>booking,</w:t>
+      </w:r>
+      <w:proofErr w:type="gramEnd"/>
+      <w:r>
+        <w:t xml:space="preserve"> pressing “No” will cancel the deletion.</w:t>
       </w:r>
       <w:r>
         <w:rPr>
@@ -3226,6 +3745,77 @@
         <w:pStyle w:val="NoSpacing"/>
       </w:pPr>
       <w:r>
+        <w:rPr>
+          <w:noProof/>
+          <w:lang w:eastAsia="en-GB"/>
+        </w:rPr>
+        <w:drawing>
+          <wp:anchor distT="0" distB="0" distL="114300" distR="114300" simplePos="0" relativeHeight="251692032" behindDoc="0" locked="0" layoutInCell="1" allowOverlap="1" wp14:anchorId="795DAEB7" wp14:editId="1A049460">
+            <wp:simplePos x="0" y="0"/>
+            <wp:positionH relativeFrom="column">
+              <wp:posOffset>4086860</wp:posOffset>
+            </wp:positionH>
+            <wp:positionV relativeFrom="paragraph">
+              <wp:posOffset>24765</wp:posOffset>
+            </wp:positionV>
+            <wp:extent cx="2734310" cy="1257300"/>
+            <wp:effectExtent l="0" t="0" r="8890" b="0"/>
+            <wp:wrapSquare wrapText="bothSides"/>
+            <wp:docPr id="29" name="Picture 29" descr="H:\Burford\Year 13\Computing\Project\_Writeup\Resources\User Guide\TaskbarAdmin.PNG"/>
+            <wp:cNvGraphicFramePr>
+              <a:graphicFrameLocks xmlns:a="http://schemas.openxmlformats.org/drawingml/2006/main" noChangeAspect="1"/>
+            </wp:cNvGraphicFramePr>
+            <a:graphic xmlns:a="http://schemas.openxmlformats.org/drawingml/2006/main">
+              <a:graphicData uri="http://schemas.openxmlformats.org/drawingml/2006/picture">
+                <pic:pic xmlns:pic="http://schemas.openxmlformats.org/drawingml/2006/picture">
+                  <pic:nvPicPr>
+                    <pic:cNvPr id="0" name="Picture 2" descr="H:\Burford\Year 13\Computing\Project\_Writeup\Resources\User Guide\TaskbarAdmin.PNG"/>
+                    <pic:cNvPicPr>
+                      <a:picLocks noChangeAspect="1" noChangeArrowheads="1"/>
+                    </pic:cNvPicPr>
+                  </pic:nvPicPr>
+                  <pic:blipFill rotWithShape="1">
+                    <a:blip r:embed="rId22">
+                      <a:extLst>
+                        <a:ext uri="{28A0092B-C50C-407E-A947-70E740481C1C}">
+                          <a14:useLocalDpi xmlns:a14="http://schemas.microsoft.com/office/drawing/2010/main" val="0"/>
+                        </a:ext>
+                      </a:extLst>
+                    </a:blip>
+                    <a:srcRect l="15224" t="16592"/>
+                    <a:stretch/>
+                  </pic:blipFill>
+                  <pic:spPr bwMode="auto">
+                    <a:xfrm>
+                      <a:off x="0" y="0"/>
+                      <a:ext cx="2734310" cy="1257300"/>
+                    </a:xfrm>
+                    <a:prstGeom prst="rect">
+                      <a:avLst/>
+                    </a:prstGeom>
+                    <a:noFill/>
+                    <a:ln>
+                      <a:noFill/>
+                    </a:ln>
+                    <a:extLst>
+                      <a:ext uri="{53640926-AAD7-44D8-BBD7-CCE9431645EC}">
+                        <a14:shadowObscured xmlns:a14="http://schemas.microsoft.com/office/drawing/2010/main"/>
+                      </a:ext>
+                    </a:extLst>
+                  </pic:spPr>
+                </pic:pic>
+              </a:graphicData>
+            </a:graphic>
+            <wp14:sizeRelH relativeFrom="page">
+              <wp14:pctWidth>0</wp14:pctWidth>
+            </wp14:sizeRelH>
+            <wp14:sizeRelV relativeFrom="page">
+              <wp14:pctHeight>0</wp14:pctHeight>
+            </wp14:sizeRelV>
+          </wp:anchor>
+        </w:drawing>
+      </w:r>
+      <w:r>
         <w:t>Please first read both the Student and Teacher sections first, as they contain information about useful parts of the system as well as introducing windows etc.</w:t>
       </w:r>
     </w:p>
@@ -3234,6 +3824,381 @@
         <w:pStyle w:val="NoSpacing"/>
       </w:pPr>
       <w:r>
+        <w:rPr>
+          <w:noProof/>
+          <w:lang w:eastAsia="en-GB"/>
+        </w:rPr>
+        <mc:AlternateContent>
+          <mc:Choice Requires="wpg">
+            <w:drawing>
+              <wp:anchor distT="0" distB="0" distL="114300" distR="114300" simplePos="0" relativeHeight="251711488" behindDoc="0" locked="0" layoutInCell="1" allowOverlap="1">
+                <wp:simplePos x="0" y="0"/>
+                <wp:positionH relativeFrom="column">
+                  <wp:posOffset>2474595</wp:posOffset>
+                </wp:positionH>
+                <wp:positionV relativeFrom="paragraph">
+                  <wp:posOffset>956310</wp:posOffset>
+                </wp:positionV>
+                <wp:extent cx="4545965" cy="3010535"/>
+                <wp:effectExtent l="0" t="0" r="6985" b="18415"/>
+                <wp:wrapSquare wrapText="bothSides"/>
+                <wp:docPr id="44" name="Group 44"/>
+                <wp:cNvGraphicFramePr/>
+                <a:graphic xmlns:a="http://schemas.openxmlformats.org/drawingml/2006/main">
+                  <a:graphicData uri="http://schemas.microsoft.com/office/word/2010/wordprocessingGroup">
+                    <wpg:wgp>
+                      <wpg:cNvGrpSpPr/>
+                      <wpg:grpSpPr>
+                        <a:xfrm>
+                          <a:off x="0" y="0"/>
+                          <a:ext cx="4545965" cy="3010535"/>
+                          <a:chOff x="0" y="0"/>
+                          <a:chExt cx="4546121" cy="3010618"/>
+                        </a:xfrm>
+                      </wpg:grpSpPr>
+                      <pic:pic xmlns:pic="http://schemas.openxmlformats.org/drawingml/2006/picture">
+                        <pic:nvPicPr>
+                          <pic:cNvPr id="28" name="Picture 28" descr="H:\Burford\Year 13\Computing\Project\_Writeup\Resources\User Guide\Admin Panel.PNG"/>
+                          <pic:cNvPicPr>
+                            <a:picLocks noChangeAspect="1"/>
+                          </pic:cNvPicPr>
+                        </pic:nvPicPr>
+                        <pic:blipFill>
+                          <a:blip r:embed="rId23">
+                            <a:extLst>
+                              <a:ext uri="{28A0092B-C50C-407E-A947-70E740481C1C}">
+                                <a14:useLocalDpi xmlns:a14="http://schemas.microsoft.com/office/drawing/2010/main" val="0"/>
+                              </a:ext>
+                            </a:extLst>
+                          </a:blip>
+                          <a:srcRect/>
+                          <a:stretch>
+                            <a:fillRect/>
+                          </a:stretch>
+                        </pic:blipFill>
+                        <pic:spPr bwMode="auto">
+                          <a:xfrm>
+                            <a:off x="966159" y="0"/>
+                            <a:ext cx="3579962" cy="3010618"/>
+                          </a:xfrm>
+                          <a:prstGeom prst="rect">
+                            <a:avLst/>
+                          </a:prstGeom>
+                          <a:noFill/>
+                          <a:ln>
+                            <a:noFill/>
+                          </a:ln>
+                        </pic:spPr>
+                      </pic:pic>
+                      <wps:wsp>
+                        <wps:cNvPr id="40" name="Text Box 40"/>
+                        <wps:cNvSpPr txBox="1"/>
+                        <wps:spPr>
+                          <a:xfrm>
+                            <a:off x="0" y="0"/>
+                            <a:ext cx="965835" cy="3010618"/>
+                          </a:xfrm>
+                          <a:prstGeom prst="rect">
+                            <a:avLst/>
+                          </a:prstGeom>
+                          <a:noFill/>
+                          <a:ln w="6350">
+                            <a:noFill/>
+                          </a:ln>
+                          <a:effectLst/>
+                        </wps:spPr>
+                        <wps:style>
+                          <a:lnRef idx="0">
+                            <a:schemeClr val="accent1"/>
+                          </a:lnRef>
+                          <a:fillRef idx="0">
+                            <a:schemeClr val="accent1"/>
+                          </a:fillRef>
+                          <a:effectRef idx="0">
+                            <a:schemeClr val="accent1"/>
+                          </a:effectRef>
+                          <a:fontRef idx="minor">
+                            <a:schemeClr val="dk1"/>
+                          </a:fontRef>
+                        </wps:style>
+                        <wps:txbx>
+                          <w:txbxContent>
+                            <w:p>
+                              <w:pPr>
+                                <w:pStyle w:val="NoSpacing"/>
+                              </w:pPr>
+                              <w:r>
+                                <w:t>Entity tabs</w:t>
+                              </w:r>
+                            </w:p>
+                            <w:p>
+                              <w:pPr>
+                                <w:pStyle w:val="NoSpacing"/>
+                              </w:pPr>
+                            </w:p>
+                            <w:p>
+                              <w:pPr>
+                                <w:pStyle w:val="NoSpacing"/>
+                              </w:pPr>
+                            </w:p>
+                            <w:p>
+                              <w:pPr>
+                                <w:pStyle w:val="NoSpacing"/>
+                              </w:pPr>
+                            </w:p>
+                            <w:p>
+                              <w:pPr>
+                                <w:pStyle w:val="NoSpacing"/>
+                              </w:pPr>
+                            </w:p>
+                            <w:p>
+                              <w:pPr>
+                                <w:pStyle w:val="NoSpacing"/>
+                              </w:pPr>
+                              <w:r>
+                                <w:t>Central Display</w:t>
+                              </w:r>
+                            </w:p>
+                            <w:p>
+                              <w:pPr>
+                                <w:pStyle w:val="NoSpacing"/>
+                              </w:pPr>
+                            </w:p>
+                            <w:p>
+                              <w:pPr>
+                                <w:pStyle w:val="NoSpacing"/>
+                              </w:pPr>
+                              <w:r>
+                                <w:br/>
+                              </w:r>
+                            </w:p>
+                            <w:p>
+                              <w:pPr>
+                                <w:pStyle w:val="NoSpacing"/>
+                              </w:pPr>
+                              <w:r>
+                                <w:t>Editing buttons</w:t>
+                              </w:r>
+                            </w:p>
+                          </w:txbxContent>
+                        </wps:txbx>
+                        <wps:bodyPr rot="0" spcFirstLastPara="0" vertOverflow="overflow" horzOverflow="overflow" vert="horz" wrap="square" lIns="91440" tIns="45720" rIns="91440" bIns="45720" numCol="1" spcCol="0" rtlCol="0" fromWordArt="0" anchor="t" anchorCtr="0" forceAA="0" compatLnSpc="1">
+                          <a:prstTxWarp prst="textNoShape">
+                            <a:avLst/>
+                          </a:prstTxWarp>
+                          <a:noAutofit/>
+                        </wps:bodyPr>
+                      </wps:wsp>
+                      <wps:wsp>
+                        <wps:cNvPr id="41" name="Left Brace 41"/>
+                        <wps:cNvSpPr/>
+                        <wps:spPr>
+                          <a:xfrm>
+                            <a:off x="646981" y="362309"/>
+                            <a:ext cx="318375" cy="2406770"/>
+                          </a:xfrm>
+                          <a:prstGeom prst="leftBrace">
+                            <a:avLst/>
+                          </a:prstGeom>
+                        </wps:spPr>
+                        <wps:style>
+                          <a:lnRef idx="2">
+                            <a:schemeClr val="dk1"/>
+                          </a:lnRef>
+                          <a:fillRef idx="0">
+                            <a:schemeClr val="dk1"/>
+                          </a:fillRef>
+                          <a:effectRef idx="1">
+                            <a:schemeClr val="dk1"/>
+                          </a:effectRef>
+                          <a:fontRef idx="minor">
+                            <a:schemeClr val="tx1"/>
+                          </a:fontRef>
+                        </wps:style>
+                        <wps:bodyPr rot="0" spcFirstLastPara="0" vertOverflow="overflow" horzOverflow="overflow" vert="horz" wrap="square" lIns="91440" tIns="45720" rIns="91440" bIns="45720" numCol="1" spcCol="0" rtlCol="0" fromWordArt="0" anchor="ctr" anchorCtr="0" forceAA="0" compatLnSpc="1">
+                          <a:prstTxWarp prst="textNoShape">
+                            <a:avLst/>
+                          </a:prstTxWarp>
+                          <a:noAutofit/>
+                        </wps:bodyPr>
+                      </wps:wsp>
+                      <wps:wsp>
+                        <wps:cNvPr id="42" name="Straight Arrow Connector 42"/>
+                        <wps:cNvCnPr/>
+                        <wps:spPr>
+                          <a:xfrm>
+                            <a:off x="802257" y="163901"/>
+                            <a:ext cx="154940" cy="94028"/>
+                          </a:xfrm>
+                          <a:prstGeom prst="straightConnector1">
+                            <a:avLst/>
+                          </a:prstGeom>
+                          <a:ln>
+                            <a:tailEnd type="arrow"/>
+                          </a:ln>
+                        </wps:spPr>
+                        <wps:style>
+                          <a:lnRef idx="2">
+                            <a:schemeClr val="dk1"/>
+                          </a:lnRef>
+                          <a:fillRef idx="0">
+                            <a:schemeClr val="dk1"/>
+                          </a:fillRef>
+                          <a:effectRef idx="1">
+                            <a:schemeClr val="dk1"/>
+                          </a:effectRef>
+                          <a:fontRef idx="minor">
+                            <a:schemeClr val="tx1"/>
+                          </a:fontRef>
+                        </wps:style>
+                        <wps:bodyPr/>
+                      </wps:wsp>
+                      <wps:wsp>
+                        <wps:cNvPr id="43" name="Straight Arrow Connector 43"/>
+                        <wps:cNvCnPr/>
+                        <wps:spPr>
+                          <a:xfrm>
+                            <a:off x="586597" y="2760452"/>
+                            <a:ext cx="310550" cy="93980"/>
+                          </a:xfrm>
+                          <a:prstGeom prst="straightConnector1">
+                            <a:avLst/>
+                          </a:prstGeom>
+                          <a:ln>
+                            <a:tailEnd type="arrow"/>
+                          </a:ln>
+                        </wps:spPr>
+                        <wps:style>
+                          <a:lnRef idx="2">
+                            <a:schemeClr val="dk1"/>
+                          </a:lnRef>
+                          <a:fillRef idx="0">
+                            <a:schemeClr val="dk1"/>
+                          </a:fillRef>
+                          <a:effectRef idx="1">
+                            <a:schemeClr val="dk1"/>
+                          </a:effectRef>
+                          <a:fontRef idx="minor">
+                            <a:schemeClr val="tx1"/>
+                          </a:fontRef>
+                        </wps:style>
+                        <wps:bodyPr/>
+                      </wps:wsp>
+                    </wpg:wgp>
+                  </a:graphicData>
+                </a:graphic>
+              </wp:anchor>
+            </w:drawing>
+          </mc:Choice>
+          <mc:Fallback>
+            <w:pict>
+              <v:group id="Group 44" o:spid="_x0000_s1058" style="position:absolute;margin-left:194.85pt;margin-top:75.3pt;width:357.95pt;height:237.05pt;z-index:251711488" coordsize="45461,30106" o:gfxdata="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">
+                <v:shape id="Picture 28" o:spid="_x0000_s1059" type="#_x0000_t75" style="position:absolute;left:9661;width:35800;height:30106;visibility:visible;mso-wrap-style:square" o:gfxdata="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">
+                  <v:imagedata r:id="rId24" o:title="Admin Panel"/>
+                  <v:path arrowok="t"/>
+                </v:shape>
+                <v:shape id="Text Box 40" o:spid="_x0000_s1060" type="#_x0000_t202" style="position:absolute;width:9658;height:30106;visibility:visible;mso-wrap-style:square;v-text-anchor:top" o:gfxdata="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" filled="f" stroked="f" strokeweight=".5pt">
+                  <v:textbox>
+                    <w:txbxContent>
+                      <w:p>
+                        <w:pPr>
+                          <w:pStyle w:val="NoSpacing"/>
+                        </w:pPr>
+                        <w:r>
+                          <w:t>Entity tabs</w:t>
+                        </w:r>
+                      </w:p>
+                      <w:p>
+                        <w:pPr>
+                          <w:pStyle w:val="NoSpacing"/>
+                        </w:pPr>
+                      </w:p>
+                      <w:p>
+                        <w:pPr>
+                          <w:pStyle w:val="NoSpacing"/>
+                        </w:pPr>
+                      </w:p>
+                      <w:p>
+                        <w:pPr>
+                          <w:pStyle w:val="NoSpacing"/>
+                        </w:pPr>
+                      </w:p>
+                      <w:p>
+                        <w:pPr>
+                          <w:pStyle w:val="NoSpacing"/>
+                        </w:pPr>
+                      </w:p>
+                      <w:p>
+                        <w:pPr>
+                          <w:pStyle w:val="NoSpacing"/>
+                        </w:pPr>
+                        <w:r>
+                          <w:t>Central Display</w:t>
+                        </w:r>
+                      </w:p>
+                      <w:p>
+                        <w:pPr>
+                          <w:pStyle w:val="NoSpacing"/>
+                        </w:pPr>
+                      </w:p>
+                      <w:p>
+                        <w:pPr>
+                          <w:pStyle w:val="NoSpacing"/>
+                        </w:pPr>
+                        <w:r>
+                          <w:br/>
+                        </w:r>
+                      </w:p>
+                      <w:p>
+                        <w:pPr>
+                          <w:pStyle w:val="NoSpacing"/>
+                        </w:pPr>
+                        <w:r>
+                          <w:t>Editing buttons</w:t>
+                        </w:r>
+                      </w:p>
+                    </w:txbxContent>
+                  </v:textbox>
+                </v:shape>
+                <v:shapetype id="_x0000_t87" coordsize="21600,21600" o:spt="87" adj="1800,10800" path="m21600,qx10800@0l10800@2qy0@11,10800@3l10800@1qy21600,21600e" filled="f">
+                  <v:formulas>
+                    <v:f eqn="val #0"/>
+                    <v:f eqn="sum 21600 0 #0"/>
+                    <v:f eqn="sum #1 0 #0"/>
+                    <v:f eqn="sum #1 #0 0"/>
+                    <v:f eqn="prod #0 9598 32768"/>
+                    <v:f eqn="sum 21600 0 @4"/>
+                    <v:f eqn="sum 21600 0 #1"/>
+                    <v:f eqn="min #1 @6"/>
+                    <v:f eqn="prod @7 1 2"/>
+                    <v:f eqn="prod #0 2 1"/>
+                    <v:f eqn="sum 21600 0 @9"/>
+                    <v:f eqn="val #1"/>
+                  </v:formulas>
+                  <v:path arrowok="t" o:connecttype="custom" o:connectlocs="21600,0;0,10800;21600,21600" textboxrect="13963,@4,21600,@5"/>
+                  <v:handles>
+                    <v:h position="center,#0" yrange="0,@8"/>
+                    <v:h position="topLeft,#1" yrange="@9,@10"/>
+                  </v:handles>
+                </v:shapetype>
+                <v:shape id="Left Brace 41" o:spid="_x0000_s1061" type="#_x0000_t87" style="position:absolute;left:6469;top:3623;width:3184;height:24067;visibility:visible;mso-wrap-style:square;v-text-anchor:middle" o:gfxdata="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" adj="238" strokecolor="black [3200]" strokeweight="2pt">
+                  <v:shadow on="t" color="black" opacity="24903f" origin=",.5" offset="0,.55556mm"/>
+                </v:shape>
+                <v:shape id="Straight Arrow Connector 42" o:spid="_x0000_s1062" type="#_x0000_t32" style="position:absolute;left:8022;top:1639;width:1549;height:940;visibility:visible;mso-wrap-style:square" o:connectortype="straight" o:gfxdata="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" strokecolor="black [3200]" strokeweight="2pt">
+                  <v:stroke endarrow="open"/>
+                  <v:shadow on="t" color="black" opacity="24903f" origin=",.5" offset="0,.55556mm"/>
+                </v:shape>
+                <v:shape id="Straight Arrow Connector 43" o:spid="_x0000_s1063" type="#_x0000_t32" style="position:absolute;left:5865;top:27604;width:3106;height:940;visibility:visible;mso-wrap-style:square" o:connectortype="straight" o:gfxdata="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" strokecolor="black [3200]" strokeweight="2pt">
+                  <v:stroke endarrow="open"/>
+                  <v:shadow on="t" color="black" opacity="24903f" origin=",.5" offset="0,.55556mm"/>
+                </v:shape>
+                <w10:wrap type="square"/>
+              </v:group>
+            </w:pict>
+          </mc:Fallback>
+        </mc:AlternateContent>
+      </w:r>
+      <w:r>
         <w:t xml:space="preserve">As an administrator, you have access to all features of the system as a teacher and student, plus more. </w:t>
       </w:r>
       <w:r>
@@ -3250,35 +4215,62 @@
       <w:r>
         <w:t>This is all achieved through the Admin Control Panel, accessible from the taskbar icon’s context menu.</w:t>
       </w:r>
+      <w:r>
+        <w:t xml:space="preserve"> There is another item on this menu for admins (compared to teachers), which is “Customise System”.</w:t>
+      </w:r>
+    </w:p>
+    <w:p>
+      <w:pPr>
+        <w:pStyle w:val="NoSpacing"/>
+      </w:pPr>
+      <w:r>
+        <w:t>From the Admin Control Panel, you can modify all aspects of the system – from adding new bookable Rooms to editing Teacher’s email addresses.</w:t>
+      </w:r>
+      <w:r>
+        <w:t xml:space="preserve"> There are 6 tabs, each corresponding to a type of entity stored in the system – all these tabs have the same interface, as shown on the right.</w:t>
+      </w:r>
+      <w:r>
+        <w:br/>
+        <w:t>A central view displays the items along with helpful information about them (in this case Rooms and associated data).</w:t>
+      </w:r>
+      <w:r>
+        <w:br/>
+        <w:t>Below the central display, there are 3 buttons – Add, Edit, and Delete, with obvious meanings. Pressing Delete will raise a confirmation dialog befo</w:t>
+      </w:r>
+      <w:r>
+        <w:t xml:space="preserve">re actually deleting the entity, and pressing </w:t>
+      </w:r>
+      <w:proofErr w:type="gramStart"/>
+      <w:r>
+        <w:t>Add</w:t>
+      </w:r>
+      <w:proofErr w:type="gramEnd"/>
+      <w:r>
+        <w:t xml:space="preserve"> or Edit will </w:t>
+      </w:r>
+      <w:r>
+        <w:t>display a window specific to each type of entity to allow you to customise the entry.</w:t>
+      </w:r>
+    </w:p>
+    <w:p>
+      <w:pPr>
+        <w:pStyle w:val="Heading2"/>
+      </w:pPr>
       <w:bookmarkStart w:id="7" w:name="_GoBack"/>
       <w:bookmarkEnd w:id="7"/>
+      <w:r>
+        <w:lastRenderedPageBreak/>
+        <w:t>Error Messages</w:t>
+      </w:r>
     </w:p>
     <w:p>
       <w:pPr>
         <w:pStyle w:val="NoSpacing"/>
       </w:pPr>
     </w:p>
-    <w:p>
-      <w:pPr>
-        <w:pStyle w:val="NoSpacing"/>
-      </w:pPr>
-    </w:p>
-    <w:p>
-      <w:pPr>
-        <w:pStyle w:val="Heading2"/>
-      </w:pPr>
-      <w:r>
-        <w:t>Error Messages</w:t>
-      </w:r>
-    </w:p>
-    <w:p>
-      <w:pPr>
-        <w:pStyle w:val="NoSpacing"/>
-      </w:pPr>
-    </w:p>
     <w:sectPr>
-      <w:headerReference w:type="default" r:id="rId21"/>
-      <w:footerReference w:type="default" r:id="rId22"/>
+      <w:headerReference w:type="default" r:id="rId25"/>
+      <w:footerReference w:type="default" r:id="rId26"/>
       <w:pgSz w:w="12240" w:h="15840"/>
       <w:pgMar w:top="720" w:right="720" w:bottom="720" w:left="720" w:header="283" w:footer="283" w:gutter="0"/>
       <w:pgNumType w:start="0"/>
@@ -3433,7 +4425,7 @@
             <w:color w:val="548DD4" w:themeColor="text2" w:themeTint="99"/>
             <w:sz w:val="32"/>
           </w:rPr>
-          <w:t>6</w:t>
+          <w:t>7</w:t>
         </w:r>
         <w:r>
           <w:rPr>
@@ -3526,8 +4518,16 @@
       <w:rPr>
         <w:color w:val="17365D" w:themeColor="text2" w:themeShade="BF"/>
       </w:rPr>
-      <w:t>Keith Collister</w:t>
+      <w:t xml:space="preserve">Keith </w:t>
     </w:r>
+    <w:proofErr w:type="spellStart"/>
+    <w:r>
+      <w:rPr>
+        <w:color w:val="17365D" w:themeColor="text2" w:themeShade="BF"/>
+      </w:rPr>
+      <w:t>Collister</w:t>
+    </w:r>
+    <w:proofErr w:type="spellEnd"/>
     <w:r>
       <w:rPr>
         <w:color w:val="183A76"/>
@@ -5279,7 +6279,7 @@
 </file>
 
 <file path=customXml/itemProps2.xml><?xml version="1.0" encoding="utf-8"?>
-<ds:datastoreItem xmlns:ds="http://schemas.openxmlformats.org/officeDocument/2006/customXml" ds:itemID="{ED5CD535-532A-485B-B3B0-85444A20D066}">
+<ds:datastoreItem xmlns:ds="http://schemas.openxmlformats.org/officeDocument/2006/customXml" ds:itemID="{1298811A-9CDA-4367-8DCB-53769F78B8C7}">
   <ds:schemaRefs>
     <ds:schemaRef ds:uri="http://schemas.openxmlformats.org/officeDocument/2006/bibliography"/>
   </ds:schemaRefs>

</xml_diff>

<commit_message>
Before trying to write a general Serialise/Deserialise function for all DataModels
</commit_message>
<xml_diff>
--- a/_Writeup/User Manual - Copy.docx
+++ b/_Writeup/User Manual - Copy.docx
@@ -2,6 +2,8 @@
 <file path=word/document.xml><?xml version="1.0" encoding="utf-8"?>
 <w:document xmlns:wpc="http://schemas.microsoft.com/office/word/2010/wordprocessingCanvas" xmlns:mc="http://schemas.openxmlformats.org/markup-compatibility/2006" xmlns:o="urn:schemas-microsoft-com:office:office" xmlns:r="http://schemas.openxmlformats.org/officeDocument/2006/relationships" xmlns:m="http://schemas.openxmlformats.org/officeDocument/2006/math" xmlns:v="urn:schemas-microsoft-com:vml" xmlns:wp14="http://schemas.microsoft.com/office/word/2010/wordprocessingDrawing" xmlns:wp="http://schemas.openxmlformats.org/drawingml/2006/wordprocessingDrawing" xmlns:w10="urn:schemas-microsoft-com:office:word" xmlns:w="http://schemas.openxmlformats.org/wordprocessingml/2006/main" xmlns:w14="http://schemas.microsoft.com/office/word/2010/wordml" xmlns:wpg="http://schemas.microsoft.com/office/word/2010/wordprocessingGroup" xmlns:wpi="http://schemas.microsoft.com/office/word/2010/wordprocessingInk" xmlns:wne="http://schemas.microsoft.com/office/word/2006/wordml" xmlns:wps="http://schemas.microsoft.com/office/word/2010/wordprocessingShape" mc:Ignorable="w14 wp14">
   <w:body>
+    <w:bookmarkStart w:id="0" w:name="_GoBack" w:displacedByCustomXml="next"/>
+    <w:bookmarkEnd w:id="0" w:displacedByCustomXml="next"/>
     <w:sdt>
       <w:sdtPr>
         <w:rPr>
@@ -213,14 +215,6 @@
                         <w:color w:val="17365D" w:themeColor="text2" w:themeShade="BF"/>
                       </w:rPr>
                     </w:pPr>
-                    <w:r>
-                      <w:rPr>
-                        <w:b/>
-                        <w:bCs/>
-                        <w:color w:val="17365D" w:themeColor="text2" w:themeShade="BF"/>
-                      </w:rPr>
-                      <w:t xml:space="preserve">Keith </w:t>
-                    </w:r>
                     <w:proofErr w:type="spellStart"/>
                     <w:r>
                       <w:rPr>
@@ -231,6 +225,14 @@
                       <w:t>Collister</w:t>
                     </w:r>
                     <w:proofErr w:type="spellEnd"/>
+                    <w:r>
+                      <w:rPr>
+                        <w:b/>
+                        <w:bCs/>
+                        <w:color w:val="17365D" w:themeColor="text2" w:themeShade="BF"/>
+                      </w:rPr>
+                      <w:t xml:space="preserve"> Keith</w:t>
+                    </w:r>
                   </w:p>
                 </w:tc>
               </w:sdtContent>
@@ -361,7 +363,7 @@
           <w:r>
             <w:fldChar w:fldCharType="separate"/>
           </w:r>
-          <w:hyperlink w:anchor="_Toc441175794" w:history="1">
+          <w:hyperlink w:anchor="_Toc442188324" w:history="1">
             <w:r>
               <w:rPr>
                 <w:rStyle w:val="Hyperlink"/>
@@ -388,7 +390,7 @@
                 <w:noProof/>
                 <w:webHidden/>
               </w:rPr>
-              <w:instrText xml:space="preserve"> PAGEREF _Toc441175794 \h </w:instrText>
+              <w:instrText xml:space="preserve"> PAGEREF _Toc442188324 \h </w:instrText>
             </w:r>
             <w:r>
               <w:rPr>
@@ -431,7 +433,7 @@
               <w:lang w:eastAsia="en-GB"/>
             </w:rPr>
           </w:pPr>
-          <w:hyperlink w:anchor="_Toc441175795" w:history="1">
+          <w:hyperlink w:anchor="_Toc442188325" w:history="1">
             <w:r>
               <w:rPr>
                 <w:rStyle w:val="Hyperlink"/>
@@ -458,7 +460,7 @@
                 <w:noProof/>
                 <w:webHidden/>
               </w:rPr>
-              <w:instrText xml:space="preserve"> PAGEREF _Toc441175795 \h </w:instrText>
+              <w:instrText xml:space="preserve"> PAGEREF _Toc442188325 \h </w:instrText>
             </w:r>
             <w:r>
               <w:rPr>
@@ -501,7 +503,7 @@
               <w:lang w:eastAsia="en-GB"/>
             </w:rPr>
           </w:pPr>
-          <w:hyperlink w:anchor="_Toc441175796" w:history="1">
+          <w:hyperlink w:anchor="_Toc442188326" w:history="1">
             <w:r>
               <w:rPr>
                 <w:rStyle w:val="Hyperlink"/>
@@ -528,7 +530,147 @@
                 <w:noProof/>
                 <w:webHidden/>
               </w:rPr>
-              <w:instrText xml:space="preserve"> PAGEREF _Toc441175796 \h </w:instrText>
+              <w:instrText xml:space="preserve"> PAGEREF _Toc442188326 \h </w:instrText>
+            </w:r>
+            <w:r>
+              <w:rPr>
+                <w:noProof/>
+                <w:webHidden/>
+              </w:rPr>
+            </w:r>
+            <w:r>
+              <w:rPr>
+                <w:noProof/>
+                <w:webHidden/>
+              </w:rPr>
+              <w:fldChar w:fldCharType="separate"/>
+            </w:r>
+            <w:r>
+              <w:rPr>
+                <w:noProof/>
+                <w:webHidden/>
+              </w:rPr>
+              <w:t>3</w:t>
+            </w:r>
+            <w:r>
+              <w:rPr>
+                <w:noProof/>
+                <w:webHidden/>
+              </w:rPr>
+              <w:fldChar w:fldCharType="end"/>
+            </w:r>
+          </w:hyperlink>
+        </w:p>
+        <w:p>
+          <w:pPr>
+            <w:pStyle w:val="TOC3"/>
+            <w:tabs>
+              <w:tab w:val="right" w:leader="dot" w:pos="10790"/>
+            </w:tabs>
+            <w:rPr>
+              <w:rFonts w:eastAsiaTheme="minorEastAsia"/>
+              <w:noProof/>
+              <w:lang w:eastAsia="en-GB"/>
+            </w:rPr>
+          </w:pPr>
+          <w:hyperlink w:anchor="_Toc442188327" w:history="1">
+            <w:r>
+              <w:rPr>
+                <w:rStyle w:val="Hyperlink"/>
+                <w:noProof/>
+              </w:rPr>
+              <w:t>Server (Minimum)</w:t>
+            </w:r>
+            <w:r>
+              <w:rPr>
+                <w:noProof/>
+                <w:webHidden/>
+              </w:rPr>
+              <w:tab/>
+            </w:r>
+            <w:r>
+              <w:rPr>
+                <w:noProof/>
+                <w:webHidden/>
+              </w:rPr>
+              <w:fldChar w:fldCharType="begin"/>
+            </w:r>
+            <w:r>
+              <w:rPr>
+                <w:noProof/>
+                <w:webHidden/>
+              </w:rPr>
+              <w:instrText xml:space="preserve"> PAGEREF _Toc442188327 \h </w:instrText>
+            </w:r>
+            <w:r>
+              <w:rPr>
+                <w:noProof/>
+                <w:webHidden/>
+              </w:rPr>
+            </w:r>
+            <w:r>
+              <w:rPr>
+                <w:noProof/>
+                <w:webHidden/>
+              </w:rPr>
+              <w:fldChar w:fldCharType="separate"/>
+            </w:r>
+            <w:r>
+              <w:rPr>
+                <w:noProof/>
+                <w:webHidden/>
+              </w:rPr>
+              <w:t>3</w:t>
+            </w:r>
+            <w:r>
+              <w:rPr>
+                <w:noProof/>
+                <w:webHidden/>
+              </w:rPr>
+              <w:fldChar w:fldCharType="end"/>
+            </w:r>
+          </w:hyperlink>
+        </w:p>
+        <w:p>
+          <w:pPr>
+            <w:pStyle w:val="TOC3"/>
+            <w:tabs>
+              <w:tab w:val="right" w:leader="dot" w:pos="10790"/>
+            </w:tabs>
+            <w:rPr>
+              <w:rFonts w:eastAsiaTheme="minorEastAsia"/>
+              <w:noProof/>
+              <w:lang w:eastAsia="en-GB"/>
+            </w:rPr>
+          </w:pPr>
+          <w:hyperlink w:anchor="_Toc442188328" w:history="1">
+            <w:r>
+              <w:rPr>
+                <w:rStyle w:val="Hyperlink"/>
+                <w:noProof/>
+              </w:rPr>
+              <w:t>Client (Minimum)</w:t>
+            </w:r>
+            <w:r>
+              <w:rPr>
+                <w:noProof/>
+                <w:webHidden/>
+              </w:rPr>
+              <w:tab/>
+            </w:r>
+            <w:r>
+              <w:rPr>
+                <w:noProof/>
+                <w:webHidden/>
+              </w:rPr>
+              <w:fldChar w:fldCharType="begin"/>
+            </w:r>
+            <w:r>
+              <w:rPr>
+                <w:noProof/>
+                <w:webHidden/>
+              </w:rPr>
+              <w:instrText xml:space="preserve"> PAGEREF _Toc442188328 \h </w:instrText>
             </w:r>
             <w:r>
               <w:rPr>
@@ -571,7 +713,7 @@
               <w:lang w:eastAsia="en-GB"/>
             </w:rPr>
           </w:pPr>
-          <w:hyperlink w:anchor="_Toc441175797" w:history="1">
+          <w:hyperlink w:anchor="_Toc442188329" w:history="1">
             <w:r>
               <w:rPr>
                 <w:rStyle w:val="Hyperlink"/>
@@ -598,7 +740,7 @@
                 <w:noProof/>
                 <w:webHidden/>
               </w:rPr>
-              <w:instrText xml:space="preserve"> PAGEREF _Toc441175797 \h </w:instrText>
+              <w:instrText xml:space="preserve"> PAGEREF _Toc442188329 \h </w:instrText>
             </w:r>
             <w:r>
               <w:rPr>
@@ -619,6 +761,146 @@
                 <w:webHidden/>
               </w:rPr>
               <w:t>3</w:t>
+            </w:r>
+            <w:r>
+              <w:rPr>
+                <w:noProof/>
+                <w:webHidden/>
+              </w:rPr>
+              <w:fldChar w:fldCharType="end"/>
+            </w:r>
+          </w:hyperlink>
+        </w:p>
+        <w:p>
+          <w:pPr>
+            <w:pStyle w:val="TOC3"/>
+            <w:tabs>
+              <w:tab w:val="right" w:leader="dot" w:pos="10790"/>
+            </w:tabs>
+            <w:rPr>
+              <w:rFonts w:eastAsiaTheme="minorEastAsia"/>
+              <w:noProof/>
+              <w:lang w:eastAsia="en-GB"/>
+            </w:rPr>
+          </w:pPr>
+          <w:hyperlink w:anchor="_Toc442188330" w:history="1">
+            <w:r>
+              <w:rPr>
+                <w:rStyle w:val="Hyperlink"/>
+                <w:noProof/>
+              </w:rPr>
+              <w:t>Server</w:t>
+            </w:r>
+            <w:r>
+              <w:rPr>
+                <w:noProof/>
+                <w:webHidden/>
+              </w:rPr>
+              <w:tab/>
+            </w:r>
+            <w:r>
+              <w:rPr>
+                <w:noProof/>
+                <w:webHidden/>
+              </w:rPr>
+              <w:fldChar w:fldCharType="begin"/>
+            </w:r>
+            <w:r>
+              <w:rPr>
+                <w:noProof/>
+                <w:webHidden/>
+              </w:rPr>
+              <w:instrText xml:space="preserve"> PAGEREF _Toc442188330 \h </w:instrText>
+            </w:r>
+            <w:r>
+              <w:rPr>
+                <w:noProof/>
+                <w:webHidden/>
+              </w:rPr>
+            </w:r>
+            <w:r>
+              <w:rPr>
+                <w:noProof/>
+                <w:webHidden/>
+              </w:rPr>
+              <w:fldChar w:fldCharType="separate"/>
+            </w:r>
+            <w:r>
+              <w:rPr>
+                <w:noProof/>
+                <w:webHidden/>
+              </w:rPr>
+              <w:t>3</w:t>
+            </w:r>
+            <w:r>
+              <w:rPr>
+                <w:noProof/>
+                <w:webHidden/>
+              </w:rPr>
+              <w:fldChar w:fldCharType="end"/>
+            </w:r>
+          </w:hyperlink>
+        </w:p>
+        <w:p>
+          <w:pPr>
+            <w:pStyle w:val="TOC3"/>
+            <w:tabs>
+              <w:tab w:val="right" w:leader="dot" w:pos="10790"/>
+            </w:tabs>
+            <w:rPr>
+              <w:rFonts w:eastAsiaTheme="minorEastAsia"/>
+              <w:noProof/>
+              <w:lang w:eastAsia="en-GB"/>
+            </w:rPr>
+          </w:pPr>
+          <w:hyperlink w:anchor="_Toc442188331" w:history="1">
+            <w:r>
+              <w:rPr>
+                <w:rStyle w:val="Hyperlink"/>
+                <w:noProof/>
+              </w:rPr>
+              <w:t>Client</w:t>
+            </w:r>
+            <w:r>
+              <w:rPr>
+                <w:noProof/>
+                <w:webHidden/>
+              </w:rPr>
+              <w:tab/>
+            </w:r>
+            <w:r>
+              <w:rPr>
+                <w:noProof/>
+                <w:webHidden/>
+              </w:rPr>
+              <w:fldChar w:fldCharType="begin"/>
+            </w:r>
+            <w:r>
+              <w:rPr>
+                <w:noProof/>
+                <w:webHidden/>
+              </w:rPr>
+              <w:instrText xml:space="preserve"> PAGEREF _Toc442188331 \h </w:instrText>
+            </w:r>
+            <w:r>
+              <w:rPr>
+                <w:noProof/>
+                <w:webHidden/>
+              </w:rPr>
+            </w:r>
+            <w:r>
+              <w:rPr>
+                <w:noProof/>
+                <w:webHidden/>
+              </w:rPr>
+              <w:fldChar w:fldCharType="separate"/>
+            </w:r>
+            <w:r>
+              <w:rPr>
+                <w:noProof/>
+                <w:webHidden/>
+              </w:rPr>
+              <w:t>4</w:t>
             </w:r>
             <w:r>
               <w:rPr>
@@ -642,7 +924,7 @@
               <w:lang w:eastAsia="en-GB"/>
             </w:rPr>
           </w:pPr>
-          <w:hyperlink w:anchor="_Toc441175798" w:history="1">
+          <w:hyperlink w:anchor="_Toc442188332" w:history="1">
             <w:r>
               <w:rPr>
                 <w:rStyle w:val="Hyperlink"/>
@@ -669,7 +951,7 @@
                 <w:noProof/>
                 <w:webHidden/>
               </w:rPr>
-              <w:instrText xml:space="preserve"> PAGEREF _Toc441175798 \h </w:instrText>
+              <w:instrText xml:space="preserve"> PAGEREF _Toc442188332 \h </w:instrText>
             </w:r>
             <w:r>
               <w:rPr>
@@ -689,7 +971,7 @@
                 <w:noProof/>
                 <w:webHidden/>
               </w:rPr>
-              <w:t>4</w:t>
+              <w:t>5</w:t>
             </w:r>
             <w:r>
               <w:rPr>
@@ -712,7 +994,7 @@
               <w:lang w:eastAsia="en-GB"/>
             </w:rPr>
           </w:pPr>
-          <w:hyperlink w:anchor="_Toc441175799" w:history="1">
+          <w:hyperlink w:anchor="_Toc442188333" w:history="1">
             <w:r>
               <w:rPr>
                 <w:rStyle w:val="Hyperlink"/>
@@ -739,7 +1021,7 @@
                 <w:noProof/>
                 <w:webHidden/>
               </w:rPr>
-              <w:instrText xml:space="preserve"> PAGEREF _Toc441175799 \h </w:instrText>
+              <w:instrText xml:space="preserve"> PAGEREF _Toc442188333 \h </w:instrText>
             </w:r>
             <w:r>
               <w:rPr>
@@ -759,7 +1041,7 @@
                 <w:noProof/>
                 <w:webHidden/>
               </w:rPr>
-              <w:t>4</w:t>
+              <w:t>5</w:t>
             </w:r>
             <w:r>
               <w:rPr>
@@ -782,7 +1064,7 @@
               <w:lang w:eastAsia="en-GB"/>
             </w:rPr>
           </w:pPr>
-          <w:hyperlink w:anchor="_Toc441175800" w:history="1">
+          <w:hyperlink w:anchor="_Toc442188334" w:history="1">
             <w:r>
               <w:rPr>
                 <w:rStyle w:val="Hyperlink"/>
@@ -809,7 +1091,7 @@
                 <w:noProof/>
                 <w:webHidden/>
               </w:rPr>
-              <w:instrText xml:space="preserve"> PAGEREF _Toc441175800 \h </w:instrText>
+              <w:instrText xml:space="preserve"> PAGEREF _Toc442188334 \h </w:instrText>
             </w:r>
             <w:r>
               <w:rPr>
@@ -829,7 +1111,987 @@
                 <w:noProof/>
                 <w:webHidden/>
               </w:rPr>
-              <w:t>5</w:t>
+              <w:t>6</w:t>
+            </w:r>
+            <w:r>
+              <w:rPr>
+                <w:noProof/>
+                <w:webHidden/>
+              </w:rPr>
+              <w:fldChar w:fldCharType="end"/>
+            </w:r>
+          </w:hyperlink>
+        </w:p>
+        <w:p>
+          <w:pPr>
+            <w:pStyle w:val="TOC2"/>
+            <w:tabs>
+              <w:tab w:val="right" w:leader="dot" w:pos="10790"/>
+            </w:tabs>
+            <w:rPr>
+              <w:rFonts w:eastAsiaTheme="minorEastAsia"/>
+              <w:noProof/>
+              <w:lang w:eastAsia="en-GB"/>
+            </w:rPr>
+          </w:pPr>
+          <w:hyperlink w:anchor="_Toc442188335" w:history="1">
+            <w:r>
+              <w:rPr>
+                <w:rStyle w:val="Hyperlink"/>
+                <w:noProof/>
+              </w:rPr>
+              <w:t>Administrators</w:t>
+            </w:r>
+            <w:r>
+              <w:rPr>
+                <w:noProof/>
+                <w:webHidden/>
+              </w:rPr>
+              <w:tab/>
+            </w:r>
+            <w:r>
+              <w:rPr>
+                <w:noProof/>
+                <w:webHidden/>
+              </w:rPr>
+              <w:fldChar w:fldCharType="begin"/>
+            </w:r>
+            <w:r>
+              <w:rPr>
+                <w:noProof/>
+                <w:webHidden/>
+              </w:rPr>
+              <w:instrText xml:space="preserve"> PAGEREF _Toc442188335 \h </w:instrText>
+            </w:r>
+            <w:r>
+              <w:rPr>
+                <w:noProof/>
+                <w:webHidden/>
+              </w:rPr>
+            </w:r>
+            <w:r>
+              <w:rPr>
+                <w:noProof/>
+                <w:webHidden/>
+              </w:rPr>
+              <w:fldChar w:fldCharType="separate"/>
+            </w:r>
+            <w:r>
+              <w:rPr>
+                <w:noProof/>
+                <w:webHidden/>
+              </w:rPr>
+              <w:t>7</w:t>
+            </w:r>
+            <w:r>
+              <w:rPr>
+                <w:noProof/>
+                <w:webHidden/>
+              </w:rPr>
+              <w:fldChar w:fldCharType="end"/>
+            </w:r>
+          </w:hyperlink>
+        </w:p>
+        <w:p>
+          <w:pPr>
+            <w:pStyle w:val="TOC2"/>
+            <w:tabs>
+              <w:tab w:val="right" w:leader="dot" w:pos="10790"/>
+            </w:tabs>
+            <w:rPr>
+              <w:rFonts w:eastAsiaTheme="minorEastAsia"/>
+              <w:noProof/>
+              <w:lang w:eastAsia="en-GB"/>
+            </w:rPr>
+          </w:pPr>
+          <w:hyperlink w:anchor="_Toc442188336" w:history="1">
+            <w:r>
+              <w:rPr>
+                <w:rStyle w:val="Hyperlink"/>
+                <w:noProof/>
+              </w:rPr>
+              <w:t>Server (Administrators)</w:t>
+            </w:r>
+            <w:r>
+              <w:rPr>
+                <w:noProof/>
+                <w:webHidden/>
+              </w:rPr>
+              <w:tab/>
+            </w:r>
+            <w:r>
+              <w:rPr>
+                <w:noProof/>
+                <w:webHidden/>
+              </w:rPr>
+              <w:fldChar w:fldCharType="begin"/>
+            </w:r>
+            <w:r>
+              <w:rPr>
+                <w:noProof/>
+                <w:webHidden/>
+              </w:rPr>
+              <w:instrText xml:space="preserve"> PAGEREF _Toc442188336 \h </w:instrText>
+            </w:r>
+            <w:r>
+              <w:rPr>
+                <w:noProof/>
+                <w:webHidden/>
+              </w:rPr>
+            </w:r>
+            <w:r>
+              <w:rPr>
+                <w:noProof/>
+                <w:webHidden/>
+              </w:rPr>
+              <w:fldChar w:fldCharType="separate"/>
+            </w:r>
+            <w:r>
+              <w:rPr>
+                <w:noProof/>
+                <w:webHidden/>
+              </w:rPr>
+              <w:t>8</w:t>
+            </w:r>
+            <w:r>
+              <w:rPr>
+                <w:noProof/>
+                <w:webHidden/>
+              </w:rPr>
+              <w:fldChar w:fldCharType="end"/>
+            </w:r>
+          </w:hyperlink>
+        </w:p>
+        <w:p>
+          <w:pPr>
+            <w:pStyle w:val="TOC2"/>
+            <w:tabs>
+              <w:tab w:val="right" w:leader="dot" w:pos="10790"/>
+            </w:tabs>
+            <w:rPr>
+              <w:rFonts w:eastAsiaTheme="minorEastAsia"/>
+              <w:noProof/>
+              <w:lang w:eastAsia="en-GB"/>
+            </w:rPr>
+          </w:pPr>
+          <w:hyperlink w:anchor="_Toc442188337" w:history="1">
+            <w:r>
+              <w:rPr>
+                <w:rStyle w:val="Hyperlink"/>
+                <w:noProof/>
+              </w:rPr>
+              <w:t>Error Messages (Generic)</w:t>
+            </w:r>
+            <w:r>
+              <w:rPr>
+                <w:noProof/>
+                <w:webHidden/>
+              </w:rPr>
+              <w:tab/>
+            </w:r>
+            <w:r>
+              <w:rPr>
+                <w:noProof/>
+                <w:webHidden/>
+              </w:rPr>
+              <w:fldChar w:fldCharType="begin"/>
+            </w:r>
+            <w:r>
+              <w:rPr>
+                <w:noProof/>
+                <w:webHidden/>
+              </w:rPr>
+              <w:instrText xml:space="preserve"> PAGEREF _Toc442188337 \h </w:instrText>
+            </w:r>
+            <w:r>
+              <w:rPr>
+                <w:noProof/>
+                <w:webHidden/>
+              </w:rPr>
+            </w:r>
+            <w:r>
+              <w:rPr>
+                <w:noProof/>
+                <w:webHidden/>
+              </w:rPr>
+              <w:fldChar w:fldCharType="separate"/>
+            </w:r>
+            <w:r>
+              <w:rPr>
+                <w:noProof/>
+                <w:webHidden/>
+              </w:rPr>
+              <w:t>8</w:t>
+            </w:r>
+            <w:r>
+              <w:rPr>
+                <w:noProof/>
+                <w:webHidden/>
+              </w:rPr>
+              <w:fldChar w:fldCharType="end"/>
+            </w:r>
+          </w:hyperlink>
+        </w:p>
+        <w:p>
+          <w:pPr>
+            <w:pStyle w:val="TOC2"/>
+            <w:tabs>
+              <w:tab w:val="right" w:leader="dot" w:pos="10790"/>
+            </w:tabs>
+            <w:rPr>
+              <w:rFonts w:eastAsiaTheme="minorEastAsia"/>
+              <w:noProof/>
+              <w:lang w:eastAsia="en-GB"/>
+            </w:rPr>
+          </w:pPr>
+          <w:hyperlink w:anchor="_Toc442188338" w:history="1">
+            <w:r>
+              <w:rPr>
+                <w:rStyle w:val="Hyperlink"/>
+                <w:noProof/>
+              </w:rPr>
+              <w:t>Error Messages (Specific Windows)</w:t>
+            </w:r>
+            <w:r>
+              <w:rPr>
+                <w:noProof/>
+                <w:webHidden/>
+              </w:rPr>
+              <w:tab/>
+            </w:r>
+            <w:r>
+              <w:rPr>
+                <w:noProof/>
+                <w:webHidden/>
+              </w:rPr>
+              <w:fldChar w:fldCharType="begin"/>
+            </w:r>
+            <w:r>
+              <w:rPr>
+                <w:noProof/>
+                <w:webHidden/>
+              </w:rPr>
+              <w:instrText xml:space="preserve"> PAGEREF _Toc442188338 \h </w:instrText>
+            </w:r>
+            <w:r>
+              <w:rPr>
+                <w:noProof/>
+                <w:webHidden/>
+              </w:rPr>
+            </w:r>
+            <w:r>
+              <w:rPr>
+                <w:noProof/>
+                <w:webHidden/>
+              </w:rPr>
+              <w:fldChar w:fldCharType="separate"/>
+            </w:r>
+            <w:r>
+              <w:rPr>
+                <w:noProof/>
+                <w:webHidden/>
+              </w:rPr>
+              <w:t>9</w:t>
+            </w:r>
+            <w:r>
+              <w:rPr>
+                <w:noProof/>
+                <w:webHidden/>
+              </w:rPr>
+              <w:fldChar w:fldCharType="end"/>
+            </w:r>
+          </w:hyperlink>
+        </w:p>
+        <w:p>
+          <w:pPr>
+            <w:pStyle w:val="TOC3"/>
+            <w:tabs>
+              <w:tab w:val="right" w:leader="dot" w:pos="10790"/>
+            </w:tabs>
+            <w:rPr>
+              <w:rFonts w:eastAsiaTheme="minorEastAsia"/>
+              <w:noProof/>
+              <w:lang w:eastAsia="en-GB"/>
+            </w:rPr>
+          </w:pPr>
+          <w:hyperlink w:anchor="_Toc442188339" w:history="1">
+            <w:r>
+              <w:rPr>
+                <w:rStyle w:val="Hyperlink"/>
+                <w:noProof/>
+              </w:rPr>
+              <w:t>Edit Booking</w:t>
+            </w:r>
+            <w:r>
+              <w:rPr>
+                <w:noProof/>
+                <w:webHidden/>
+              </w:rPr>
+              <w:tab/>
+            </w:r>
+            <w:r>
+              <w:rPr>
+                <w:noProof/>
+                <w:webHidden/>
+              </w:rPr>
+              <w:fldChar w:fldCharType="begin"/>
+            </w:r>
+            <w:r>
+              <w:rPr>
+                <w:noProof/>
+                <w:webHidden/>
+              </w:rPr>
+              <w:instrText xml:space="preserve"> PAGEREF _Toc442188339 \h </w:instrText>
+            </w:r>
+            <w:r>
+              <w:rPr>
+                <w:noProof/>
+                <w:webHidden/>
+              </w:rPr>
+            </w:r>
+            <w:r>
+              <w:rPr>
+                <w:noProof/>
+                <w:webHidden/>
+              </w:rPr>
+              <w:fldChar w:fldCharType="separate"/>
+            </w:r>
+            <w:r>
+              <w:rPr>
+                <w:noProof/>
+                <w:webHidden/>
+              </w:rPr>
+              <w:t>9</w:t>
+            </w:r>
+            <w:r>
+              <w:rPr>
+                <w:noProof/>
+                <w:webHidden/>
+              </w:rPr>
+              <w:fldChar w:fldCharType="end"/>
+            </w:r>
+          </w:hyperlink>
+        </w:p>
+        <w:p>
+          <w:pPr>
+            <w:pStyle w:val="TOC3"/>
+            <w:tabs>
+              <w:tab w:val="right" w:leader="dot" w:pos="10790"/>
+            </w:tabs>
+            <w:rPr>
+              <w:rFonts w:eastAsiaTheme="minorEastAsia"/>
+              <w:noProof/>
+              <w:lang w:eastAsia="en-GB"/>
+            </w:rPr>
+          </w:pPr>
+          <w:hyperlink w:anchor="_Toc442188340" w:history="1">
+            <w:r>
+              <w:rPr>
+                <w:rStyle w:val="Hyperlink"/>
+                <w:noProof/>
+              </w:rPr>
+              <w:t>Edit Room</w:t>
+            </w:r>
+            <w:r>
+              <w:rPr>
+                <w:noProof/>
+                <w:webHidden/>
+              </w:rPr>
+              <w:tab/>
+            </w:r>
+            <w:r>
+              <w:rPr>
+                <w:noProof/>
+                <w:webHidden/>
+              </w:rPr>
+              <w:fldChar w:fldCharType="begin"/>
+            </w:r>
+            <w:r>
+              <w:rPr>
+                <w:noProof/>
+                <w:webHidden/>
+              </w:rPr>
+              <w:instrText xml:space="preserve"> PAGEREF _Toc442188340 \h </w:instrText>
+            </w:r>
+            <w:r>
+              <w:rPr>
+                <w:noProof/>
+                <w:webHidden/>
+              </w:rPr>
+            </w:r>
+            <w:r>
+              <w:rPr>
+                <w:noProof/>
+                <w:webHidden/>
+              </w:rPr>
+              <w:fldChar w:fldCharType="separate"/>
+            </w:r>
+            <w:r>
+              <w:rPr>
+                <w:noProof/>
+                <w:webHidden/>
+              </w:rPr>
+              <w:t>10</w:t>
+            </w:r>
+            <w:r>
+              <w:rPr>
+                <w:noProof/>
+                <w:webHidden/>
+              </w:rPr>
+              <w:fldChar w:fldCharType="end"/>
+            </w:r>
+          </w:hyperlink>
+        </w:p>
+        <w:p>
+          <w:pPr>
+            <w:pStyle w:val="TOC3"/>
+            <w:tabs>
+              <w:tab w:val="right" w:leader="dot" w:pos="10790"/>
+            </w:tabs>
+            <w:rPr>
+              <w:rFonts w:eastAsiaTheme="minorEastAsia"/>
+              <w:noProof/>
+              <w:lang w:eastAsia="en-GB"/>
+            </w:rPr>
+          </w:pPr>
+          <w:hyperlink w:anchor="_Toc442188341" w:history="1">
+            <w:r>
+              <w:rPr>
+                <w:rStyle w:val="Hyperlink"/>
+                <w:noProof/>
+              </w:rPr>
+              <w:t>Edit Period</w:t>
+            </w:r>
+            <w:r>
+              <w:rPr>
+                <w:noProof/>
+                <w:webHidden/>
+              </w:rPr>
+              <w:tab/>
+            </w:r>
+            <w:r>
+              <w:rPr>
+                <w:noProof/>
+                <w:webHidden/>
+              </w:rPr>
+              <w:fldChar w:fldCharType="begin"/>
+            </w:r>
+            <w:r>
+              <w:rPr>
+                <w:noProof/>
+                <w:webHidden/>
+              </w:rPr>
+              <w:instrText xml:space="preserve"> PAGEREF _Toc442188341 \h </w:instrText>
+            </w:r>
+            <w:r>
+              <w:rPr>
+                <w:noProof/>
+                <w:webHidden/>
+              </w:rPr>
+            </w:r>
+            <w:r>
+              <w:rPr>
+                <w:noProof/>
+                <w:webHidden/>
+              </w:rPr>
+              <w:fldChar w:fldCharType="separate"/>
+            </w:r>
+            <w:r>
+              <w:rPr>
+                <w:noProof/>
+                <w:webHidden/>
+              </w:rPr>
+              <w:t>11</w:t>
+            </w:r>
+            <w:r>
+              <w:rPr>
+                <w:noProof/>
+                <w:webHidden/>
+              </w:rPr>
+              <w:fldChar w:fldCharType="end"/>
+            </w:r>
+          </w:hyperlink>
+        </w:p>
+        <w:p>
+          <w:pPr>
+            <w:pStyle w:val="TOC3"/>
+            <w:tabs>
+              <w:tab w:val="right" w:leader="dot" w:pos="10790"/>
+            </w:tabs>
+            <w:rPr>
+              <w:rFonts w:eastAsiaTheme="minorEastAsia"/>
+              <w:noProof/>
+              <w:lang w:eastAsia="en-GB"/>
+            </w:rPr>
+          </w:pPr>
+          <w:hyperlink w:anchor="_Toc442188342" w:history="1">
+            <w:r>
+              <w:rPr>
+                <w:rStyle w:val="Hyperlink"/>
+                <w:noProof/>
+              </w:rPr>
+              <w:t>Edit Teacher</w:t>
+            </w:r>
+            <w:r>
+              <w:rPr>
+                <w:noProof/>
+                <w:webHidden/>
+              </w:rPr>
+              <w:tab/>
+            </w:r>
+            <w:r>
+              <w:rPr>
+                <w:noProof/>
+                <w:webHidden/>
+              </w:rPr>
+              <w:fldChar w:fldCharType="begin"/>
+            </w:r>
+            <w:r>
+              <w:rPr>
+                <w:noProof/>
+                <w:webHidden/>
+              </w:rPr>
+              <w:instrText xml:space="preserve"> PAGEREF _Toc442188342 \h </w:instrText>
+            </w:r>
+            <w:r>
+              <w:rPr>
+                <w:noProof/>
+                <w:webHidden/>
+              </w:rPr>
+            </w:r>
+            <w:r>
+              <w:rPr>
+                <w:noProof/>
+                <w:webHidden/>
+              </w:rPr>
+              <w:fldChar w:fldCharType="separate"/>
+            </w:r>
+            <w:r>
+              <w:rPr>
+                <w:noProof/>
+                <w:webHidden/>
+              </w:rPr>
+              <w:t>12</w:t>
+            </w:r>
+            <w:r>
+              <w:rPr>
+                <w:noProof/>
+                <w:webHidden/>
+              </w:rPr>
+              <w:fldChar w:fldCharType="end"/>
+            </w:r>
+          </w:hyperlink>
+        </w:p>
+        <w:p>
+          <w:pPr>
+            <w:pStyle w:val="TOC3"/>
+            <w:tabs>
+              <w:tab w:val="right" w:leader="dot" w:pos="10790"/>
+            </w:tabs>
+            <w:rPr>
+              <w:rFonts w:eastAsiaTheme="minorEastAsia"/>
+              <w:noProof/>
+              <w:lang w:eastAsia="en-GB"/>
+            </w:rPr>
+          </w:pPr>
+          <w:hyperlink w:anchor="_Toc442188343" w:history="1">
+            <w:r>
+              <w:rPr>
+                <w:rStyle w:val="Hyperlink"/>
+                <w:noProof/>
+              </w:rPr>
+              <w:t>Edit Student</w:t>
+            </w:r>
+            <w:r>
+              <w:rPr>
+                <w:noProof/>
+                <w:webHidden/>
+              </w:rPr>
+              <w:tab/>
+            </w:r>
+            <w:r>
+              <w:rPr>
+                <w:noProof/>
+                <w:webHidden/>
+              </w:rPr>
+              <w:fldChar w:fldCharType="begin"/>
+            </w:r>
+            <w:r>
+              <w:rPr>
+                <w:noProof/>
+                <w:webHidden/>
+              </w:rPr>
+              <w:instrText xml:space="preserve"> PAGEREF _Toc442188343 \h </w:instrText>
+            </w:r>
+            <w:r>
+              <w:rPr>
+                <w:noProof/>
+                <w:webHidden/>
+              </w:rPr>
+            </w:r>
+            <w:r>
+              <w:rPr>
+                <w:noProof/>
+                <w:webHidden/>
+              </w:rPr>
+              <w:fldChar w:fldCharType="separate"/>
+            </w:r>
+            <w:r>
+              <w:rPr>
+                <w:noProof/>
+                <w:webHidden/>
+              </w:rPr>
+              <w:t>13</w:t>
+            </w:r>
+            <w:r>
+              <w:rPr>
+                <w:noProof/>
+                <w:webHidden/>
+              </w:rPr>
+              <w:fldChar w:fldCharType="end"/>
+            </w:r>
+          </w:hyperlink>
+        </w:p>
+        <w:p>
+          <w:pPr>
+            <w:pStyle w:val="TOC3"/>
+            <w:tabs>
+              <w:tab w:val="right" w:leader="dot" w:pos="10790"/>
+            </w:tabs>
+            <w:rPr>
+              <w:rFonts w:eastAsiaTheme="minorEastAsia"/>
+              <w:noProof/>
+              <w:lang w:eastAsia="en-GB"/>
+            </w:rPr>
+          </w:pPr>
+          <w:hyperlink w:anchor="_Toc442188344" w:history="1">
+            <w:r>
+              <w:rPr>
+                <w:rStyle w:val="Hyperlink"/>
+                <w:noProof/>
+              </w:rPr>
+              <w:t>Edit Department</w:t>
+            </w:r>
+            <w:r>
+              <w:rPr>
+                <w:noProof/>
+                <w:webHidden/>
+              </w:rPr>
+              <w:tab/>
+            </w:r>
+            <w:r>
+              <w:rPr>
+                <w:noProof/>
+                <w:webHidden/>
+              </w:rPr>
+              <w:fldChar w:fldCharType="begin"/>
+            </w:r>
+            <w:r>
+              <w:rPr>
+                <w:noProof/>
+                <w:webHidden/>
+              </w:rPr>
+              <w:instrText xml:space="preserve"> PAGEREF _Toc442188344 \h </w:instrText>
+            </w:r>
+            <w:r>
+              <w:rPr>
+                <w:noProof/>
+                <w:webHidden/>
+              </w:rPr>
+            </w:r>
+            <w:r>
+              <w:rPr>
+                <w:noProof/>
+                <w:webHidden/>
+              </w:rPr>
+              <w:fldChar w:fldCharType="separate"/>
+            </w:r>
+            <w:r>
+              <w:rPr>
+                <w:noProof/>
+                <w:webHidden/>
+              </w:rPr>
+              <w:t>14</w:t>
+            </w:r>
+            <w:r>
+              <w:rPr>
+                <w:noProof/>
+                <w:webHidden/>
+              </w:rPr>
+              <w:fldChar w:fldCharType="end"/>
+            </w:r>
+          </w:hyperlink>
+        </w:p>
+        <w:p>
+          <w:pPr>
+            <w:pStyle w:val="TOC3"/>
+            <w:tabs>
+              <w:tab w:val="right" w:leader="dot" w:pos="10790"/>
+            </w:tabs>
+            <w:rPr>
+              <w:rFonts w:eastAsiaTheme="minorEastAsia"/>
+              <w:noProof/>
+              <w:lang w:eastAsia="en-GB"/>
+            </w:rPr>
+          </w:pPr>
+          <w:hyperlink w:anchor="_Toc442188345" w:history="1">
+            <w:r>
+              <w:rPr>
+                <w:rStyle w:val="Hyperlink"/>
+                <w:noProof/>
+              </w:rPr>
+              <w:t>Edit Class</w:t>
+            </w:r>
+            <w:r>
+              <w:rPr>
+                <w:noProof/>
+                <w:webHidden/>
+              </w:rPr>
+              <w:tab/>
+            </w:r>
+            <w:r>
+              <w:rPr>
+                <w:noProof/>
+                <w:webHidden/>
+              </w:rPr>
+              <w:fldChar w:fldCharType="begin"/>
+            </w:r>
+            <w:r>
+              <w:rPr>
+                <w:noProof/>
+                <w:webHidden/>
+              </w:rPr>
+              <w:instrText xml:space="preserve"> PAGEREF _Toc442188345 \h </w:instrText>
+            </w:r>
+            <w:r>
+              <w:rPr>
+                <w:noProof/>
+                <w:webHidden/>
+              </w:rPr>
+            </w:r>
+            <w:r>
+              <w:rPr>
+                <w:noProof/>
+                <w:webHidden/>
+              </w:rPr>
+              <w:fldChar w:fldCharType="separate"/>
+            </w:r>
+            <w:r>
+              <w:rPr>
+                <w:noProof/>
+                <w:webHidden/>
+              </w:rPr>
+              <w:t>14</w:t>
+            </w:r>
+            <w:r>
+              <w:rPr>
+                <w:noProof/>
+                <w:webHidden/>
+              </w:rPr>
+              <w:fldChar w:fldCharType="end"/>
+            </w:r>
+          </w:hyperlink>
+        </w:p>
+        <w:p>
+          <w:pPr>
+            <w:pStyle w:val="TOC2"/>
+            <w:tabs>
+              <w:tab w:val="right" w:leader="dot" w:pos="10790"/>
+            </w:tabs>
+            <w:rPr>
+              <w:rFonts w:eastAsiaTheme="minorEastAsia"/>
+              <w:noProof/>
+              <w:lang w:eastAsia="en-GB"/>
+            </w:rPr>
+          </w:pPr>
+          <w:hyperlink w:anchor="_Toc442188346" w:history="1">
+            <w:r>
+              <w:rPr>
+                <w:rStyle w:val="Hyperlink"/>
+                <w:noProof/>
+              </w:rPr>
+              <w:t>Error Recovery Procedures/Backups and Restores</w:t>
+            </w:r>
+            <w:r>
+              <w:rPr>
+                <w:noProof/>
+                <w:webHidden/>
+              </w:rPr>
+              <w:tab/>
+            </w:r>
+            <w:r>
+              <w:rPr>
+                <w:noProof/>
+                <w:webHidden/>
+              </w:rPr>
+              <w:fldChar w:fldCharType="begin"/>
+            </w:r>
+            <w:r>
+              <w:rPr>
+                <w:noProof/>
+                <w:webHidden/>
+              </w:rPr>
+              <w:instrText xml:space="preserve"> PAGEREF _Toc442188346 \h </w:instrText>
+            </w:r>
+            <w:r>
+              <w:rPr>
+                <w:noProof/>
+                <w:webHidden/>
+              </w:rPr>
+            </w:r>
+            <w:r>
+              <w:rPr>
+                <w:noProof/>
+                <w:webHidden/>
+              </w:rPr>
+              <w:fldChar w:fldCharType="separate"/>
+            </w:r>
+            <w:r>
+              <w:rPr>
+                <w:noProof/>
+                <w:webHidden/>
+              </w:rPr>
+              <w:t>15</w:t>
+            </w:r>
+            <w:r>
+              <w:rPr>
+                <w:noProof/>
+                <w:webHidden/>
+              </w:rPr>
+              <w:fldChar w:fldCharType="end"/>
+            </w:r>
+          </w:hyperlink>
+        </w:p>
+        <w:p>
+          <w:pPr>
+            <w:pStyle w:val="TOC3"/>
+            <w:tabs>
+              <w:tab w:val="right" w:leader="dot" w:pos="10790"/>
+            </w:tabs>
+            <w:rPr>
+              <w:rFonts w:eastAsiaTheme="minorEastAsia"/>
+              <w:noProof/>
+              <w:lang w:eastAsia="en-GB"/>
+            </w:rPr>
+          </w:pPr>
+          <w:hyperlink w:anchor="_Toc442188347" w:history="1">
+            <w:r>
+              <w:rPr>
+                <w:rStyle w:val="Hyperlink"/>
+                <w:noProof/>
+              </w:rPr>
+              <w:t>Client</w:t>
+            </w:r>
+            <w:r>
+              <w:rPr>
+                <w:noProof/>
+                <w:webHidden/>
+              </w:rPr>
+              <w:tab/>
+            </w:r>
+            <w:r>
+              <w:rPr>
+                <w:noProof/>
+                <w:webHidden/>
+              </w:rPr>
+              <w:fldChar w:fldCharType="begin"/>
+            </w:r>
+            <w:r>
+              <w:rPr>
+                <w:noProof/>
+                <w:webHidden/>
+              </w:rPr>
+              <w:instrText xml:space="preserve"> PAGEREF _Toc442188347 \h </w:instrText>
+            </w:r>
+            <w:r>
+              <w:rPr>
+                <w:noProof/>
+                <w:webHidden/>
+              </w:rPr>
+            </w:r>
+            <w:r>
+              <w:rPr>
+                <w:noProof/>
+                <w:webHidden/>
+              </w:rPr>
+              <w:fldChar w:fldCharType="separate"/>
+            </w:r>
+            <w:r>
+              <w:rPr>
+                <w:noProof/>
+                <w:webHidden/>
+              </w:rPr>
+              <w:t>15</w:t>
+            </w:r>
+            <w:r>
+              <w:rPr>
+                <w:noProof/>
+                <w:webHidden/>
+              </w:rPr>
+              <w:fldChar w:fldCharType="end"/>
+            </w:r>
+          </w:hyperlink>
+        </w:p>
+        <w:p>
+          <w:pPr>
+            <w:pStyle w:val="TOC3"/>
+            <w:tabs>
+              <w:tab w:val="right" w:leader="dot" w:pos="10790"/>
+            </w:tabs>
+            <w:rPr>
+              <w:rFonts w:eastAsiaTheme="minorEastAsia"/>
+              <w:noProof/>
+              <w:lang w:eastAsia="en-GB"/>
+            </w:rPr>
+          </w:pPr>
+          <w:hyperlink w:anchor="_Toc442188348" w:history="1">
+            <w:r>
+              <w:rPr>
+                <w:rStyle w:val="Hyperlink"/>
+                <w:noProof/>
+              </w:rPr>
+              <w:t>Server</w:t>
+            </w:r>
+            <w:r>
+              <w:rPr>
+                <w:noProof/>
+                <w:webHidden/>
+              </w:rPr>
+              <w:tab/>
+            </w:r>
+            <w:r>
+              <w:rPr>
+                <w:noProof/>
+                <w:webHidden/>
+              </w:rPr>
+              <w:fldChar w:fldCharType="begin"/>
+            </w:r>
+            <w:r>
+              <w:rPr>
+                <w:noProof/>
+                <w:webHidden/>
+              </w:rPr>
+              <w:instrText xml:space="preserve"> PAGEREF _Toc442188348 \h </w:instrText>
+            </w:r>
+            <w:r>
+              <w:rPr>
+                <w:noProof/>
+                <w:webHidden/>
+              </w:rPr>
+            </w:r>
+            <w:r>
+              <w:rPr>
+                <w:noProof/>
+                <w:webHidden/>
+              </w:rPr>
+              <w:fldChar w:fldCharType="separate"/>
+            </w:r>
+            <w:r>
+              <w:rPr>
+                <w:noProof/>
+                <w:webHidden/>
+              </w:rPr>
+              <w:t>15</w:t>
             </w:r>
             <w:r>
               <w:rPr>
@@ -871,22 +2133,22 @@
       <w:pPr>
         <w:pStyle w:val="Heading1"/>
       </w:pPr>
-      <w:bookmarkStart w:id="0" w:name="_Toc441175794"/>
+      <w:bookmarkStart w:id="1" w:name="_Toc442188324"/>
       <w:r>
         <w:lastRenderedPageBreak/>
         <w:t>Overview</w:t>
       </w:r>
-      <w:bookmarkEnd w:id="0"/>
+      <w:bookmarkEnd w:id="1"/>
     </w:p>
     <w:p>
       <w:pPr>
         <w:pStyle w:val="Heading2"/>
       </w:pPr>
-      <w:bookmarkStart w:id="1" w:name="_Toc441175795"/>
+      <w:bookmarkStart w:id="2" w:name="_Toc442188325"/>
       <w:r>
         <w:t>Introduction</w:t>
       </w:r>
-      <w:bookmarkEnd w:id="1"/>
+      <w:bookmarkEnd w:id="2"/>
     </w:p>
     <w:p>
       <w:pPr>
@@ -898,7 +2160,7 @@
           <w:lang w:eastAsia="en-GB"/>
         </w:rPr>
         <w:drawing>
-          <wp:anchor distT="0" distB="0" distL="114300" distR="114300" simplePos="0" relativeHeight="251660288" behindDoc="0" locked="0" layoutInCell="1" allowOverlap="1" wp14:anchorId="45D731A9" wp14:editId="6B990552">
+          <wp:anchor distT="0" distB="0" distL="114300" distR="114300" simplePos="0" relativeHeight="251660288" behindDoc="0" locked="0" layoutInCell="1" allowOverlap="1" wp14:anchorId="4B01A0D1" wp14:editId="18834313">
             <wp:simplePos x="0" y="0"/>
             <wp:positionH relativeFrom="column">
               <wp:posOffset>3950335</wp:posOffset>
@@ -1343,20 +2605,21 @@
       <w:pPr>
         <w:pStyle w:val="Heading2"/>
       </w:pPr>
-      <w:bookmarkStart w:id="2" w:name="_Toc441175796"/>
+      <w:bookmarkStart w:id="3" w:name="_Toc442188326"/>
       <w:r>
         <w:lastRenderedPageBreak/>
         <w:t>System Requirements</w:t>
       </w:r>
-      <w:bookmarkEnd w:id="2"/>
+      <w:bookmarkEnd w:id="3"/>
     </w:p>
     <w:p>
       <w:pPr>
         <w:pStyle w:val="SubsubsectionHeading0"/>
       </w:pPr>
+      <w:bookmarkStart w:id="4" w:name="_Toc442188327"/>
       <w:r>
         <w:drawing>
-          <wp:anchor distT="0" distB="0" distL="114300" distR="114300" simplePos="0" relativeHeight="251661312" behindDoc="1" locked="0" layoutInCell="1" allowOverlap="1" wp14:anchorId="476564AE" wp14:editId="17D43763">
+          <wp:anchor distT="0" distB="0" distL="114300" distR="114300" simplePos="0" relativeHeight="251661312" behindDoc="1" locked="0" layoutInCell="1" allowOverlap="1" wp14:anchorId="7EB0FEE0" wp14:editId="672EC272">
             <wp:simplePos x="0" y="0"/>
             <wp:positionH relativeFrom="column">
               <wp:posOffset>3941445</wp:posOffset>
@@ -1432,6 +2695,7 @@
       <w:r>
         <w:t xml:space="preserve"> (Minimum)</w:t>
       </w:r>
+      <w:bookmarkEnd w:id="4"/>
     </w:p>
     <w:p>
       <w:pPr>
@@ -1488,9 +2752,11 @@
       <w:pPr>
         <w:pStyle w:val="SubsubsectionHeading0"/>
       </w:pPr>
+      <w:bookmarkStart w:id="5" w:name="_Toc442188328"/>
       <w:r>
         <w:t>Client (Minimum)</w:t>
       </w:r>
+      <w:bookmarkEnd w:id="5"/>
     </w:p>
     <w:p>
       <w:pPr>
@@ -1544,19 +2810,21 @@
       <w:pPr>
         <w:pStyle w:val="Heading2"/>
       </w:pPr>
-      <w:bookmarkStart w:id="3" w:name="_Toc441175797"/>
+      <w:bookmarkStart w:id="6" w:name="_Toc442188329"/>
       <w:r>
         <w:t>Installation Instructions</w:t>
       </w:r>
-      <w:bookmarkEnd w:id="3"/>
+      <w:bookmarkEnd w:id="6"/>
     </w:p>
     <w:p>
       <w:pPr>
         <w:pStyle w:val="SubsubsectionHeading0"/>
       </w:pPr>
+      <w:bookmarkStart w:id="7" w:name="_Toc442188330"/>
       <w:r>
         <w:t>Server</w:t>
       </w:r>
+      <w:bookmarkEnd w:id="7"/>
     </w:p>
     <w:p>
       <w:pPr>
@@ -1564,22 +2832,30 @@
       </w:pPr>
       <w:r>
         <w:rPr>
+          <w:rFonts w:ascii="Times New Roman" w:eastAsia="Times New Roman" w:hAnsi="Times New Roman" w:cs="Times New Roman"/>
           <w:noProof/>
+          <w:color w:val="000000"/>
+          <w:w w:val="0"/>
+          <w:sz w:val="0"/>
+          <w:szCs w:val="0"/>
+          <w:u w:color="000000"/>
+          <w:bdr w:val="none" w:sz="0" w:space="0" w:color="000000"/>
+          <w:shd w:val="clear" w:color="000000" w:fill="000000"/>
           <w:lang w:eastAsia="en-GB"/>
         </w:rPr>
         <w:drawing>
-          <wp:anchor distT="0" distB="0" distL="114300" distR="114300" simplePos="0" relativeHeight="251714560" behindDoc="0" locked="0" layoutInCell="1" allowOverlap="1" wp14:anchorId="51354A28" wp14:editId="046AC64A">
+          <wp:anchor distT="0" distB="0" distL="114300" distR="114300" simplePos="0" relativeHeight="251752448" behindDoc="1" locked="0" layoutInCell="1" allowOverlap="1" wp14:anchorId="07E67EFC" wp14:editId="30A24EC8">
             <wp:simplePos x="0" y="0"/>
             <wp:positionH relativeFrom="column">
-              <wp:posOffset>4846955</wp:posOffset>
+              <wp:posOffset>4933950</wp:posOffset>
             </wp:positionH>
             <wp:positionV relativeFrom="paragraph">
-              <wp:posOffset>7620</wp:posOffset>
+              <wp:posOffset>8255</wp:posOffset>
             </wp:positionV>
-            <wp:extent cx="1887855" cy="1189990"/>
-            <wp:effectExtent l="0" t="0" r="0" b="0"/>
+            <wp:extent cx="1786890" cy="1172845"/>
+            <wp:effectExtent l="0" t="0" r="3810" b="8255"/>
             <wp:wrapSquare wrapText="bothSides"/>
-            <wp:docPr id="22" name="Picture 22" descr="H:\Burford\Year 13\Computing\Project\_Writeup\Resources\User Guide\ServerSettings.PNG"/>
+            <wp:docPr id="83" name="Picture 83" descr="E:\Burford\Year 13\Computing\Project\_Writeup\Resources\User Guide\ServerFiles.PNG"/>
             <wp:cNvGraphicFramePr>
               <a:graphicFrameLocks xmlns:a="http://schemas.openxmlformats.org/drawingml/2006/main" noChangeAspect="1"/>
             </wp:cNvGraphicFramePr>
@@ -1587,7 +2863,7 @@
               <a:graphicData uri="http://schemas.openxmlformats.org/drawingml/2006/picture">
                 <pic:pic xmlns:pic="http://schemas.openxmlformats.org/drawingml/2006/picture">
                   <pic:nvPicPr>
-                    <pic:cNvPr id="0" name="Picture 1" descr="H:\Burford\Year 13\Computing\Project\_Writeup\Resources\User Guide\ServerSettings.PNG"/>
+                    <pic:cNvPr id="0" name="Picture 6" descr="E:\Burford\Year 13\Computing\Project\_Writeup\Resources\User Guide\ServerFiles.PNG"/>
                     <pic:cNvPicPr>
                       <a:picLocks noChangeAspect="1" noChangeArrowheads="1"/>
                     </pic:cNvPicPr>
@@ -1608,7 +2884,7 @@
                   <pic:spPr bwMode="auto">
                     <a:xfrm>
                       <a:off x="0" y="0"/>
-                      <a:ext cx="1887855" cy="1189990"/>
+                      <a:ext cx="1786890" cy="1172845"/>
                     </a:xfrm>
                     <a:prstGeom prst="rect">
                       <a:avLst/>
@@ -1631,10 +2907,83 @@
         </w:drawing>
       </w:r>
       <w:r>
+        <w:t xml:space="preserve">The server’s files are </w:t>
+      </w:r>
+      <w:r>
+        <w:t xml:space="preserve">as shown on the right: the Server.exe executable file which should be run to start the server; 5 DLL files which are necessary for the Server to run and should be stored in the same directory as </w:t>
+      </w:r>
+      <w:r>
+        <w:t>it; the</w:t>
+      </w:r>
+      <w:r>
+        <w:t xml:space="preserve"> optional</w:t>
+      </w:r>
+      <w:r>
+        <w:t xml:space="preserve"> Settings.txt file which contains small tweaks to how the Server operates.</w:t>
+      </w:r>
+      <w:r>
+        <w:t xml:space="preserve"> Apart from the Settings file, all these files are required for the program to run and should be copied together to the installation director</w:t>
+      </w:r>
+      <w:r>
+        <w:t xml:space="preserve">y. No further setup is </w:t>
+      </w:r>
+      <w:proofErr w:type="gramStart"/>
+      <w:r>
+        <w:t>required</w:t>
+      </w:r>
+      <w:r>
+        <w:t>,</w:t>
+      </w:r>
+      <w:proofErr w:type="gramEnd"/>
+      <w:r>
+        <w:t xml:space="preserve"> the database will be created when needed</w:t>
+      </w:r>
+      <w:r>
+        <w:t xml:space="preserve"> by the system</w:t>
+      </w:r>
+      <w:r>
+        <w:t>.</w:t>
+      </w:r>
+      <w:r>
+        <w:t xml:space="preserve"> </w:t>
+      </w:r>
+      <w:r>
+        <w:t>E</w:t>
+      </w:r>
+      <w:r>
+        <w:t>diting the Settings file may be</w:t>
+      </w:r>
+      <w:r>
+        <w:t xml:space="preserve"> desired if the system is set up slightly non-standardly.</w:t>
+      </w:r>
+    </w:p>
+    <w:p>
+      <w:pPr>
+        <w:pStyle w:val="NoSpacing"/>
+        <w:rPr>
+          <w:rFonts w:ascii="Times New Roman" w:eastAsia="Times New Roman" w:hAnsi="Times New Roman" w:cs="Times New Roman"/>
+          <w:snapToGrid w:val="0"/>
+          <w:color w:val="000000"/>
+          <w:w w:val="0"/>
+          <w:sz w:val="0"/>
+          <w:szCs w:val="0"/>
+          <w:u w:color="000000"/>
+          <w:bdr w:val="none" w:sz="0" w:space="0" w:color="000000"/>
+          <w:shd w:val="clear" w:color="000000" w:fill="000000"/>
+          <w:lang w:eastAsia="x-none" w:bidi="x-none"/>
+        </w:rPr>
+      </w:pPr>
+      <w:r>
         <w:t xml:space="preserve">The server should be set up by an administrator, and simply needs to be </w:t>
       </w:r>
       <w:r>
-        <w:t>executed in order to start accepting client connections</w:t>
+        <w:t>executed</w:t>
+      </w:r>
+      <w:r>
+        <w:t xml:space="preserve"> (run the Server.exe file)</w:t>
+      </w:r>
+      <w:r>
+        <w:t xml:space="preserve"> in order to start accepting client connections</w:t>
       </w:r>
       <w:r>
         <w:t xml:space="preserve">. </w:t>
@@ -1643,7 +2992,21 @@
         <w:t>By default it</w:t>
       </w:r>
       <w:r>
-        <w:t xml:space="preserve"> will create or use the database files in the same directory as it, and </w:t>
+        <w:t xml:space="preserve"> will create or use the database files in the same directory as it</w:t>
+      </w:r>
+      <w:r>
+        <w:t xml:space="preserve"> (called “</w:t>
+      </w:r>
+      <w:proofErr w:type="spellStart"/>
+      <w:r>
+        <w:t>Data.mdf</w:t>
+      </w:r>
+      <w:proofErr w:type="spellEnd"/>
+      <w:r>
+        <w:t>”)</w:t>
+      </w:r>
+      <w:r>
+        <w:t xml:space="preserve">, and </w:t>
       </w:r>
       <w:r>
         <w:t>is otherwise</w:t>
@@ -1687,6 +3050,77 @@
         <w:pStyle w:val="NoSpacing"/>
       </w:pPr>
       <w:r>
+        <w:rPr>
+          <w:noProof/>
+          <w:lang w:eastAsia="en-GB"/>
+        </w:rPr>
+        <w:drawing>
+          <wp:anchor distT="0" distB="0" distL="114300" distR="114300" simplePos="0" relativeHeight="251714560" behindDoc="0" locked="0" layoutInCell="1" allowOverlap="1" wp14:anchorId="5DB52233" wp14:editId="08EDECAD">
+            <wp:simplePos x="0" y="0"/>
+            <wp:positionH relativeFrom="column">
+              <wp:posOffset>4838700</wp:posOffset>
+            </wp:positionH>
+            <wp:positionV relativeFrom="paragraph">
+              <wp:posOffset>508000</wp:posOffset>
+            </wp:positionV>
+            <wp:extent cx="1755140" cy="1086485"/>
+            <wp:effectExtent l="0" t="0" r="0" b="0"/>
+            <wp:wrapSquare wrapText="bothSides"/>
+            <wp:docPr id="22" name="Picture 22" descr="H:\Burford\Year 13\Computing\Project\_Writeup\Resources\User Guide\ServerSettings.PNG"/>
+            <wp:cNvGraphicFramePr>
+              <a:graphicFrameLocks xmlns:a="http://schemas.openxmlformats.org/drawingml/2006/main" noChangeAspect="1"/>
+            </wp:cNvGraphicFramePr>
+            <a:graphic xmlns:a="http://schemas.openxmlformats.org/drawingml/2006/main">
+              <a:graphicData uri="http://schemas.openxmlformats.org/drawingml/2006/picture">
+                <pic:pic xmlns:pic="http://schemas.openxmlformats.org/drawingml/2006/picture">
+                  <pic:nvPicPr>
+                    <pic:cNvPr id="0" name="Picture 1" descr="H:\Burford\Year 13\Computing\Project\_Writeup\Resources\User Guide\ServerSettings.PNG"/>
+                    <pic:cNvPicPr>
+                      <a:picLocks noChangeAspect="1" noChangeArrowheads="1"/>
+                    </pic:cNvPicPr>
+                  </pic:nvPicPr>
+                  <pic:blipFill rotWithShape="1">
+                    <a:blip r:embed="rId13">
+                      <a:extLst>
+                        <a:ext uri="{28A0092B-C50C-407E-A947-70E740481C1C}">
+                          <a14:useLocalDpi xmlns:a14="http://schemas.microsoft.com/office/drawing/2010/main" val="0"/>
+                        </a:ext>
+                      </a:extLst>
+                    </a:blip>
+                    <a:srcRect l="6395" t="8026" b="-1"/>
+                    <a:stretch/>
+                  </pic:blipFill>
+                  <pic:spPr bwMode="auto">
+                    <a:xfrm>
+                      <a:off x="0" y="0"/>
+                      <a:ext cx="1755140" cy="1086485"/>
+                    </a:xfrm>
+                    <a:prstGeom prst="rect">
+                      <a:avLst/>
+                    </a:prstGeom>
+                    <a:noFill/>
+                    <a:ln>
+                      <a:noFill/>
+                    </a:ln>
+                    <a:extLst>
+                      <a:ext uri="{53640926-AAD7-44D8-BBD7-CCE9431645EC}">
+                        <a14:shadowObscured xmlns:a14="http://schemas.microsoft.com/office/drawing/2010/main"/>
+                      </a:ext>
+                    </a:extLst>
+                  </pic:spPr>
+                </pic:pic>
+              </a:graphicData>
+            </a:graphic>
+            <wp14:sizeRelH relativeFrom="page">
+              <wp14:pctWidth>0</wp14:pctWidth>
+            </wp14:sizeRelH>
+            <wp14:sizeRelV relativeFrom="page">
+              <wp14:pctHeight>0</wp14:pctHeight>
+            </wp14:sizeRelV>
+          </wp:anchor>
+        </w:drawing>
+      </w:r>
+      <w:r>
         <w:t>Placing a file called “Settings.txt” in the same directory as the server enables a</w:t>
       </w:r>
       <w:r>
@@ -1762,20 +3196,125 @@
       <w:r>
         <w:t>tion instructions below) to allow them to connect.</w:t>
       </w:r>
+      <w:r>
+        <w:t xml:space="preserve"> See the screenshot above for example data and format.</w:t>
+      </w:r>
     </w:p>
-    <w:p/>
     <w:p>
       <w:pPr>
         <w:pStyle w:val="SubsubsectionHeading0"/>
       </w:pPr>
-      <w:r>
+      <w:bookmarkStart w:id="8" w:name="_Toc442188331"/>
+      <w:r>
+        <w:lastRenderedPageBreak/>
         <w:t>Client</w:t>
       </w:r>
+      <w:bookmarkEnd w:id="8"/>
     </w:p>
     <w:p>
       <w:pPr>
         <w:pStyle w:val="NoSpacing"/>
       </w:pPr>
+      <w:r>
+        <w:rPr>
+          <w:noProof/>
+          <w:lang w:eastAsia="en-GB"/>
+        </w:rPr>
+        <w:drawing>
+          <wp:anchor distT="0" distB="0" distL="114300" distR="114300" simplePos="0" relativeHeight="251753472" behindDoc="0" locked="0" layoutInCell="1" allowOverlap="1" wp14:anchorId="2A9D5CC6" wp14:editId="71FCED0C">
+            <wp:simplePos x="0" y="0"/>
+            <wp:positionH relativeFrom="column">
+              <wp:posOffset>5080000</wp:posOffset>
+            </wp:positionH>
+            <wp:positionV relativeFrom="paragraph">
+              <wp:posOffset>-46990</wp:posOffset>
+            </wp:positionV>
+            <wp:extent cx="1837055" cy="1198880"/>
+            <wp:effectExtent l="0" t="0" r="0" b="1270"/>
+            <wp:wrapSquare wrapText="bothSides"/>
+            <wp:docPr id="81" name="Picture 81" descr="E:\Burford\Year 13\Computing\Project\_Writeup\Resources\User Guide\ClientFiles.PNG"/>
+            <wp:cNvGraphicFramePr>
+              <a:graphicFrameLocks xmlns:a="http://schemas.openxmlformats.org/drawingml/2006/main" noChangeAspect="1"/>
+            </wp:cNvGraphicFramePr>
+            <a:graphic xmlns:a="http://schemas.openxmlformats.org/drawingml/2006/main">
+              <a:graphicData uri="http://schemas.openxmlformats.org/drawingml/2006/picture">
+                <pic:pic xmlns:pic="http://schemas.openxmlformats.org/drawingml/2006/picture">
+                  <pic:nvPicPr>
+                    <pic:cNvPr id="0" name="Picture 1" descr="E:\Burford\Year 13\Computing\Project\_Writeup\Resources\User Guide\ClientFiles.PNG"/>
+                    <pic:cNvPicPr>
+                      <a:picLocks noChangeAspect="1" noChangeArrowheads="1"/>
+                    </pic:cNvPicPr>
+                  </pic:nvPicPr>
+                  <pic:blipFill>
+                    <a:blip r:embed="rId14">
+                      <a:extLst>
+                        <a:ext uri="{28A0092B-C50C-407E-A947-70E740481C1C}">
+                          <a14:useLocalDpi xmlns:a14="http://schemas.microsoft.com/office/drawing/2010/main" val="0"/>
+                        </a:ext>
+                      </a:extLst>
+                    </a:blip>
+                    <a:srcRect/>
+                    <a:stretch>
+                      <a:fillRect/>
+                    </a:stretch>
+                  </pic:blipFill>
+                  <pic:spPr bwMode="auto">
+                    <a:xfrm>
+                      <a:off x="0" y="0"/>
+                      <a:ext cx="1837055" cy="1198880"/>
+                    </a:xfrm>
+                    <a:prstGeom prst="rect">
+                      <a:avLst/>
+                    </a:prstGeom>
+                    <a:noFill/>
+                    <a:ln>
+                      <a:noFill/>
+                    </a:ln>
+                  </pic:spPr>
+                </pic:pic>
+              </a:graphicData>
+            </a:graphic>
+            <wp14:sizeRelH relativeFrom="page">
+              <wp14:pctWidth>0</wp14:pctWidth>
+            </wp14:sizeRelH>
+            <wp14:sizeRelV relativeFrom="page">
+              <wp14:pctHeight>0</wp14:pctHeight>
+            </wp14:sizeRelV>
+          </wp:anchor>
+        </w:drawing>
+      </w:r>
+      <w:r>
+        <w:t xml:space="preserve">The Client files are </w:t>
+      </w:r>
+      <w:r>
+        <w:t>as shown to the right.</w:t>
+      </w:r>
+      <w:r>
+        <w:t xml:space="preserve"> The same 5 DLL files as the Server installation are included</w:t>
+      </w:r>
+      <w:r>
+        <w:t>, but the “Settings.txt” file contains different content.</w:t>
+      </w:r>
+      <w:r>
+        <w:t xml:space="preserve"> All files should be in the same directory in order for the Client to work correctly. The Settings.txt file should be edited to reflect the desired connection settings </w:t>
+      </w:r>
+      <w:proofErr w:type="spellStart"/>
+      <w:r>
+        <w:t>etc</w:t>
+      </w:r>
+      <w:proofErr w:type="spellEnd"/>
+      <w:r>
+        <w:t>, this is detailed below. Again, running the Client.exe file will start the client.</w:t>
+      </w:r>
+      <w:r>
+        <w:t xml:space="preserve"> </w:t>
+      </w:r>
+      <w:r>
+        <w:br/>
+      </w:r>
+      <w:r>
+        <w:br/>
+      </w:r>
       <w:r>
         <w:t xml:space="preserve">Client installation is </w:t>
       </w:r>
@@ -1823,11 +3362,7 @@
         <w:t xml:space="preserve">” folder on the start menu – this can be accessed </w:t>
       </w:r>
       <w:r>
-        <w:t>by right-</w:t>
-      </w:r>
-      <w:r>
-        <w:lastRenderedPageBreak/>
-        <w:t>clicking the “</w:t>
+        <w:t>by right-clicking the “</w:t>
       </w:r>
       <w:proofErr w:type="spellStart"/>
       <w:r>
@@ -1857,7 +3392,7 @@
           <w:lang w:eastAsia="en-GB"/>
         </w:rPr>
         <w:drawing>
-          <wp:anchor distT="0" distB="0" distL="114300" distR="114300" simplePos="0" relativeHeight="251715584" behindDoc="0" locked="0" layoutInCell="1" allowOverlap="1" wp14:anchorId="0944BE51" wp14:editId="2D45D722">
+          <wp:anchor distT="0" distB="0" distL="114300" distR="114300" simplePos="0" relativeHeight="251715584" behindDoc="0" locked="0" layoutInCell="1" allowOverlap="1" wp14:anchorId="0F1ECC64" wp14:editId="2B93C284">
             <wp:simplePos x="0" y="0"/>
             <wp:positionH relativeFrom="column">
               <wp:posOffset>5171440</wp:posOffset>
@@ -1882,7 +3417,7 @@
                     </pic:cNvPicPr>
                   </pic:nvPicPr>
                   <pic:blipFill>
-                    <a:blip r:embed="rId13">
+                    <a:blip r:embed="rId15">
                       <a:extLst>
                         <a:ext uri="{28A0092B-C50C-407E-A947-70E740481C1C}">
                           <a14:useLocalDpi xmlns:a14="http://schemas.microsoft.com/office/drawing/2010/main" val="0"/>
@@ -2035,22 +3570,22 @@
       <w:pPr>
         <w:pStyle w:val="Heading1"/>
       </w:pPr>
-      <w:bookmarkStart w:id="4" w:name="_Toc441175798"/>
+      <w:bookmarkStart w:id="9" w:name="_Toc442188332"/>
       <w:r>
         <w:lastRenderedPageBreak/>
         <w:t>Usage</w:t>
       </w:r>
-      <w:bookmarkEnd w:id="4"/>
+      <w:bookmarkEnd w:id="9"/>
     </w:p>
     <w:p>
       <w:pPr>
         <w:pStyle w:val="Heading2"/>
       </w:pPr>
-      <w:bookmarkStart w:id="5" w:name="_Toc441175799"/>
+      <w:bookmarkStart w:id="10" w:name="_Toc442188333"/>
       <w:r>
         <w:t>Students</w:t>
       </w:r>
-      <w:bookmarkEnd w:id="5"/>
+      <w:bookmarkEnd w:id="10"/>
     </w:p>
     <w:p>
       <w:pPr>
@@ -2062,7 +3597,7 @@
           <w:lang w:eastAsia="en-GB"/>
         </w:rPr>
         <w:drawing>
-          <wp:anchor distT="0" distB="0" distL="114300" distR="114300" simplePos="0" relativeHeight="251662336" behindDoc="0" locked="0" layoutInCell="1" allowOverlap="1" wp14:anchorId="77A5C9ED" wp14:editId="2E40736C">
+          <wp:anchor distT="0" distB="0" distL="114300" distR="114300" simplePos="0" relativeHeight="251662336" behindDoc="0" locked="0" layoutInCell="1" allowOverlap="1" wp14:anchorId="5E99FF8B" wp14:editId="54ED5D2C">
             <wp:simplePos x="0" y="0"/>
             <wp:positionH relativeFrom="column">
               <wp:posOffset>4227195</wp:posOffset>
@@ -2087,7 +3622,7 @@
                     </pic:cNvPicPr>
                   </pic:nvPicPr>
                   <pic:blipFill>
-                    <a:blip r:embed="rId14">
+                    <a:blip r:embed="rId16">
                       <a:extLst>
                         <a:ext uri="{28A0092B-C50C-407E-A947-70E740481C1C}">
                           <a14:useLocalDpi xmlns:a14="http://schemas.microsoft.com/office/drawing/2010/main" val="0"/>
@@ -2133,7 +3668,7 @@
           <w:lang w:eastAsia="en-GB"/>
         </w:rPr>
         <w:drawing>
-          <wp:inline distT="0" distB="0" distL="0" distR="0" wp14:anchorId="6023EE40" wp14:editId="5D77EA29">
+          <wp:inline distT="0" distB="0" distL="0" distR="0" wp14:anchorId="311C4D7B" wp14:editId="25D54220">
             <wp:extent cx="155276" cy="180886"/>
             <wp:effectExtent l="0" t="0" r="0" b="0"/>
             <wp:docPr id="5" name="Picture 5" descr="H:\Burford\Year 13\Computing\Project\_Writeup\Resources\User Guide\Icon.png"/>
@@ -2150,7 +3685,7 @@
                     </pic:cNvPicPr>
                   </pic:nvPicPr>
                   <pic:blipFill>
-                    <a:blip r:embed="rId15" cstate="print">
+                    <a:blip r:embed="rId17" cstate="print">
                       <a:extLst>
                         <a:ext uri="{28A0092B-C50C-407E-A947-70E740481C1C}">
                           <a14:useLocalDpi xmlns:a14="http://schemas.microsoft.com/office/drawing/2010/main" val="0"/>
@@ -2211,7 +3746,7 @@
         <mc:AlternateContent>
           <mc:Choice Requires="wpg">
             <w:drawing>
-              <wp:anchor distT="0" distB="0" distL="114300" distR="114300" simplePos="0" relativeHeight="251681792" behindDoc="0" locked="0" layoutInCell="1" allowOverlap="1">
+              <wp:anchor distT="0" distB="0" distL="114300" distR="114300" simplePos="0" relativeHeight="251681792" behindDoc="0" locked="0" layoutInCell="1" allowOverlap="1" wp14:anchorId="01568252" wp14:editId="6ED23C35">
                 <wp:simplePos x="0" y="0"/>
                 <wp:positionH relativeFrom="column">
                   <wp:posOffset>2580198</wp:posOffset>
@@ -2524,7 +4059,7 @@
                       <o:lock v:ext="edit" aspectratio="t"/>
                     </v:shapetype>
                     <v:shape id="Picture 6" o:spid="_x0000_s1029" type="#_x0000_t75" style="position:absolute;left:14061;width:27087;height:26224;visibility:visible;mso-wrap-style:square" o:gfxdata="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">
-                      <v:imagedata r:id="rId16" o:title="Timetable"/>
+                      <v:imagedata r:id="rId18" o:title="Timetable"/>
                       <v:path arrowok="t"/>
                     </v:shape>
                     <v:shapetype id="_x0000_t202" coordsize="21600,21600" o:spt="202" path="m,l,21600r21600,l21600,xe">
@@ -2546,9 +4081,11 @@
                             <w:pPr>
                               <w:pStyle w:val="NoSpacing"/>
                             </w:pPr>
+                            <w:proofErr w:type="gramStart"/>
                             <w:r>
                               <w:t>The current date being viewed.</w:t>
                             </w:r>
+                            <w:proofErr w:type="gramEnd"/>
                           </w:p>
                           <w:p>
                             <w:pPr>
@@ -2559,9 +4096,11 @@
                             <w:pPr>
                               <w:pStyle w:val="NoSpacing"/>
                             </w:pPr>
+                            <w:proofErr w:type="gramStart"/>
                             <w:r>
                               <w:t>A Booking made by Mr Kenny for Physics during period 3 taking place in both D12 and the Library.</w:t>
                             </w:r>
+                            <w:proofErr w:type="gramEnd"/>
                           </w:p>
                         </w:txbxContent>
                       </v:textbox>
@@ -2636,7 +4175,7 @@
           <w:lang w:eastAsia="en-GB"/>
         </w:rPr>
         <w:drawing>
-          <wp:anchor distT="0" distB="0" distL="114300" distR="114300" simplePos="0" relativeHeight="251664384" behindDoc="0" locked="0" layoutInCell="1" allowOverlap="1" wp14:anchorId="2F4F3E11" wp14:editId="0E0CD6E3">
+          <wp:anchor distT="0" distB="0" distL="114300" distR="114300" simplePos="0" relativeHeight="251664384" behindDoc="0" locked="0" layoutInCell="1" allowOverlap="1" wp14:anchorId="125CB4D8" wp14:editId="09927D97">
             <wp:simplePos x="0" y="0"/>
             <wp:positionH relativeFrom="column">
               <wp:posOffset>3838575</wp:posOffset>
@@ -2661,7 +4200,7 @@
                     </pic:cNvPicPr>
                   </pic:nvPicPr>
                   <pic:blipFill>
-                    <a:blip r:embed="rId17">
+                    <a:blip r:embed="rId19">
                       <a:extLst>
                         <a:ext uri="{28A0092B-C50C-407E-A947-70E740481C1C}">
                           <a14:useLocalDpi xmlns:a14="http://schemas.microsoft.com/office/drawing/2010/main" val="0"/>
@@ -2727,11 +4266,11 @@
         <w:br w:type="page"/>
       </w:r>
     </w:p>
-    <w:bookmarkStart w:id="6" w:name="_Toc441175800"/>
     <w:p>
       <w:pPr>
         <w:pStyle w:val="Heading2"/>
       </w:pPr>
+      <w:bookmarkStart w:id="11" w:name="_Toc442188334"/>
       <w:r>
         <w:rPr>
           <w:noProof/>
@@ -2741,7 +4280,7 @@
         <mc:AlternateContent>
           <mc:Choice Requires="wpg">
             <w:drawing>
-              <wp:anchor distT="0" distB="0" distL="114300" distR="114300" simplePos="0" relativeHeight="251670528" behindDoc="0" locked="0" layoutInCell="1" allowOverlap="1" wp14:anchorId="22BC6D05" wp14:editId="31AF16DC">
+              <wp:anchor distT="0" distB="0" distL="114300" distR="114300" simplePos="0" relativeHeight="251670528" behindDoc="0" locked="0" layoutInCell="1" allowOverlap="1" wp14:anchorId="53E8C965" wp14:editId="248302BB">
                 <wp:simplePos x="0" y="0"/>
                 <wp:positionH relativeFrom="column">
                   <wp:posOffset>2536166</wp:posOffset>
@@ -2774,7 +4313,7 @@
                           </pic:cNvPicPr>
                         </pic:nvPicPr>
                         <pic:blipFill>
-                          <a:blip r:embed="rId18">
+                          <a:blip r:embed="rId20">
                             <a:extLst>
                               <a:ext uri="{28A0092B-C50C-407E-A947-70E740481C1C}">
                                 <a14:useLocalDpi xmlns:a14="http://schemas.microsoft.com/office/drawing/2010/main" val="0"/>
@@ -2948,7 +4487,7 @@
             <w:pict>
               <v:group id="Group 12" o:spid="_x0000_s1035" style="position:absolute;margin-left:199.7pt;margin-top:.45pt;width:351.15pt;height:224.85pt;z-index:251670528" coordsize="44598,28553" o:gfxdata="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">
                 <v:shape id="Picture 10" o:spid="_x0000_s1036" type="#_x0000_t75" style="position:absolute;left:15182;top:86;width:29416;height:28467;visibility:visible;mso-wrap-style:square" o:gfxdata="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">
-                  <v:imagedata r:id="rId19" o:title="Timetable2"/>
+                  <v:imagedata r:id="rId21" o:title="Timetable2"/>
                   <v:path arrowok="t"/>
                 </v:shape>
                 <v:shape id="Text Box 8" o:spid="_x0000_s1037" type="#_x0000_t202" style="position:absolute;width:15176;height:28549;visibility:visible;mso-wrap-style:square;v-text-anchor:top" o:gfxdata="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" filled="f" stroked="f" strokeweight=".5pt">
@@ -2968,21 +4507,25 @@
                         <w:pPr>
                           <w:pStyle w:val="NoSpacing"/>
                         </w:pPr>
+                        <w:proofErr w:type="gramStart"/>
                         <w:r>
                           <w:t>A Booking made by “Mrs Britton”</w:t>
                         </w:r>
                         <w:r>
                           <w:t>.</w:t>
                         </w:r>
+                        <w:proofErr w:type="gramEnd"/>
                       </w:p>
                       <w:p/>
                       <w:p>
                         <w:pPr>
                           <w:pStyle w:val="NoSpacing"/>
                         </w:pPr>
+                        <w:proofErr w:type="gramStart"/>
                         <w:r>
                           <w:t>An empty slot that can be booked.</w:t>
                         </w:r>
+                        <w:proofErr w:type="gramEnd"/>
                       </w:p>
                     </w:txbxContent>
                   </v:textbox>
@@ -3004,7 +4547,7 @@
       <w:r>
         <w:t>Teachers</w:t>
       </w:r>
-      <w:bookmarkEnd w:id="6"/>
+      <w:bookmarkEnd w:id="11"/>
     </w:p>
     <w:p>
       <w:pPr>
@@ -3053,7 +4596,7 @@
         <mc:AlternateContent>
           <mc:Choice Requires="wpg">
             <w:drawing>
-              <wp:anchor distT="0" distB="0" distL="114300" distR="114300" simplePos="0" relativeHeight="251712512" behindDoc="0" locked="0" layoutInCell="1" allowOverlap="1">
+              <wp:anchor distT="0" distB="0" distL="114300" distR="114300" simplePos="0" relativeHeight="251712512" behindDoc="0" locked="0" layoutInCell="1" allowOverlap="1" wp14:anchorId="510C8E02" wp14:editId="69B0C6E7">
                 <wp:simplePos x="0" y="0"/>
                 <wp:positionH relativeFrom="column">
                   <wp:posOffset>2932430</wp:posOffset>
@@ -3298,7 +4841,7 @@
                           </pic:cNvPicPr>
                         </pic:nvPicPr>
                         <pic:blipFill>
-                          <a:blip r:embed="rId20">
+                          <a:blip r:embed="rId22">
                             <a:extLst>
                               <a:ext uri="{28A0092B-C50C-407E-A947-70E740481C1C}">
                                 <a14:useLocalDpi xmlns:a14="http://schemas.microsoft.com/office/drawing/2010/main" val="0"/>
@@ -3431,7 +4974,7 @@
                   </v:shape>
                 </v:group>
                 <v:shape id="Picture 45" o:spid="_x0000_s1046" type="#_x0000_t75" style="position:absolute;left:14406;top:948;width:24585;height:42356;visibility:visible;mso-wrap-style:square" o:gfxdata="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">
-                  <v:imagedata r:id="rId21" o:title="Edit Booking"/>
+                  <v:imagedata r:id="rId23" o:title="Edit Booking"/>
                   <v:path arrowok="t"/>
                 </v:shape>
                 <w10:wrap type="square"/>
@@ -3508,7 +5051,7 @@
         <mc:AlternateContent>
           <mc:Choice Requires="wpg">
             <w:drawing>
-              <wp:anchor distT="0" distB="0" distL="114300" distR="114300" simplePos="0" relativeHeight="251703296" behindDoc="0" locked="0" layoutInCell="1" allowOverlap="1" wp14:anchorId="20F43A78" wp14:editId="5473CBC9">
+              <wp:anchor distT="0" distB="0" distL="114300" distR="114300" simplePos="0" relativeHeight="251703296" behindDoc="0" locked="0" layoutInCell="1" allowOverlap="1" wp14:anchorId="3DCB8680" wp14:editId="43F3BCA2">
                 <wp:simplePos x="0" y="0"/>
                 <wp:positionH relativeFrom="column">
                   <wp:posOffset>3735238</wp:posOffset>
@@ -3624,7 +5167,7 @@
                                 </pic:cNvPicPr>
                               </pic:nvPicPr>
                               <pic:blipFill>
-                                <a:blip r:embed="rId22">
+                                <a:blip r:embed="rId24">
                                   <a:extLst>
                                     <a:ext uri="{28A0092B-C50C-407E-A947-70E740481C1C}">
                                       <a14:useLocalDpi xmlns:a14="http://schemas.microsoft.com/office/drawing/2010/main" val="0"/>
@@ -3873,7 +5416,7 @@
                   <v:group id="Group 34" o:spid="_x0000_s1050" style="position:absolute;width:29927;height:22409" coordorigin="" coordsize="29927,22409" o:gfxdata="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">
                     <v:group id="Group 31" o:spid="_x0000_s1051" style="position:absolute;width:29927;height:22409" coordorigin=",2926" coordsize="29933,22434" o:gfxdata="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">
                       <v:shape id="Picture 23" o:spid="_x0000_s1052" type="#_x0000_t75" style="position:absolute;top:5348;width:29933;height:20013;visibility:visible;mso-wrap-style:square" o:gfxdata="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">
-                        <v:imagedata r:id="rId23" o:title="Filter"/>
+                        <v:imagedata r:id="rId25" o:title="Filter"/>
                         <v:path arrowok="t"/>
                       </v:shape>
                       <v:shape id="Text Box 30" o:spid="_x0000_s1053" type="#_x0000_t202" style="position:absolute;top:2926;width:9663;height:2757;visibility:visible;mso-wrap-style:square;v-text-anchor:top" o:gfxdata="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" filled="f" stroked="f" strokeweight=".5pt">
@@ -3977,9 +5520,11 @@
       <w:pPr>
         <w:pStyle w:val="Heading2"/>
       </w:pPr>
+      <w:bookmarkStart w:id="12" w:name="_Toc442188335"/>
       <w:r>
         <w:t>Administrators</w:t>
       </w:r>
+      <w:bookmarkEnd w:id="12"/>
     </w:p>
     <w:p>
       <w:pPr>
@@ -3993,7 +5538,7 @@
         <mc:AlternateContent>
           <mc:Choice Requires="wps">
             <w:drawing>
-              <wp:anchor distT="0" distB="0" distL="114300" distR="114300" simplePos="0" relativeHeight="251713536" behindDoc="0" locked="0" layoutInCell="1" allowOverlap="1">
+              <wp:anchor distT="0" distB="0" distL="114300" distR="114300" simplePos="0" relativeHeight="251713536" behindDoc="0" locked="0" layoutInCell="1" allowOverlap="1" wp14:anchorId="78986E69" wp14:editId="0AD0B100">
                 <wp:simplePos x="0" y="0"/>
                 <wp:positionH relativeFrom="column">
                   <wp:posOffset>4149306</wp:posOffset>
@@ -4069,7 +5614,7 @@
           <w:lang w:eastAsia="en-GB"/>
         </w:rPr>
         <w:drawing>
-          <wp:anchor distT="0" distB="0" distL="114300" distR="114300" simplePos="0" relativeHeight="251692032" behindDoc="0" locked="0" layoutInCell="1" allowOverlap="1" wp14:anchorId="795DAEB7" wp14:editId="1A049460">
+          <wp:anchor distT="0" distB="0" distL="114300" distR="114300" simplePos="0" relativeHeight="251692032" behindDoc="0" locked="0" layoutInCell="1" allowOverlap="1" wp14:anchorId="03231469" wp14:editId="73D2B797">
             <wp:simplePos x="0" y="0"/>
             <wp:positionH relativeFrom="column">
               <wp:posOffset>4086860</wp:posOffset>
@@ -4094,7 +5639,7 @@
                     </pic:cNvPicPr>
                   </pic:nvPicPr>
                   <pic:blipFill rotWithShape="1">
-                    <a:blip r:embed="rId24">
+                    <a:blip r:embed="rId26">
                       <a:extLst>
                         <a:ext uri="{28A0092B-C50C-407E-A947-70E740481C1C}">
                           <a14:useLocalDpi xmlns:a14="http://schemas.microsoft.com/office/drawing/2010/main" val="0"/>
@@ -4150,7 +5695,7 @@
         <mc:AlternateContent>
           <mc:Choice Requires="wpg">
             <w:drawing>
-              <wp:anchor distT="0" distB="0" distL="114300" distR="114300" simplePos="0" relativeHeight="251711488" behindDoc="0" locked="0" layoutInCell="1" allowOverlap="1">
+              <wp:anchor distT="0" distB="0" distL="114300" distR="114300" simplePos="0" relativeHeight="251711488" behindDoc="0" locked="0" layoutInCell="1" allowOverlap="1" wp14:anchorId="75DA0594" wp14:editId="4814FAEC">
                 <wp:simplePos x="0" y="0"/>
                 <wp:positionH relativeFrom="column">
                   <wp:posOffset>2474595</wp:posOffset>
@@ -4183,7 +5728,7 @@
                           </pic:cNvPicPr>
                         </pic:nvPicPr>
                         <pic:blipFill>
-                          <a:blip r:embed="rId25">
+                          <a:blip r:embed="rId27">
                             <a:extLst>
                               <a:ext uri="{28A0092B-C50C-407E-A947-70E740481C1C}">
                                 <a14:useLocalDpi xmlns:a14="http://schemas.microsoft.com/office/drawing/2010/main" val="0"/>
@@ -4413,7 +5958,7 @@
             <w:pict>
               <v:group id="Group 44" o:spid="_x0000_s1058" style="position:absolute;margin-left:194.85pt;margin-top:75.3pt;width:357.95pt;height:237.05pt;z-index:251711488" coordsize="45461,30106" o:gfxdata="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">
                 <v:shape id="Picture 28" o:spid="_x0000_s1059" type="#_x0000_t75" style="position:absolute;left:9661;width:35800;height:30106;visibility:visible;mso-wrap-style:square" o:gfxdata="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">
-                  <v:imagedata r:id="rId26" o:title="Admin Panel"/>
+                  <v:imagedata r:id="rId28" o:title="Admin Panel"/>
                   <v:path arrowok="t"/>
                 </v:shape>
                 <v:shape id="Text Box 40" o:spid="_x0000_s1060" type="#_x0000_t202" style="position:absolute;width:9658;height:30106;visibility:visible;mso-wrap-style:square;v-text-anchor:top" o:gfxdata="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" filled="f" stroked="f" strokeweight=".5pt">
@@ -4580,7 +6125,7 @@
           <w:lang w:eastAsia="en-GB"/>
         </w:rPr>
         <w:drawing>
-          <wp:anchor distT="0" distB="0" distL="114300" distR="114300" simplePos="0" relativeHeight="251716608" behindDoc="0" locked="0" layoutInCell="1" allowOverlap="1" wp14:anchorId="7510B678" wp14:editId="1D351D52">
+          <wp:anchor distT="0" distB="0" distL="114300" distR="114300" simplePos="0" relativeHeight="251716608" behindDoc="0" locked="0" layoutInCell="1" allowOverlap="1" wp14:anchorId="67EB08D2" wp14:editId="3EBE5F5E">
             <wp:simplePos x="0" y="0"/>
             <wp:positionH relativeFrom="column">
               <wp:posOffset>4364355</wp:posOffset>
@@ -4605,7 +6150,7 @@
                     </pic:cNvPicPr>
                   </pic:nvPicPr>
                   <pic:blipFill>
-                    <a:blip r:embed="rId27">
+                    <a:blip r:embed="rId29">
                       <a:extLst>
                         <a:ext uri="{28A0092B-C50C-407E-A947-70E740481C1C}">
                           <a14:useLocalDpi xmlns:a14="http://schemas.microsoft.com/office/drawing/2010/main" val="0"/>
@@ -4654,31 +6199,21 @@
         <w:pStyle w:val="NoSpacing"/>
       </w:pPr>
       <w:r>
-        <w:t>Most fields have tooltips explaining their purpose.</w:t>
-      </w:r>
-      <w:r>
-        <w:rPr>
-          <w:rFonts w:ascii="Times New Roman" w:eastAsia="Times New Roman" w:hAnsi="Times New Roman" w:cs="Times New Roman"/>
-          <w:snapToGrid w:val="0"/>
-          <w:color w:val="000000"/>
-          <w:w w:val="0"/>
-          <w:sz w:val="0"/>
-          <w:szCs w:val="0"/>
-          <w:u w:color="000000"/>
-          <w:bdr w:val="none" w:sz="0" w:space="0" w:color="000000"/>
-          <w:shd w:val="clear" w:color="000000" w:fill="000000"/>
-          <w:lang w:val="x-none" w:eastAsia="x-none" w:bidi="x-none"/>
-        </w:rPr>
-        <w:t xml:space="preserve"> </w:t>
+        <w:t>Most fields have to</w:t>
+      </w:r>
+      <w:r>
+        <w:t>oltips explaining their purpose.</w:t>
       </w:r>
     </w:p>
     <w:p>
       <w:pPr>
         <w:pStyle w:val="Heading2"/>
       </w:pPr>
+      <w:bookmarkStart w:id="13" w:name="_Toc442188336"/>
       <w:r>
         <w:t>Server (Administrators)</w:t>
       </w:r>
+      <w:bookmarkEnd w:id="13"/>
     </w:p>
     <w:p>
       <w:pPr>
@@ -4749,12 +6284,14 @@
       <w:pPr>
         <w:pStyle w:val="Heading2"/>
       </w:pPr>
+      <w:bookmarkStart w:id="14" w:name="_Toc442188337"/>
       <w:r>
         <w:t>Error Messages</w:t>
       </w:r>
       <w:r>
         <w:t xml:space="preserve"> (Generic)</w:t>
       </w:r>
+      <w:bookmarkEnd w:id="14"/>
     </w:p>
     <w:p>
       <w:pPr>
@@ -4786,7 +6323,7 @@
           <w:lang w:eastAsia="en-GB"/>
         </w:rPr>
         <w:drawing>
-          <wp:anchor distT="0" distB="0" distL="114300" distR="114300" simplePos="0" relativeHeight="251717632" behindDoc="0" locked="0" layoutInCell="1" allowOverlap="1" wp14:anchorId="10986019" wp14:editId="40AB4F43">
+          <wp:anchor distT="0" distB="0" distL="114300" distR="114300" simplePos="0" relativeHeight="251717632" behindDoc="0" locked="0" layoutInCell="1" allowOverlap="1" wp14:anchorId="285D7563" wp14:editId="246D2172">
             <wp:simplePos x="0" y="0"/>
             <wp:positionH relativeFrom="column">
               <wp:posOffset>3796665</wp:posOffset>
@@ -4811,7 +6348,7 @@
                     </pic:cNvPicPr>
                   </pic:nvPicPr>
                   <pic:blipFill>
-                    <a:blip r:embed="rId28">
+                    <a:blip r:embed="rId30">
                       <a:extLst>
                         <a:ext uri="{28A0092B-C50C-407E-A947-70E740481C1C}">
                           <a14:useLocalDpi xmlns:a14="http://schemas.microsoft.com/office/drawing/2010/main" val="0"/>
@@ -4880,7 +6417,7 @@
           <w:lang w:eastAsia="en-GB"/>
         </w:rPr>
         <w:drawing>
-          <wp:anchor distT="0" distB="0" distL="114300" distR="114300" simplePos="0" relativeHeight="251718656" behindDoc="0" locked="0" layoutInCell="1" allowOverlap="1" wp14:anchorId="142E50BF" wp14:editId="4FDC61D0">
+          <wp:anchor distT="0" distB="0" distL="114300" distR="114300" simplePos="0" relativeHeight="251718656" behindDoc="0" locked="0" layoutInCell="1" allowOverlap="1" wp14:anchorId="09A8DB06" wp14:editId="2DE72908">
             <wp:simplePos x="0" y="0"/>
             <wp:positionH relativeFrom="column">
               <wp:posOffset>3069590</wp:posOffset>
@@ -4905,7 +6442,7 @@
                     </pic:cNvPicPr>
                   </pic:nvPicPr>
                   <pic:blipFill>
-                    <a:blip r:embed="rId29">
+                    <a:blip r:embed="rId31">
                       <a:extLst>
                         <a:ext uri="{28A0092B-C50C-407E-A947-70E740481C1C}">
                           <a14:useLocalDpi xmlns:a14="http://schemas.microsoft.com/office/drawing/2010/main" val="0"/>
@@ -4978,24 +6515,9 @@
     </w:p>
     <w:p>
       <w:pPr>
-        <w:rPr>
-          <w:rFonts w:asciiTheme="majorHAnsi" w:eastAsiaTheme="majorEastAsia" w:hAnsiTheme="majorHAnsi" w:cstheme="majorBidi"/>
-          <w:b/>
-          <w:bCs/>
-          <w:color w:val="17365D" w:themeColor="text2" w:themeShade="BF"/>
-          <w:sz w:val="26"/>
-          <w:szCs w:val="26"/>
-        </w:rPr>
-      </w:pPr>
-      <w:r>
-        <w:lastRenderedPageBreak/>
-        <w:br w:type="page"/>
-      </w:r>
-    </w:p>
-    <w:p>
-      <w:pPr>
         <w:pStyle w:val="Heading2"/>
       </w:pPr>
+      <w:bookmarkStart w:id="15" w:name="_Toc442188338"/>
       <w:r>
         <w:lastRenderedPageBreak/>
         <w:t>Error Messages (</w:t>
@@ -5006,6 +6528,7 @@
       <w:r>
         <w:t>)</w:t>
       </w:r>
+      <w:bookmarkEnd w:id="15"/>
     </w:p>
     <w:p>
       <w:pPr>
@@ -5022,9 +6545,11 @@
       <w:pPr>
         <w:pStyle w:val="SubsubsectionHeading0"/>
       </w:pPr>
+      <w:bookmarkStart w:id="16" w:name="_Toc442188339"/>
       <w:r>
         <w:t>Edit Booking</w:t>
       </w:r>
+      <w:bookmarkEnd w:id="16"/>
     </w:p>
     <w:p>
       <w:pPr>
@@ -5042,7 +6567,7 @@
           <w:lang w:eastAsia="en-GB"/>
         </w:rPr>
         <w:drawing>
-          <wp:anchor distT="0" distB="0" distL="114300" distR="114300" simplePos="0" relativeHeight="251719680" behindDoc="0" locked="0" layoutInCell="1" allowOverlap="1" wp14:anchorId="3BFA79AF" wp14:editId="131AFADB">
+          <wp:anchor distT="0" distB="0" distL="114300" distR="114300" simplePos="0" relativeHeight="251719680" behindDoc="0" locked="0" layoutInCell="1" allowOverlap="1" wp14:anchorId="181DE60F" wp14:editId="4E0F923C">
             <wp:simplePos x="0" y="0"/>
             <wp:positionH relativeFrom="column">
               <wp:posOffset>5210175</wp:posOffset>
@@ -5067,7 +6592,7 @@
                     </pic:cNvPicPr>
                   </pic:nvPicPr>
                   <pic:blipFill>
-                    <a:blip r:embed="rId30">
+                    <a:blip r:embed="rId32">
                       <a:extLst>
                         <a:ext uri="{28A0092B-C50C-407E-A947-70E740481C1C}">
                           <a14:useLocalDpi xmlns:a14="http://schemas.microsoft.com/office/drawing/2010/main" val="0"/>
@@ -5145,7 +6670,7 @@
           <w:lang w:eastAsia="en-GB"/>
         </w:rPr>
         <w:drawing>
-          <wp:anchor distT="0" distB="0" distL="114300" distR="114300" simplePos="0" relativeHeight="251720704" behindDoc="0" locked="0" layoutInCell="1" allowOverlap="1" wp14:anchorId="594ADC79" wp14:editId="27F8F9A1">
+          <wp:anchor distT="0" distB="0" distL="114300" distR="114300" simplePos="0" relativeHeight="251720704" behindDoc="0" locked="0" layoutInCell="1" allowOverlap="1" wp14:anchorId="4669D7E5" wp14:editId="658C4CB2">
             <wp:simplePos x="0" y="0"/>
             <wp:positionH relativeFrom="column">
               <wp:posOffset>5270500</wp:posOffset>
@@ -5170,7 +6695,7 @@
                     </pic:cNvPicPr>
                   </pic:nvPicPr>
                   <pic:blipFill>
-                    <a:blip r:embed="rId31">
+                    <a:blip r:embed="rId33">
                       <a:extLst>
                         <a:ext uri="{28A0092B-C50C-407E-A947-70E740481C1C}">
                           <a14:useLocalDpi xmlns:a14="http://schemas.microsoft.com/office/drawing/2010/main" val="0"/>
@@ -5248,7 +6773,7 @@
           <w:lang w:eastAsia="en-GB"/>
         </w:rPr>
         <w:drawing>
-          <wp:anchor distT="0" distB="0" distL="114300" distR="114300" simplePos="0" relativeHeight="251721728" behindDoc="0" locked="0" layoutInCell="1" allowOverlap="1" wp14:anchorId="1426045A" wp14:editId="1181BB1A">
+          <wp:anchor distT="0" distB="0" distL="114300" distR="114300" simplePos="0" relativeHeight="251721728" behindDoc="0" locked="0" layoutInCell="1" allowOverlap="1" wp14:anchorId="52674711" wp14:editId="5F1E416C">
             <wp:simplePos x="0" y="0"/>
             <wp:positionH relativeFrom="column">
               <wp:posOffset>4890770</wp:posOffset>
@@ -5273,7 +6798,7 @@
                     </pic:cNvPicPr>
                   </pic:nvPicPr>
                   <pic:blipFill>
-                    <a:blip r:embed="rId32">
+                    <a:blip r:embed="rId34">
                       <a:extLst>
                         <a:ext uri="{28A0092B-C50C-407E-A947-70E740481C1C}">
                           <a14:useLocalDpi xmlns:a14="http://schemas.microsoft.com/office/drawing/2010/main" val="0"/>
@@ -5353,7 +6878,7 @@
           <w:lang w:eastAsia="en-GB"/>
         </w:rPr>
         <w:drawing>
-          <wp:anchor distT="0" distB="0" distL="114300" distR="114300" simplePos="0" relativeHeight="251722752" behindDoc="0" locked="0" layoutInCell="1" allowOverlap="1" wp14:anchorId="38F39615" wp14:editId="73D181F6">
+          <wp:anchor distT="0" distB="0" distL="114300" distR="114300" simplePos="0" relativeHeight="251722752" behindDoc="0" locked="0" layoutInCell="1" allowOverlap="1" wp14:anchorId="26C0BBCE" wp14:editId="4AF19312">
             <wp:simplePos x="0" y="0"/>
             <wp:positionH relativeFrom="column">
               <wp:posOffset>4700905</wp:posOffset>
@@ -5378,7 +6903,7 @@
                     </pic:cNvPicPr>
                   </pic:nvPicPr>
                   <pic:blipFill>
-                    <a:blip r:embed="rId33">
+                    <a:blip r:embed="rId35">
                       <a:extLst>
                         <a:ext uri="{28A0092B-C50C-407E-A947-70E740481C1C}">
                           <a14:useLocalDpi xmlns:a14="http://schemas.microsoft.com/office/drawing/2010/main" val="0"/>
@@ -5460,6 +6985,7 @@
           <w:sz w:val="28"/>
         </w:rPr>
       </w:pPr>
+      <w:bookmarkStart w:id="17" w:name="_Toc442188340"/>
       <w:r>
         <w:rPr>
           <w:sz w:val="28"/>
@@ -5467,6 +6993,7 @@
         <w:lastRenderedPageBreak/>
         <w:t>Edit Room</w:t>
       </w:r>
+      <w:bookmarkEnd w:id="17"/>
     </w:p>
     <w:p>
       <w:pPr>
@@ -5478,13 +7005,13 @@
           <w:lang w:eastAsia="en-GB"/>
         </w:rPr>
         <w:drawing>
-          <wp:anchor distT="0" distB="0" distL="114300" distR="114300" simplePos="0" relativeHeight="251725824" behindDoc="0" locked="0" layoutInCell="1" allowOverlap="1" wp14:anchorId="2F6B454D" wp14:editId="414E5D96">
+          <wp:anchor distT="0" distB="0" distL="114300" distR="114300" simplePos="0" relativeHeight="251725824" behindDoc="0" locked="0" layoutInCell="1" allowOverlap="1" wp14:anchorId="30A3ED16" wp14:editId="1BCB2CC7">
             <wp:simplePos x="0" y="0"/>
             <wp:positionH relativeFrom="column">
               <wp:posOffset>5184140</wp:posOffset>
             </wp:positionH>
             <wp:positionV relativeFrom="paragraph">
-              <wp:posOffset>118745</wp:posOffset>
+              <wp:posOffset>57785</wp:posOffset>
             </wp:positionV>
             <wp:extent cx="1456055" cy="1019810"/>
             <wp:effectExtent l="0" t="0" r="0" b="8890"/>
@@ -5503,7 +7030,7 @@
                     </pic:cNvPicPr>
                   </pic:nvPicPr>
                   <pic:blipFill>
-                    <a:blip r:embed="rId34">
+                    <a:blip r:embed="rId36">
                       <a:extLst>
                         <a:ext uri="{28A0092B-C50C-407E-A947-70E740481C1C}">
                           <a14:useLocalDpi xmlns:a14="http://schemas.microsoft.com/office/drawing/2010/main" val="0"/>
@@ -5570,9 +7097,6 @@
       <w:r>
         <w:t xml:space="preserve"> the Room with the same name.</w:t>
       </w:r>
-      <w:r>
-        <w:br/>
-      </w:r>
     </w:p>
     <w:p>
       <w:pPr>
@@ -5584,13 +7108,13 @@
           <w:lang w:eastAsia="en-GB"/>
         </w:rPr>
         <w:drawing>
-          <wp:anchor distT="0" distB="0" distL="114300" distR="114300" simplePos="0" relativeHeight="251726848" behindDoc="0" locked="0" layoutInCell="1" allowOverlap="1" wp14:anchorId="3753EBA3" wp14:editId="29839340">
+          <wp:anchor distT="0" distB="0" distL="114300" distR="114300" simplePos="0" relativeHeight="251726848" behindDoc="0" locked="0" layoutInCell="1" allowOverlap="1" wp14:anchorId="5C818238" wp14:editId="6F6D7376">
             <wp:simplePos x="0" y="0"/>
             <wp:positionH relativeFrom="column">
               <wp:posOffset>4364355</wp:posOffset>
             </wp:positionH>
             <wp:positionV relativeFrom="paragraph">
-              <wp:posOffset>130175</wp:posOffset>
+              <wp:posOffset>133350</wp:posOffset>
             </wp:positionV>
             <wp:extent cx="2361565" cy="1177290"/>
             <wp:effectExtent l="0" t="0" r="635" b="3810"/>
@@ -5609,7 +7133,7 @@
                     </pic:cNvPicPr>
                   </pic:nvPicPr>
                   <pic:blipFill>
-                    <a:blip r:embed="rId35">
+                    <a:blip r:embed="rId37">
                       <a:extLst>
                         <a:ext uri="{28A0092B-C50C-407E-A947-70E740481C1C}">
                           <a14:useLocalDpi xmlns:a14="http://schemas.microsoft.com/office/drawing/2010/main" val="0"/>
@@ -5710,7 +7234,7 @@
           <w:lang w:eastAsia="en-GB"/>
         </w:rPr>
         <w:drawing>
-          <wp:anchor distT="0" distB="0" distL="114300" distR="114300" simplePos="0" relativeHeight="251727872" behindDoc="0" locked="0" layoutInCell="1" allowOverlap="1" wp14:anchorId="3323DBDA" wp14:editId="01B61B62">
+          <wp:anchor distT="0" distB="0" distL="114300" distR="114300" simplePos="0" relativeHeight="251727872" behindDoc="0" locked="0" layoutInCell="1" allowOverlap="1" wp14:anchorId="54F35CE5" wp14:editId="173F8DBE">
             <wp:simplePos x="0" y="0"/>
             <wp:positionH relativeFrom="column">
               <wp:posOffset>3864610</wp:posOffset>
@@ -5735,7 +7259,7 @@
                     </pic:cNvPicPr>
                   </pic:nvPicPr>
                   <pic:blipFill>
-                    <a:blip r:embed="rId36">
+                    <a:blip r:embed="rId38">
                       <a:extLst>
                         <a:ext uri="{28A0092B-C50C-407E-A947-70E740481C1C}">
                           <a14:useLocalDpi xmlns:a14="http://schemas.microsoft.com/office/drawing/2010/main" val="0"/>
@@ -5817,7 +7341,7 @@
           <w:lang w:eastAsia="en-GB"/>
         </w:rPr>
         <w:drawing>
-          <wp:anchor distT="0" distB="0" distL="114300" distR="114300" simplePos="0" relativeHeight="251728896" behindDoc="0" locked="0" layoutInCell="1" allowOverlap="1" wp14:anchorId="2689EF4C" wp14:editId="14AE0C8E">
+          <wp:anchor distT="0" distB="0" distL="114300" distR="114300" simplePos="0" relativeHeight="251728896" behindDoc="0" locked="0" layoutInCell="1" allowOverlap="1" wp14:anchorId="7C2D6F9C" wp14:editId="761FBFB6">
             <wp:simplePos x="0" y="0"/>
             <wp:positionH relativeFrom="column">
               <wp:posOffset>4575810</wp:posOffset>
@@ -5842,7 +7366,7 @@
                     </pic:cNvPicPr>
                   </pic:nvPicPr>
                   <pic:blipFill>
-                    <a:blip r:embed="rId37">
+                    <a:blip r:embed="rId39">
                       <a:extLst>
                         <a:ext uri="{28A0092B-C50C-407E-A947-70E740481C1C}">
                           <a14:useLocalDpi xmlns:a14="http://schemas.microsoft.com/office/drawing/2010/main" val="0"/>
@@ -5885,7 +7409,7 @@
           <w:lang w:eastAsia="en-GB"/>
         </w:rPr>
         <w:drawing>
-          <wp:anchor distT="0" distB="0" distL="114300" distR="114300" simplePos="0" relativeHeight="251659263" behindDoc="0" locked="0" layoutInCell="1" allowOverlap="1" wp14:anchorId="3F14ECC6" wp14:editId="20CC2D9D">
+          <wp:anchor distT="0" distB="0" distL="114300" distR="114300" simplePos="0" relativeHeight="251659263" behindDoc="0" locked="0" layoutInCell="1" allowOverlap="1" wp14:anchorId="3B0A95B0" wp14:editId="201D626C">
             <wp:simplePos x="0" y="0"/>
             <wp:positionH relativeFrom="column">
               <wp:posOffset>5003165</wp:posOffset>
@@ -5910,7 +7434,7 @@
                     </pic:cNvPicPr>
                   </pic:nvPicPr>
                   <pic:blipFill>
-                    <a:blip r:embed="rId38">
+                    <a:blip r:embed="rId40">
                       <a:extLst>
                         <a:ext uri="{28A0092B-C50C-407E-A947-70E740481C1C}">
                           <a14:useLocalDpi xmlns:a14="http://schemas.microsoft.com/office/drawing/2010/main" val="0"/>
@@ -6010,7 +7534,7 @@
           <w:lang w:eastAsia="en-GB"/>
         </w:rPr>
         <w:drawing>
-          <wp:anchor distT="0" distB="0" distL="114300" distR="114300" simplePos="0" relativeHeight="251730944" behindDoc="0" locked="0" layoutInCell="1" allowOverlap="1" wp14:anchorId="626BA565" wp14:editId="56B4F52C">
+          <wp:anchor distT="0" distB="0" distL="114300" distR="114300" simplePos="0" relativeHeight="251730944" behindDoc="0" locked="0" layoutInCell="1" allowOverlap="1" wp14:anchorId="225588C7" wp14:editId="466CEEF8">
             <wp:simplePos x="0" y="0"/>
             <wp:positionH relativeFrom="column">
               <wp:posOffset>4499610</wp:posOffset>
@@ -6035,7 +7559,7 @@
                     </pic:cNvPicPr>
                   </pic:nvPicPr>
                   <pic:blipFill>
-                    <a:blip r:embed="rId39">
+                    <a:blip r:embed="rId41">
                       <a:extLst>
                         <a:ext uri="{28A0092B-C50C-407E-A947-70E740481C1C}">
                           <a14:useLocalDpi xmlns:a14="http://schemas.microsoft.com/office/drawing/2010/main" val="0"/>
@@ -6162,6 +7686,7 @@
           <w:sz w:val="28"/>
         </w:rPr>
       </w:pPr>
+      <w:bookmarkStart w:id="18" w:name="_Toc442188341"/>
       <w:r>
         <w:rPr>
           <w:sz w:val="28"/>
@@ -6169,6 +7694,7 @@
         <w:lastRenderedPageBreak/>
         <w:t>Edit Period</w:t>
       </w:r>
+      <w:bookmarkEnd w:id="18"/>
     </w:p>
     <w:p>
       <w:pPr>
@@ -6180,7 +7706,7 @@
           <w:lang w:eastAsia="en-GB"/>
         </w:rPr>
         <w:drawing>
-          <wp:anchor distT="0" distB="0" distL="114300" distR="114300" simplePos="0" relativeHeight="251731968" behindDoc="0" locked="0" layoutInCell="1" allowOverlap="1" wp14:anchorId="79FF75A2" wp14:editId="5850C62E">
+          <wp:anchor distT="0" distB="0" distL="114300" distR="114300" simplePos="0" relativeHeight="251731968" behindDoc="0" locked="0" layoutInCell="1" allowOverlap="1" wp14:anchorId="5C186E2B" wp14:editId="30474BCD">
             <wp:simplePos x="0" y="0"/>
             <wp:positionH relativeFrom="column">
               <wp:posOffset>5011420</wp:posOffset>
@@ -6205,7 +7731,7 @@
                     </pic:cNvPicPr>
                   </pic:nvPicPr>
                   <pic:blipFill>
-                    <a:blip r:embed="rId40">
+                    <a:blip r:embed="rId42">
                       <a:extLst>
                         <a:ext uri="{28A0092B-C50C-407E-A947-70E740481C1C}">
                           <a14:useLocalDpi xmlns:a14="http://schemas.microsoft.com/office/drawing/2010/main" val="0"/>
@@ -6282,7 +7808,75 @@
           <w:lang w:eastAsia="en-GB"/>
         </w:rPr>
         <w:drawing>
-          <wp:anchor distT="0" distB="0" distL="114300" distR="114300" simplePos="0" relativeHeight="251735040" behindDoc="0" locked="0" layoutInCell="1" allowOverlap="1" wp14:anchorId="5D855211" wp14:editId="5EAA4897">
+          <wp:anchor distT="0" distB="0" distL="114300" distR="114300" simplePos="0" relativeHeight="251734016" behindDoc="0" locked="0" layoutInCell="1" allowOverlap="1" wp14:anchorId="3A33CBB1" wp14:editId="701A256E">
+            <wp:simplePos x="0" y="0"/>
+            <wp:positionH relativeFrom="column">
+              <wp:posOffset>4312920</wp:posOffset>
+            </wp:positionH>
+            <wp:positionV relativeFrom="paragraph">
+              <wp:posOffset>1573530</wp:posOffset>
+            </wp:positionV>
+            <wp:extent cx="2615565" cy="1129030"/>
+            <wp:effectExtent l="0" t="0" r="0" b="0"/>
+            <wp:wrapSquare wrapText="bothSides"/>
+            <wp:docPr id="57" name="Picture 57" descr="H:\Burford\Year 13\Computing\Project\_Writeup\Resources\User Guide\EditPeriod\End.PNG"/>
+            <wp:cNvGraphicFramePr>
+              <a:graphicFrameLocks xmlns:a="http://schemas.openxmlformats.org/drawingml/2006/main" noChangeAspect="1"/>
+            </wp:cNvGraphicFramePr>
+            <a:graphic xmlns:a="http://schemas.openxmlformats.org/drawingml/2006/main">
+              <a:graphicData uri="http://schemas.openxmlformats.org/drawingml/2006/picture">
+                <pic:pic xmlns:pic="http://schemas.openxmlformats.org/drawingml/2006/picture">
+                  <pic:nvPicPr>
+                    <pic:cNvPr id="0" name="Picture 3" descr="H:\Burford\Year 13\Computing\Project\_Writeup\Resources\User Guide\EditPeriod\End.PNG"/>
+                    <pic:cNvPicPr>
+                      <a:picLocks noChangeAspect="1" noChangeArrowheads="1"/>
+                    </pic:cNvPicPr>
+                  </pic:nvPicPr>
+                  <pic:blipFill>
+                    <a:blip r:embed="rId43">
+                      <a:extLst>
+                        <a:ext uri="{28A0092B-C50C-407E-A947-70E740481C1C}">
+                          <a14:useLocalDpi xmlns:a14="http://schemas.microsoft.com/office/drawing/2010/main" val="0"/>
+                        </a:ext>
+                      </a:extLst>
+                    </a:blip>
+                    <a:srcRect/>
+                    <a:stretch>
+                      <a:fillRect/>
+                    </a:stretch>
+                  </pic:blipFill>
+                  <pic:spPr bwMode="auto">
+                    <a:xfrm>
+                      <a:off x="0" y="0"/>
+                      <a:ext cx="2615565" cy="1129030"/>
+                    </a:xfrm>
+                    <a:prstGeom prst="rect">
+                      <a:avLst/>
+                    </a:prstGeom>
+                    <a:noFill/>
+                    <a:ln>
+                      <a:noFill/>
+                    </a:ln>
+                  </pic:spPr>
+                </pic:pic>
+              </a:graphicData>
+            </a:graphic>
+            <wp14:sizeRelH relativeFrom="page">
+              <wp14:pctWidth>0</wp14:pctWidth>
+            </wp14:sizeRelH>
+            <wp14:sizeRelV relativeFrom="page">
+              <wp14:pctHeight>0</wp14:pctHeight>
+            </wp14:sizeRelV>
+          </wp:anchor>
+        </w:drawing>
+      </w:r>
+      <w:r>
+        <w:rPr>
+          <w:noProof/>
+          <w:lang w:eastAsia="en-GB"/>
+        </w:rPr>
+        <w:drawing>
+          <wp:anchor distT="0" distB="0" distL="114300" distR="114300" simplePos="0" relativeHeight="251735040" behindDoc="0" locked="0" layoutInCell="1" allowOverlap="1" wp14:anchorId="361AEEE3" wp14:editId="424B531B">
             <wp:simplePos x="0" y="0"/>
             <wp:positionH relativeFrom="column">
               <wp:posOffset>4900295</wp:posOffset>
@@ -6307,7 +7901,7 @@
                     </pic:cNvPicPr>
                   </pic:nvPicPr>
                   <pic:blipFill>
-                    <a:blip r:embed="rId41">
+                    <a:blip r:embed="rId44">
                       <a:extLst>
                         <a:ext uri="{28A0092B-C50C-407E-A947-70E740481C1C}">
                           <a14:useLocalDpi xmlns:a14="http://schemas.microsoft.com/office/drawing/2010/main" val="0"/>
@@ -6350,75 +7944,7 @@
           <w:lang w:eastAsia="en-GB"/>
         </w:rPr>
         <w:drawing>
-          <wp:anchor distT="0" distB="0" distL="114300" distR="114300" simplePos="0" relativeHeight="251734016" behindDoc="0" locked="0" layoutInCell="1" allowOverlap="1" wp14:anchorId="23A1934D" wp14:editId="089CB34A">
-            <wp:simplePos x="0" y="0"/>
-            <wp:positionH relativeFrom="column">
-              <wp:posOffset>4135755</wp:posOffset>
-            </wp:positionH>
-            <wp:positionV relativeFrom="paragraph">
-              <wp:posOffset>1577975</wp:posOffset>
-            </wp:positionV>
-            <wp:extent cx="2811780" cy="1214120"/>
-            <wp:effectExtent l="0" t="0" r="7620" b="5080"/>
-            <wp:wrapSquare wrapText="bothSides"/>
-            <wp:docPr id="57" name="Picture 57" descr="H:\Burford\Year 13\Computing\Project\_Writeup\Resources\User Guide\EditPeriod\End.PNG"/>
-            <wp:cNvGraphicFramePr>
-              <a:graphicFrameLocks xmlns:a="http://schemas.openxmlformats.org/drawingml/2006/main" noChangeAspect="1"/>
-            </wp:cNvGraphicFramePr>
-            <a:graphic xmlns:a="http://schemas.openxmlformats.org/drawingml/2006/main">
-              <a:graphicData uri="http://schemas.openxmlformats.org/drawingml/2006/picture">
-                <pic:pic xmlns:pic="http://schemas.openxmlformats.org/drawingml/2006/picture">
-                  <pic:nvPicPr>
-                    <pic:cNvPr id="0" name="Picture 3" descr="H:\Burford\Year 13\Computing\Project\_Writeup\Resources\User Guide\EditPeriod\End.PNG"/>
-                    <pic:cNvPicPr>
-                      <a:picLocks noChangeAspect="1" noChangeArrowheads="1"/>
-                    </pic:cNvPicPr>
-                  </pic:nvPicPr>
-                  <pic:blipFill>
-                    <a:blip r:embed="rId42">
-                      <a:extLst>
-                        <a:ext uri="{28A0092B-C50C-407E-A947-70E740481C1C}">
-                          <a14:useLocalDpi xmlns:a14="http://schemas.microsoft.com/office/drawing/2010/main" val="0"/>
-                        </a:ext>
-                      </a:extLst>
-                    </a:blip>
-                    <a:srcRect/>
-                    <a:stretch>
-                      <a:fillRect/>
-                    </a:stretch>
-                  </pic:blipFill>
-                  <pic:spPr bwMode="auto">
-                    <a:xfrm>
-                      <a:off x="0" y="0"/>
-                      <a:ext cx="2811780" cy="1214120"/>
-                    </a:xfrm>
-                    <a:prstGeom prst="rect">
-                      <a:avLst/>
-                    </a:prstGeom>
-                    <a:noFill/>
-                    <a:ln>
-                      <a:noFill/>
-                    </a:ln>
-                  </pic:spPr>
-                </pic:pic>
-              </a:graphicData>
-            </a:graphic>
-            <wp14:sizeRelH relativeFrom="page">
-              <wp14:pctWidth>0</wp14:pctWidth>
-            </wp14:sizeRelH>
-            <wp14:sizeRelV relativeFrom="page">
-              <wp14:pctHeight>0</wp14:pctHeight>
-            </wp14:sizeRelV>
-          </wp:anchor>
-        </w:drawing>
-      </w:r>
-      <w:r>
-        <w:rPr>
-          <w:noProof/>
-          <w:lang w:eastAsia="en-GB"/>
-        </w:rPr>
-        <w:drawing>
-          <wp:anchor distT="0" distB="0" distL="114300" distR="114300" simplePos="0" relativeHeight="251736064" behindDoc="0" locked="0" layoutInCell="1" allowOverlap="1" wp14:anchorId="7E96C7D7" wp14:editId="797D7884">
+          <wp:anchor distT="0" distB="0" distL="114300" distR="114300" simplePos="0" relativeHeight="251736064" behindDoc="0" locked="0" layoutInCell="1" allowOverlap="1" wp14:anchorId="5EC00813" wp14:editId="0802B5DF">
             <wp:simplePos x="0" y="0"/>
             <wp:positionH relativeFrom="column">
               <wp:posOffset>4497070</wp:posOffset>
@@ -6443,7 +7969,7 @@
                     </pic:cNvPicPr>
                   </pic:nvPicPr>
                   <pic:blipFill>
-                    <a:blip r:embed="rId43">
+                    <a:blip r:embed="rId45">
                       <a:extLst>
                         <a:ext uri="{28A0092B-C50C-407E-A947-70E740481C1C}">
                           <a14:useLocalDpi xmlns:a14="http://schemas.microsoft.com/office/drawing/2010/main" val="0"/>
@@ -6486,7 +8012,7 @@
           <w:lang w:eastAsia="en-GB"/>
         </w:rPr>
         <w:drawing>
-          <wp:anchor distT="0" distB="0" distL="114300" distR="114300" simplePos="0" relativeHeight="251732992" behindDoc="0" locked="0" layoutInCell="1" allowOverlap="1" wp14:anchorId="67EBCA70" wp14:editId="5BC216F5">
+          <wp:anchor distT="0" distB="0" distL="114300" distR="114300" simplePos="0" relativeHeight="251732992" behindDoc="0" locked="0" layoutInCell="1" allowOverlap="1" wp14:anchorId="6B07CDE1" wp14:editId="25720E7A">
             <wp:simplePos x="0" y="0"/>
             <wp:positionH relativeFrom="column">
               <wp:posOffset>4184650</wp:posOffset>
@@ -6511,7 +8037,7 @@
                     </pic:cNvPicPr>
                   </pic:nvPicPr>
                   <pic:blipFill>
-                    <a:blip r:embed="rId44">
+                    <a:blip r:embed="rId46">
                       <a:extLst>
                         <a:ext uri="{28A0092B-C50C-407E-A947-70E740481C1C}">
                           <a14:useLocalDpi xmlns:a14="http://schemas.microsoft.com/office/drawing/2010/main" val="0"/>
@@ -6745,10 +8271,11 @@
           <w:sz w:val="28"/>
         </w:rPr>
       </w:pPr>
+      <w:bookmarkStart w:id="19" w:name="_Toc442188342"/>
       <w:r>
         <w:lastRenderedPageBreak/>
         <w:drawing>
-          <wp:anchor distT="0" distB="0" distL="114300" distR="114300" simplePos="0" relativeHeight="251737088" behindDoc="0" locked="0" layoutInCell="1" allowOverlap="1" wp14:anchorId="13FC0C90" wp14:editId="477AA8CF">
+          <wp:anchor distT="0" distB="0" distL="114300" distR="114300" simplePos="0" relativeHeight="251737088" behindDoc="0" locked="0" layoutInCell="1" allowOverlap="1" wp14:anchorId="23A21ACA" wp14:editId="1CEA8144">
             <wp:simplePos x="0" y="0"/>
             <wp:positionH relativeFrom="column">
               <wp:posOffset>5183505</wp:posOffset>
@@ -6773,7 +8300,7 @@
                     </pic:cNvPicPr>
                   </pic:nvPicPr>
                   <pic:blipFill>
-                    <a:blip r:embed="rId45">
+                    <a:blip r:embed="rId47">
                       <a:extLst>
                         <a:ext uri="{28A0092B-C50C-407E-A947-70E740481C1C}">
                           <a14:useLocalDpi xmlns:a14="http://schemas.microsoft.com/office/drawing/2010/main" val="0"/>
@@ -6816,10 +8343,23 @@
         </w:rPr>
         <w:t>Edit Teacher</w:t>
       </w:r>
+      <w:bookmarkEnd w:id="19"/>
     </w:p>
     <w:p>
       <w:pPr>
         <w:pStyle w:val="NoSpacing"/>
+        <w:rPr>
+          <w:rFonts w:ascii="Times New Roman" w:eastAsia="Times New Roman" w:hAnsi="Times New Roman" w:cs="Times New Roman"/>
+          <w:snapToGrid w:val="0"/>
+          <w:color w:val="000000"/>
+          <w:w w:val="0"/>
+          <w:sz w:val="0"/>
+          <w:szCs w:val="0"/>
+          <w:u w:color="000000"/>
+          <w:bdr w:val="none" w:sz="0" w:space="0" w:color="000000"/>
+          <w:shd w:val="clear" w:color="000000" w:fill="000000"/>
+          <w:lang w:eastAsia="x-none" w:bidi="x-none"/>
+        </w:rPr>
       </w:pPr>
       <w:r>
         <w:rPr>
@@ -6827,7 +8367,7 @@
           <w:lang w:eastAsia="en-GB"/>
         </w:rPr>
         <w:drawing>
-          <wp:anchor distT="0" distB="0" distL="114300" distR="114300" simplePos="0" relativeHeight="251742208" behindDoc="0" locked="0" layoutInCell="1" allowOverlap="1" wp14:anchorId="2DB8EF63" wp14:editId="2AC46775">
+          <wp:anchor distT="0" distB="0" distL="114300" distR="114300" simplePos="0" relativeHeight="251742208" behindDoc="0" locked="0" layoutInCell="1" allowOverlap="1" wp14:anchorId="6B6DC4EC" wp14:editId="6D288CEA">
             <wp:simplePos x="0" y="0"/>
             <wp:positionH relativeFrom="column">
               <wp:posOffset>4743450</wp:posOffset>
@@ -6852,7 +8392,7 @@
                     </pic:cNvPicPr>
                   </pic:nvPicPr>
                   <pic:blipFill>
-                    <a:blip r:embed="rId46">
+                    <a:blip r:embed="rId48">
                       <a:extLst>
                         <a:ext uri="{28A0092B-C50C-407E-A947-70E740481C1C}">
                           <a14:useLocalDpi xmlns:a14="http://schemas.microsoft.com/office/drawing/2010/main" val="0"/>
@@ -6895,7 +8435,7 @@
           <w:lang w:eastAsia="en-GB"/>
         </w:rPr>
         <w:drawing>
-          <wp:anchor distT="0" distB="0" distL="114300" distR="114300" simplePos="0" relativeHeight="251741184" behindDoc="0" locked="0" layoutInCell="1" allowOverlap="1" wp14:anchorId="723D6C8A" wp14:editId="3979E996">
+          <wp:anchor distT="0" distB="0" distL="114300" distR="114300" simplePos="0" relativeHeight="251741184" behindDoc="0" locked="0" layoutInCell="1" allowOverlap="1" wp14:anchorId="47B2DE86" wp14:editId="340F9BB6">
             <wp:simplePos x="0" y="0"/>
             <wp:positionH relativeFrom="column">
               <wp:posOffset>5193030</wp:posOffset>
@@ -6920,7 +8460,7 @@
                     </pic:cNvPicPr>
                   </pic:nvPicPr>
                   <pic:blipFill>
-                    <a:blip r:embed="rId47">
+                    <a:blip r:embed="rId49">
                       <a:extLst>
                         <a:ext uri="{28A0092B-C50C-407E-A947-70E740481C1C}">
                           <a14:useLocalDpi xmlns:a14="http://schemas.microsoft.com/office/drawing/2010/main" val="0"/>
@@ -6963,7 +8503,7 @@
           <w:lang w:eastAsia="en-GB"/>
         </w:rPr>
         <w:drawing>
-          <wp:anchor distT="0" distB="0" distL="114300" distR="114300" simplePos="0" relativeHeight="251740160" behindDoc="0" locked="0" layoutInCell="1" allowOverlap="1" wp14:anchorId="1502F849" wp14:editId="2DFBC55D">
+          <wp:anchor distT="0" distB="0" distL="114300" distR="114300" simplePos="0" relativeHeight="251740160" behindDoc="0" locked="0" layoutInCell="1" allowOverlap="1" wp14:anchorId="55D57792" wp14:editId="79590FCD">
             <wp:simplePos x="0" y="0"/>
             <wp:positionH relativeFrom="column">
               <wp:posOffset>4907915</wp:posOffset>
@@ -6988,7 +8528,7 @@
                     </pic:cNvPicPr>
                   </pic:nvPicPr>
                   <pic:blipFill>
-                    <a:blip r:embed="rId48">
+                    <a:blip r:embed="rId50">
                       <a:extLst>
                         <a:ext uri="{28A0092B-C50C-407E-A947-70E740481C1C}">
                           <a14:useLocalDpi xmlns:a14="http://schemas.microsoft.com/office/drawing/2010/main" val="0"/>
@@ -7031,7 +8571,7 @@
           <w:lang w:eastAsia="en-GB"/>
         </w:rPr>
         <w:drawing>
-          <wp:anchor distT="0" distB="0" distL="114300" distR="114300" simplePos="0" relativeHeight="251739136" behindDoc="0" locked="0" layoutInCell="1" allowOverlap="1" wp14:anchorId="2ECF4725" wp14:editId="60E91F6B">
+          <wp:anchor distT="0" distB="0" distL="114300" distR="114300" simplePos="0" relativeHeight="251739136" behindDoc="0" locked="0" layoutInCell="1" allowOverlap="1" wp14:anchorId="68C01DA9" wp14:editId="2D3ED5B4">
             <wp:simplePos x="0" y="0"/>
             <wp:positionH relativeFrom="column">
               <wp:posOffset>5193030</wp:posOffset>
@@ -7056,7 +8596,7 @@
                     </pic:cNvPicPr>
                   </pic:nvPicPr>
                   <pic:blipFill>
-                    <a:blip r:embed="rId49">
+                    <a:blip r:embed="rId51">
                       <a:extLst>
                         <a:ext uri="{28A0092B-C50C-407E-A947-70E740481C1C}">
                           <a14:useLocalDpi xmlns:a14="http://schemas.microsoft.com/office/drawing/2010/main" val="0"/>
@@ -7099,7 +8639,7 @@
           <w:lang w:eastAsia="en-GB"/>
         </w:rPr>
         <w:drawing>
-          <wp:anchor distT="0" distB="0" distL="114300" distR="114300" simplePos="0" relativeHeight="251738112" behindDoc="0" locked="0" layoutInCell="1" allowOverlap="1" wp14:anchorId="6A6748ED" wp14:editId="17658C02">
+          <wp:anchor distT="0" distB="0" distL="114300" distR="114300" simplePos="0" relativeHeight="251738112" behindDoc="0" locked="0" layoutInCell="1" allowOverlap="1" wp14:anchorId="5E993726" wp14:editId="36E5A810">
             <wp:simplePos x="0" y="0"/>
             <wp:positionH relativeFrom="column">
               <wp:posOffset>5193030</wp:posOffset>
@@ -7124,7 +8664,7 @@
                     </pic:cNvPicPr>
                   </pic:nvPicPr>
                   <pic:blipFill>
-                    <a:blip r:embed="rId50">
+                    <a:blip r:embed="rId52">
                       <a:extLst>
                         <a:ext uri="{28A0092B-C50C-407E-A947-70E740481C1C}">
                           <a14:useLocalDpi xmlns:a14="http://schemas.microsoft.com/office/drawing/2010/main" val="0"/>
@@ -7193,6 +8733,18 @@
         <w:t xml:space="preserve"> </w:t>
       </w:r>
       <w:r>
+        <w:rPr>
+          <w:rFonts w:ascii="Times New Roman" w:eastAsia="Times New Roman" w:hAnsi="Times New Roman" w:cs="Times New Roman"/>
+          <w:snapToGrid w:val="0"/>
+          <w:color w:val="000000"/>
+          <w:w w:val="0"/>
+          <w:sz w:val="0"/>
+          <w:szCs w:val="0"/>
+          <w:u w:color="000000"/>
+          <w:bdr w:val="none" w:sz="0" w:space="0" w:color="000000"/>
+          <w:shd w:val="clear" w:color="000000" w:fill="000000"/>
+          <w:lang w:eastAsia="x-none" w:bidi="x-none"/>
+        </w:rPr>
         <w:br/>
       </w:r>
       <w:r>
@@ -7374,6 +8926,7 @@
       <w:pPr>
         <w:pStyle w:val="SubsubsectionHeading0"/>
       </w:pPr>
+      <w:bookmarkStart w:id="20" w:name="_Toc442188343"/>
       <w:r>
         <w:rPr>
           <w:rFonts w:ascii="Times New Roman" w:eastAsia="Times New Roman" w:hAnsi="Times New Roman" w:cs="Times New Roman"/>
@@ -7387,7 +8940,7 @@
         </w:rPr>
         <w:lastRenderedPageBreak/>
         <w:drawing>
-          <wp:anchor distT="0" distB="0" distL="114300" distR="114300" simplePos="0" relativeHeight="251743232" behindDoc="0" locked="0" layoutInCell="1" allowOverlap="1" wp14:anchorId="3F7C4B41" wp14:editId="1E5FE4FE">
+          <wp:anchor distT="0" distB="0" distL="114300" distR="114300" simplePos="0" relativeHeight="251743232" behindDoc="0" locked="0" layoutInCell="1" allowOverlap="1" wp14:anchorId="236D3FF0" wp14:editId="313A90A9">
             <wp:simplePos x="0" y="0"/>
             <wp:positionH relativeFrom="column">
               <wp:posOffset>5227320</wp:posOffset>
@@ -7412,7 +8965,7 @@
                     </pic:cNvPicPr>
                   </pic:nvPicPr>
                   <pic:blipFill>
-                    <a:blip r:embed="rId51">
+                    <a:blip r:embed="rId53">
                       <a:extLst>
                         <a:ext uri="{28A0092B-C50C-407E-A947-70E740481C1C}">
                           <a14:useLocalDpi xmlns:a14="http://schemas.microsoft.com/office/drawing/2010/main" val="0"/>
@@ -7452,6 +9005,7 @@
       <w:r>
         <w:t>Edit Student</w:t>
       </w:r>
+      <w:bookmarkEnd w:id="20"/>
     </w:p>
     <w:p>
       <w:pPr>
@@ -7463,7 +9017,7 @@
           <w:lang w:eastAsia="en-GB"/>
         </w:rPr>
         <w:drawing>
-          <wp:anchor distT="0" distB="0" distL="114300" distR="114300" simplePos="0" relativeHeight="251747328" behindDoc="0" locked="0" layoutInCell="1" allowOverlap="1" wp14:anchorId="43AFB175" wp14:editId="4637B5A3">
+          <wp:anchor distT="0" distB="0" distL="114300" distR="114300" simplePos="0" relativeHeight="251747328" behindDoc="0" locked="0" layoutInCell="1" allowOverlap="1" wp14:anchorId="2ECC7F42" wp14:editId="763AD4F9">
             <wp:simplePos x="0" y="0"/>
             <wp:positionH relativeFrom="column">
               <wp:posOffset>5377180</wp:posOffset>
@@ -7488,7 +9042,7 @@
                     </pic:cNvPicPr>
                   </pic:nvPicPr>
                   <pic:blipFill>
-                    <a:blip r:embed="rId52">
+                    <a:blip r:embed="rId54">
                       <a:extLst>
                         <a:ext uri="{28A0092B-C50C-407E-A947-70E740481C1C}">
                           <a14:useLocalDpi xmlns:a14="http://schemas.microsoft.com/office/drawing/2010/main" val="0"/>
@@ -7531,7 +9085,7 @@
           <w:lang w:eastAsia="en-GB"/>
         </w:rPr>
         <w:drawing>
-          <wp:anchor distT="0" distB="0" distL="114300" distR="114300" simplePos="0" relativeHeight="251746304" behindDoc="0" locked="0" layoutInCell="1" allowOverlap="1" wp14:anchorId="10999CE4" wp14:editId="70248282">
+          <wp:anchor distT="0" distB="0" distL="114300" distR="114300" simplePos="0" relativeHeight="251746304" behindDoc="0" locked="0" layoutInCell="1" allowOverlap="1" wp14:anchorId="4A095808" wp14:editId="6383033F">
             <wp:simplePos x="0" y="0"/>
             <wp:positionH relativeFrom="column">
               <wp:posOffset>4899025</wp:posOffset>
@@ -7556,7 +9110,7 @@
                     </pic:cNvPicPr>
                   </pic:nvPicPr>
                   <pic:blipFill>
-                    <a:blip r:embed="rId53">
+                    <a:blip r:embed="rId55">
                       <a:extLst>
                         <a:ext uri="{28A0092B-C50C-407E-A947-70E740481C1C}">
                           <a14:useLocalDpi xmlns:a14="http://schemas.microsoft.com/office/drawing/2010/main" val="0"/>
@@ -7599,7 +9153,7 @@
           <w:lang w:eastAsia="en-GB"/>
         </w:rPr>
         <w:drawing>
-          <wp:anchor distT="0" distB="0" distL="114300" distR="114300" simplePos="0" relativeHeight="251745280" behindDoc="0" locked="0" layoutInCell="1" allowOverlap="1" wp14:anchorId="3F5697B5" wp14:editId="7806C993">
+          <wp:anchor distT="0" distB="0" distL="114300" distR="114300" simplePos="0" relativeHeight="251745280" behindDoc="0" locked="0" layoutInCell="1" allowOverlap="1" wp14:anchorId="342067A5" wp14:editId="5A350406">
             <wp:simplePos x="0" y="0"/>
             <wp:positionH relativeFrom="column">
               <wp:posOffset>5227320</wp:posOffset>
@@ -7624,7 +9178,7 @@
                     </pic:cNvPicPr>
                   </pic:nvPicPr>
                   <pic:blipFill>
-                    <a:blip r:embed="rId54">
+                    <a:blip r:embed="rId56">
                       <a:extLst>
                         <a:ext uri="{28A0092B-C50C-407E-A947-70E740481C1C}">
                           <a14:useLocalDpi xmlns:a14="http://schemas.microsoft.com/office/drawing/2010/main" val="0"/>
@@ -7675,7 +9229,7 @@
           <w:lang w:eastAsia="en-GB"/>
         </w:rPr>
         <w:drawing>
-          <wp:anchor distT="0" distB="0" distL="114300" distR="114300" simplePos="0" relativeHeight="251744256" behindDoc="0" locked="0" layoutInCell="1" allowOverlap="1" wp14:anchorId="37700FE7" wp14:editId="611EE25D">
+          <wp:anchor distT="0" distB="0" distL="114300" distR="114300" simplePos="0" relativeHeight="251744256" behindDoc="0" locked="0" layoutInCell="1" allowOverlap="1" wp14:anchorId="3EE84747" wp14:editId="70033440">
             <wp:simplePos x="0" y="0"/>
             <wp:positionH relativeFrom="column">
               <wp:posOffset>5227320</wp:posOffset>
@@ -7700,7 +9254,7 @@
                     </pic:cNvPicPr>
                   </pic:nvPicPr>
                   <pic:blipFill>
-                    <a:blip r:embed="rId55">
+                    <a:blip r:embed="rId57">
                       <a:extLst>
                         <a:ext uri="{28A0092B-C50C-407E-A947-70E740481C1C}">
                           <a14:useLocalDpi xmlns:a14="http://schemas.microsoft.com/office/drawing/2010/main" val="0"/>
@@ -7941,16 +9495,17 @@
       <w:pPr>
         <w:pStyle w:val="SubsubsectionHeading0"/>
       </w:pPr>
+      <w:bookmarkStart w:id="21" w:name="_Toc442188344"/>
       <w:r>
         <w:lastRenderedPageBreak/>
         <w:drawing>
-          <wp:anchor distT="0" distB="0" distL="114300" distR="114300" simplePos="0" relativeHeight="251748352" behindDoc="0" locked="0" layoutInCell="1" allowOverlap="1" wp14:anchorId="17B9CF31" wp14:editId="4E4E3728">
+          <wp:anchor distT="0" distB="0" distL="114300" distR="114300" simplePos="0" relativeHeight="251748352" behindDoc="0" locked="0" layoutInCell="1" allowOverlap="1" wp14:anchorId="45F863B3" wp14:editId="6515ABF5">
             <wp:simplePos x="0" y="0"/>
             <wp:positionH relativeFrom="column">
-              <wp:posOffset>4801235</wp:posOffset>
+              <wp:posOffset>4939030</wp:posOffset>
             </wp:positionH>
             <wp:positionV relativeFrom="paragraph">
-              <wp:posOffset>177165</wp:posOffset>
+              <wp:posOffset>133985</wp:posOffset>
             </wp:positionV>
             <wp:extent cx="1793875" cy="1107440"/>
             <wp:effectExtent l="0" t="0" r="0" b="0"/>
@@ -7969,7 +9524,7 @@
                     </pic:cNvPicPr>
                   </pic:nvPicPr>
                   <pic:blipFill>
-                    <a:blip r:embed="rId56">
+                    <a:blip r:embed="rId58">
                       <a:extLst>
                         <a:ext uri="{28A0092B-C50C-407E-A947-70E740481C1C}">
                           <a14:useLocalDpi xmlns:a14="http://schemas.microsoft.com/office/drawing/2010/main" val="0"/>
@@ -8009,12 +9564,81 @@
       <w:r>
         <w:t>Edit Department</w:t>
       </w:r>
+      <w:bookmarkEnd w:id="21"/>
     </w:p>
     <w:p>
       <w:pPr>
         <w:pStyle w:val="NoSpacing"/>
       </w:pPr>
       <w:r>
+        <w:rPr>
+          <w:noProof/>
+          <w:lang w:eastAsia="en-GB"/>
+        </w:rPr>
+        <w:drawing>
+          <wp:anchor distT="0" distB="0" distL="114300" distR="114300" simplePos="0" relativeHeight="251749376" behindDoc="0" locked="0" layoutInCell="1" allowOverlap="1" wp14:anchorId="0B72BF5B" wp14:editId="4C23C85F">
+            <wp:simplePos x="0" y="0"/>
+            <wp:positionH relativeFrom="column">
+              <wp:posOffset>4473575</wp:posOffset>
+            </wp:positionH>
+            <wp:positionV relativeFrom="paragraph">
+              <wp:posOffset>1144905</wp:posOffset>
+            </wp:positionV>
+            <wp:extent cx="2268220" cy="1038225"/>
+            <wp:effectExtent l="0" t="0" r="0" b="9525"/>
+            <wp:wrapSquare wrapText="bothSides"/>
+            <wp:docPr id="78" name="Picture 78" descr="E:\Burford\Year 13\Computing\Project\_Writeup\Resources\User Guide\EditDepartment\Duplicate.PNG"/>
+            <wp:cNvGraphicFramePr>
+              <a:graphicFrameLocks xmlns:a="http://schemas.openxmlformats.org/drawingml/2006/main" noChangeAspect="1"/>
+            </wp:cNvGraphicFramePr>
+            <a:graphic xmlns:a="http://schemas.openxmlformats.org/drawingml/2006/main">
+              <a:graphicData uri="http://schemas.openxmlformats.org/drawingml/2006/picture">
+                <pic:pic xmlns:pic="http://schemas.openxmlformats.org/drawingml/2006/picture">
+                  <pic:nvPicPr>
+                    <pic:cNvPr id="0" name="Picture 1" descr="E:\Burford\Year 13\Computing\Project\_Writeup\Resources\User Guide\EditDepartment\Duplicate.PNG"/>
+                    <pic:cNvPicPr>
+                      <a:picLocks noChangeAspect="1" noChangeArrowheads="1"/>
+                    </pic:cNvPicPr>
+                  </pic:nvPicPr>
+                  <pic:blipFill>
+                    <a:blip r:embed="rId59">
+                      <a:extLst>
+                        <a:ext uri="{28A0092B-C50C-407E-A947-70E740481C1C}">
+                          <a14:useLocalDpi xmlns:a14="http://schemas.microsoft.com/office/drawing/2010/main" val="0"/>
+                        </a:ext>
+                      </a:extLst>
+                    </a:blip>
+                    <a:srcRect/>
+                    <a:stretch>
+                      <a:fillRect/>
+                    </a:stretch>
+                  </pic:blipFill>
+                  <pic:spPr bwMode="auto">
+                    <a:xfrm>
+                      <a:off x="0" y="0"/>
+                      <a:ext cx="2268220" cy="1038225"/>
+                    </a:xfrm>
+                    <a:prstGeom prst="rect">
+                      <a:avLst/>
+                    </a:prstGeom>
+                    <a:noFill/>
+                    <a:ln>
+                      <a:noFill/>
+                    </a:ln>
+                  </pic:spPr>
+                </pic:pic>
+              </a:graphicData>
+            </a:graphic>
+            <wp14:sizeRelH relativeFrom="page">
+              <wp14:pctWidth>0</wp14:pctWidth>
+            </wp14:sizeRelH>
+            <wp14:sizeRelV relativeFrom="page">
+              <wp14:pctHeight>0</wp14:pctHeight>
+            </wp14:sizeRelV>
+          </wp:anchor>
+        </w:drawing>
+      </w:r>
+      <w:r>
         <w:br/>
       </w:r>
       <w:r>
@@ -8035,30 +9659,508 @@
       </w:r>
       <w:proofErr w:type="gramEnd"/>
       <w:r>
-        <w:t xml:space="preserve"> departments musty have a name for easy identification by users.</w:t>
-      </w:r>
-      <w:r>
-        <w:rPr>
-          <w:rStyle w:val="Normal"/>
-          <w:rFonts w:ascii="Times New Roman" w:eastAsia="Times New Roman" w:hAnsi="Times New Roman" w:cs="Times New Roman"/>
-          <w:snapToGrid w:val="0"/>
-          <w:color w:val="000000"/>
-          <w:w w:val="0"/>
-          <w:sz w:val="0"/>
-          <w:szCs w:val="0"/>
-          <w:u w:color="000000"/>
-          <w:bdr w:val="none" w:sz="0" w:space="0" w:color="000000"/>
-          <w:shd w:val="clear" w:color="000000" w:fill="000000"/>
-          <w:lang w:val="x-none" w:eastAsia="x-none" w:bidi="x-none"/>
-        </w:rPr>
+        <w:t xml:space="preserve"> departments must</w:t>
+      </w:r>
+      <w:r>
+        <w:t xml:space="preserve"> have a name for easy identification by users.</w:t>
+      </w:r>
+      <w:r>
+        <w:t xml:space="preserve"> The name can be anything, but must be present. If this error shows, add text to the “Name” field.</w:t>
+      </w:r>
+      <w:r>
+        <w:br/>
+      </w:r>
+      <w:r>
+        <w:br/>
+      </w:r>
+      <w:r>
+        <w:rPr>
+          <w:u w:val="single"/>
+        </w:rPr>
+        <w:t>Duplicate</w:t>
+      </w:r>
+      <w:r>
+        <w:rPr>
+          <w:u w:val="single"/>
+        </w:rPr>
+        <w:br/>
+      </w:r>
+      <w:r>
+        <w:t>The Department’s name must be unique – entering a name that clashes with another department will cause this error to show, and to fix it you must either change the name of this new department, or edit/delete the existing clashing one.</w:t>
+      </w:r>
+    </w:p>
+    <w:p/>
+    <w:p/>
+    <w:p>
+      <w:pPr>
+        <w:pStyle w:val="SubsubsectionHeading0"/>
+      </w:pPr>
+      <w:bookmarkStart w:id="22" w:name="_Toc442188345"/>
+      <w:r>
+        <w:t>Edit Class</w:t>
+      </w:r>
+      <w:bookmarkEnd w:id="22"/>
+    </w:p>
+    <w:p>
+      <w:pPr>
+        <w:pStyle w:val="NoSpacing"/>
+      </w:pPr>
+      <w:r>
+        <w:rPr>
+          <w:noProof/>
+          <w:lang w:eastAsia="en-GB"/>
+        </w:rPr>
+        <w:drawing>
+          <wp:anchor distT="0" distB="0" distL="114300" distR="114300" simplePos="0" relativeHeight="251751424" behindDoc="0" locked="0" layoutInCell="1" allowOverlap="1" wp14:anchorId="13CAB4D6" wp14:editId="628844CA">
+            <wp:simplePos x="0" y="0"/>
+            <wp:positionH relativeFrom="column">
+              <wp:posOffset>5356860</wp:posOffset>
+            </wp:positionH>
+            <wp:positionV relativeFrom="paragraph">
+              <wp:posOffset>1362710</wp:posOffset>
+            </wp:positionV>
+            <wp:extent cx="1379855" cy="1066165"/>
+            <wp:effectExtent l="0" t="0" r="0" b="635"/>
+            <wp:wrapSquare wrapText="bothSides"/>
+            <wp:docPr id="80" name="Picture 80" descr="E:\Burford\Year 13\Computing\Project\_Writeup\Resources\User Guide\EditClass\Teacher.PNG"/>
+            <wp:cNvGraphicFramePr>
+              <a:graphicFrameLocks xmlns:a="http://schemas.openxmlformats.org/drawingml/2006/main" noChangeAspect="1"/>
+            </wp:cNvGraphicFramePr>
+            <a:graphic xmlns:a="http://schemas.openxmlformats.org/drawingml/2006/main">
+              <a:graphicData uri="http://schemas.openxmlformats.org/drawingml/2006/picture">
+                <pic:pic xmlns:pic="http://schemas.openxmlformats.org/drawingml/2006/picture">
+                  <pic:nvPicPr>
+                    <pic:cNvPr id="0" name="Picture 3" descr="E:\Burford\Year 13\Computing\Project\_Writeup\Resources\User Guide\EditClass\Teacher.PNG"/>
+                    <pic:cNvPicPr>
+                      <a:picLocks noChangeAspect="1" noChangeArrowheads="1"/>
+                    </pic:cNvPicPr>
+                  </pic:nvPicPr>
+                  <pic:blipFill>
+                    <a:blip r:embed="rId60">
+                      <a:extLst>
+                        <a:ext uri="{28A0092B-C50C-407E-A947-70E740481C1C}">
+                          <a14:useLocalDpi xmlns:a14="http://schemas.microsoft.com/office/drawing/2010/main" val="0"/>
+                        </a:ext>
+                      </a:extLst>
+                    </a:blip>
+                    <a:srcRect/>
+                    <a:stretch>
+                      <a:fillRect/>
+                    </a:stretch>
+                  </pic:blipFill>
+                  <pic:spPr bwMode="auto">
+                    <a:xfrm>
+                      <a:off x="0" y="0"/>
+                      <a:ext cx="1379855" cy="1066165"/>
+                    </a:xfrm>
+                    <a:prstGeom prst="rect">
+                      <a:avLst/>
+                    </a:prstGeom>
+                    <a:noFill/>
+                    <a:ln>
+                      <a:noFill/>
+                    </a:ln>
+                  </pic:spPr>
+                </pic:pic>
+              </a:graphicData>
+            </a:graphic>
+            <wp14:sizeRelH relativeFrom="page">
+              <wp14:pctWidth>0</wp14:pctWidth>
+            </wp14:sizeRelH>
+            <wp14:sizeRelV relativeFrom="page">
+              <wp14:pctHeight>0</wp14:pctHeight>
+            </wp14:sizeRelV>
+          </wp:anchor>
+        </w:drawing>
+      </w:r>
+      <w:r>
+        <w:rPr>
+          <w:noProof/>
+          <w:lang w:eastAsia="en-GB"/>
+        </w:rPr>
+        <w:drawing>
+          <wp:anchor distT="0" distB="0" distL="114300" distR="114300" simplePos="0" relativeHeight="251750400" behindDoc="0" locked="0" layoutInCell="1" allowOverlap="1" wp14:anchorId="20C3EB6D" wp14:editId="172B799C">
+            <wp:simplePos x="0" y="0"/>
+            <wp:positionH relativeFrom="column">
+              <wp:posOffset>5244465</wp:posOffset>
+            </wp:positionH>
+            <wp:positionV relativeFrom="paragraph">
+              <wp:posOffset>318135</wp:posOffset>
+            </wp:positionV>
+            <wp:extent cx="1500505" cy="1049655"/>
+            <wp:effectExtent l="0" t="0" r="4445" b="0"/>
+            <wp:wrapSquare wrapText="bothSides"/>
+            <wp:docPr id="79" name="Picture 79" descr="E:\Burford\Year 13\Computing\Project\_Writeup\Resources\User Guide\EditClass\Name.PNG"/>
+            <wp:cNvGraphicFramePr>
+              <a:graphicFrameLocks xmlns:a="http://schemas.openxmlformats.org/drawingml/2006/main" noChangeAspect="1"/>
+            </wp:cNvGraphicFramePr>
+            <a:graphic xmlns:a="http://schemas.openxmlformats.org/drawingml/2006/main">
+              <a:graphicData uri="http://schemas.openxmlformats.org/drawingml/2006/picture">
+                <pic:pic xmlns:pic="http://schemas.openxmlformats.org/drawingml/2006/picture">
+                  <pic:nvPicPr>
+                    <pic:cNvPr id="0" name="Picture 2" descr="E:\Burford\Year 13\Computing\Project\_Writeup\Resources\User Guide\EditClass\Name.PNG"/>
+                    <pic:cNvPicPr>
+                      <a:picLocks noChangeAspect="1" noChangeArrowheads="1"/>
+                    </pic:cNvPicPr>
+                  </pic:nvPicPr>
+                  <pic:blipFill>
+                    <a:blip r:embed="rId61">
+                      <a:extLst>
+                        <a:ext uri="{28A0092B-C50C-407E-A947-70E740481C1C}">
+                          <a14:useLocalDpi xmlns:a14="http://schemas.microsoft.com/office/drawing/2010/main" val="0"/>
+                        </a:ext>
+                      </a:extLst>
+                    </a:blip>
+                    <a:srcRect/>
+                    <a:stretch>
+                      <a:fillRect/>
+                    </a:stretch>
+                  </pic:blipFill>
+                  <pic:spPr bwMode="auto">
+                    <a:xfrm>
+                      <a:off x="0" y="0"/>
+                      <a:ext cx="1500505" cy="1049655"/>
+                    </a:xfrm>
+                    <a:prstGeom prst="rect">
+                      <a:avLst/>
+                    </a:prstGeom>
+                    <a:noFill/>
+                    <a:ln>
+                      <a:noFill/>
+                    </a:ln>
+                  </pic:spPr>
+                </pic:pic>
+              </a:graphicData>
+            </a:graphic>
+            <wp14:sizeRelH relativeFrom="page">
+              <wp14:pctWidth>0</wp14:pctWidth>
+            </wp14:sizeRelH>
+            <wp14:sizeRelV relativeFrom="page">
+              <wp14:pctHeight>0</wp14:pctHeight>
+            </wp14:sizeRelV>
+          </wp:anchor>
+        </w:drawing>
+      </w:r>
+      <w:r>
+        <w:br/>
+      </w:r>
+      <w:r>
+        <w:rPr>
+          <w:u w:val="single"/>
+        </w:rPr>
+        <w:t>Name</w:t>
+      </w:r>
+      <w:r>
+        <w:rPr>
+          <w:u w:val="single"/>
+        </w:rPr>
+        <w:br/>
+      </w:r>
+      <w:r>
+        <w:t>All classes must have names, again for user identification – this name can be any text, but must be present. To fix this error, enter a name for the class into the “Name” field.</w:t>
+      </w:r>
+      <w:r>
+        <w:br/>
+      </w:r>
+      <w:r>
+        <w:br/>
+      </w:r>
+      <w:r>
+        <w:rPr>
+          <w:u w:val="single"/>
+        </w:rPr>
+        <w:t>Teacher</w:t>
+      </w:r>
+      <w:r>
+        <w:rPr>
+          <w:u w:val="single"/>
+        </w:rPr>
+        <w:br/>
+      </w:r>
+      <w:r>
+        <w:t>A class must have a Teacher that owns it</w:t>
+      </w:r>
+      <w:r>
+        <w:t xml:space="preserve"> – this can be selected from the drop-down box on the field, so it’s impossible to enter “invalid” input. Not selecting a teacher is the only error that can be made, which can be fixed by simply selecting one of the teachers available.</w:t>
+      </w:r>
+      <w:r>
+        <w:br/>
+      </w:r>
+      <w:r>
+        <w:br/>
+      </w:r>
+      <w:r>
+        <w:rPr>
+          <w:u w:val="single"/>
+        </w:rPr>
+        <w:t>Duplicate</w:t>
+      </w:r>
+      <w:r>
+        <w:rPr>
+          <w:u w:val="single"/>
+        </w:rPr>
+        <w:br/>
+      </w:r>
+      <w:proofErr w:type="gramStart"/>
+      <w:r>
+        <w:t>A</w:t>
+      </w:r>
+      <w:proofErr w:type="gramEnd"/>
+      <w:r>
+        <w:t xml:space="preserve"> class’</w:t>
+      </w:r>
+      <w:r>
+        <w:t>s</w:t>
+      </w:r>
+      <w:r>
+        <w:t xml:space="preserve"> name must be unique, as </w:t>
+      </w:r>
+      <w:r>
+        <w:t xml:space="preserve">otherwise users won’t be able to differentiate between two identically named classes. Entering a name that’s already in use by a different class will cause this error to be shown, and can be fixed by changing the name of this class to an unused name, or editing/deleting the other class entity </w:t>
+      </w:r>
+      <w:r>
+        <w:t>s</w:t>
+      </w:r>
+      <w:r>
+        <w:t>haring the same name</w:t>
+      </w:r>
+      <w:r>
+        <w:t>.</w:t>
+      </w:r>
+    </w:p>
+    <w:p>
+      <w:pPr>
+        <w:rPr>
+          <w:rFonts w:cs="Consolas"/>
+          <w:sz w:val="24"/>
+        </w:rPr>
+      </w:pPr>
+      <w:r>
+        <w:br w:type="page"/>
+      </w:r>
+    </w:p>
+    <w:p>
+      <w:pPr>
+        <w:pStyle w:val="Heading2"/>
+      </w:pPr>
+      <w:bookmarkStart w:id="23" w:name="_Toc442188346"/>
+      <w:r>
+        <w:lastRenderedPageBreak/>
+        <w:t>Error Recovery Procedures/Backups and Restores</w:t>
+      </w:r>
+      <w:bookmarkEnd w:id="23"/>
+    </w:p>
+    <w:p>
+      <w:pPr>
+        <w:pStyle w:val="NoSpacing"/>
+      </w:pPr>
+      <w:r>
+        <w:t>All of the information used by the system (besides the core files) is stored in a very few files. These can simply be copied to another location (either onsite or preferably offsite for greater protection), and replaced to restore a backup.</w:t>
+      </w:r>
+    </w:p>
+    <w:p>
+      <w:pPr>
+        <w:pStyle w:val="SubsubsectionHeading0"/>
+      </w:pPr>
+      <w:bookmarkStart w:id="24" w:name="_Toc442188347"/>
+      <w:r>
+        <w:t>Client</w:t>
+      </w:r>
+      <w:bookmarkEnd w:id="24"/>
+    </w:p>
+    <w:p>
+      <w:pPr>
+        <w:pStyle w:val="NoSpacing"/>
+      </w:pPr>
+      <w:r>
+        <w:t>To backup this module, copy the “</w:t>
+      </w:r>
+      <w:r>
+        <w:rPr>
+          <w:b/>
+        </w:rPr>
+        <w:t>Settings.txt</w:t>
+      </w:r>
+      <w:r>
+        <w:t xml:space="preserve">” </w:t>
+      </w:r>
+      <w:r>
+        <w:t xml:space="preserve">file to a safer location (preferably offsite or </w:t>
+      </w:r>
+      <w:r>
+        <w:t>offline).</w:t>
+      </w:r>
+      <w:r>
+        <w:br/>
+        <w:t>To restore the data</w:t>
+      </w:r>
+      <w:r>
+        <w:t>, copy the “Settings.txt” from the safer location into the same directory as the Client executable.</w:t>
+      </w:r>
+      <w:r>
+        <w:br/>
+      </w:r>
+      <w:r>
+        <w:br/>
+        <w:t>Clients store no information pertaining to the system themselves – the only file that may be changed when using a Client is the “Settings.txt” file in the same directory as it, and this is likely the same file as is used by all other clients.</w:t>
+      </w:r>
+      <w:r>
         <w:t xml:space="preserve"> </w:t>
       </w:r>
-      <w:bookmarkStart w:id="7" w:name="_GoBack"/>
-      <w:bookmarkEnd w:id="7"/>
+      <w:r>
+        <w:t>As such this data isn’t particularly important – it can easily be fixed by simply rewriting the file as was done during installation.</w:t>
+      </w:r>
+    </w:p>
+    <w:p>
+      <w:pPr>
+        <w:pStyle w:val="SubsubsectionHeading0"/>
+      </w:pPr>
+      <w:bookmarkStart w:id="25" w:name="_Toc442188348"/>
+      <w:r>
+        <w:t>Server</w:t>
+      </w:r>
+      <w:bookmarkEnd w:id="25"/>
+    </w:p>
+    <w:p>
+      <w:pPr>
+        <w:pStyle w:val="NoSpacing"/>
+      </w:pPr>
+      <w:r>
+        <w:t xml:space="preserve">To backup this module, copy the </w:t>
+      </w:r>
+      <w:r>
+        <w:t>“</w:t>
+      </w:r>
+      <w:r>
+        <w:rPr>
+          <w:b/>
+        </w:rPr>
+        <w:t>Settings.txt</w:t>
+      </w:r>
+      <w:r>
+        <w:t>”</w:t>
+      </w:r>
+      <w:r>
+        <w:t xml:space="preserve"> file</w:t>
+      </w:r>
+      <w:r>
+        <w:t>s</w:t>
+      </w:r>
+      <w:r>
+        <w:t xml:space="preserve"> from the </w:t>
+      </w:r>
+      <w:r>
+        <w:t>Server executable’s directory</w:t>
+      </w:r>
+      <w:r>
+        <w:t>, along with the “</w:t>
+      </w:r>
+      <w:proofErr w:type="spellStart"/>
+      <w:r>
+        <w:rPr>
+          <w:b/>
+        </w:rPr>
+        <w:t>Data.mdf</w:t>
+      </w:r>
+      <w:proofErr w:type="spellEnd"/>
+      <w:r>
+        <w:t xml:space="preserve">” file from the Server’s directory </w:t>
+      </w:r>
+      <w:r>
+        <w:t>o</w:t>
+      </w:r>
+      <w:r>
+        <w:t>r the database directory pointed to by the “Settings.txt” file</w:t>
+      </w:r>
+      <w:r>
+        <w:t>,</w:t>
+      </w:r>
+      <w:r>
+        <w:t xml:space="preserve"> </w:t>
+      </w:r>
+      <w:r>
+        <w:t>in</w:t>
+      </w:r>
+      <w:r>
+        <w:t>to a safer location.</w:t>
+      </w:r>
+      <w:r>
+        <w:br/>
+        <w:t xml:space="preserve">To restore the data, copy the </w:t>
+      </w:r>
+      <w:r>
+        <w:t>“Settings.txt”</w:t>
+      </w:r>
+      <w:r>
+        <w:t xml:space="preserve"> file</w:t>
+      </w:r>
+      <w:r>
+        <w:t>s</w:t>
+      </w:r>
+      <w:r>
+        <w:t xml:space="preserve"> from the safer location into the </w:t>
+      </w:r>
+      <w:r>
+        <w:t>same directory as the Server executable</w:t>
+      </w:r>
+      <w:r>
+        <w:t>, and the “</w:t>
+      </w:r>
+      <w:proofErr w:type="spellStart"/>
+      <w:r>
+        <w:t>Data.mdf</w:t>
+      </w:r>
+      <w:proofErr w:type="spellEnd"/>
+      <w:r>
+        <w:t>” f</w:t>
+      </w:r>
+      <w:r>
+        <w:t xml:space="preserve">ile into the Server directory </w:t>
+      </w:r>
+      <w:r>
+        <w:t>or the directory pointed to by the “Settings.txt” file</w:t>
+      </w:r>
+      <w:r>
+        <w:t xml:space="preserve"> if it’</w:t>
+      </w:r>
+      <w:r>
+        <w:t>s specified</w:t>
+      </w:r>
+      <w:r>
+        <w:t>.</w:t>
+      </w:r>
+      <w:r>
+        <w:br/>
+      </w:r>
+      <w:r>
+        <w:br/>
+        <w:t xml:space="preserve">The Server stores almost all the information pertaining to the system inside </w:t>
+      </w:r>
+      <w:r>
+        <w:t>the “</w:t>
+      </w:r>
+      <w:proofErr w:type="spellStart"/>
+      <w:r>
+        <w:t>Data.mdf</w:t>
+      </w:r>
+      <w:proofErr w:type="spellEnd"/>
+      <w:r>
+        <w:t>” file – this is a large file, and may take a while to copy. However, it is entirely self-contained, so may be replaced with a different version without any extra hassle.</w:t>
+      </w:r>
+      <w:r>
+        <w:br/>
+        <w:t>The “Settings.txt” file contains some minor settings used by the Server, which should be backed up for completeness. However, just as with the Client, it can be recreated quickly just as done when installing, so isn’t as important</w:t>
+      </w:r>
+      <w:r>
+        <w:t xml:space="preserve"> to backup</w:t>
+      </w:r>
+      <w:r>
+        <w:t xml:space="preserve"> as the main database file.</w:t>
+      </w:r>
     </w:p>
     <w:sectPr>
-      <w:headerReference w:type="default" r:id="rId57"/>
-      <w:footerReference w:type="default" r:id="rId58"/>
+      <w:headerReference w:type="default" r:id="rId62"/>
+      <w:footerReference w:type="default" r:id="rId63"/>
       <w:pgSz w:w="12240" w:h="15840"/>
       <w:pgMar w:top="720" w:right="720" w:bottom="720" w:left="720" w:header="283" w:footer="283" w:gutter="0"/>
       <w:pgNumType w:start="0"/>
@@ -9148,12 +11250,13 @@
     <w:basedOn w:val="Heading3"/>
     <w:link w:val="SubsubsectionHeadingChar0"/>
     <w:qFormat/>
-    <w:rsid w:val="008E67CC"/>
+    <w:rsid w:val="005B1435"/>
     <w:rPr>
+      <w:rFonts w:ascii="Calibri" w:hAnsi="Calibri"/>
       <w:b w:val="0"/>
       <w:noProof/>
       <w:color w:val="548DD4" w:themeColor="text2" w:themeTint="99"/>
-      <w:sz w:val="24"/>
+      <w:sz w:val="26"/>
       <w:lang w:eastAsia="en-GB"/>
     </w:rPr>
   </w:style>
@@ -9173,14 +11276,14 @@
     <w:name w:val="Subsubsection Heading Char"/>
     <w:basedOn w:val="Heading2Char"/>
     <w:link w:val="SubsubsectionHeading0"/>
-    <w:rsid w:val="008E67CC"/>
+    <w:rsid w:val="005B1435"/>
     <w:rPr>
-      <w:rFonts w:asciiTheme="majorHAnsi" w:eastAsiaTheme="majorEastAsia" w:hAnsiTheme="majorHAnsi" w:cstheme="majorBidi"/>
+      <w:rFonts w:ascii="Calibri" w:eastAsiaTheme="majorEastAsia" w:hAnsi="Calibri" w:cstheme="majorBidi"/>
       <w:b w:val="0"/>
       <w:bCs/>
       <w:noProof/>
       <w:color w:val="548DD4" w:themeColor="text2" w:themeTint="99"/>
-      <w:sz w:val="24"/>
+      <w:sz w:val="26"/>
       <w:szCs w:val="26"/>
       <w:lang w:eastAsia="en-GB"/>
     </w:rPr>
@@ -9198,6 +11301,19 @@
       <w:bCs/>
       <w:color w:val="4F81BD" w:themeColor="accent1"/>
     </w:rPr>
+  </w:style>
+  <w:style w:type="paragraph" w:styleId="TOC3">
+    <w:name w:val="toc 3"/>
+    <w:basedOn w:val="Normal"/>
+    <w:next w:val="Normal"/>
+    <w:autoRedefine/>
+    <w:uiPriority w:val="39"/>
+    <w:unhideWhenUsed/>
+    <w:rsid w:val="00C6354A"/>
+    <w:pPr>
+      <w:spacing w:after="100"/>
+      <w:ind w:left="440"/>
+    </w:pPr>
   </w:style>
 </w:styles>
 </file>
@@ -9880,12 +11996,13 @@
     <w:basedOn w:val="Heading3"/>
     <w:link w:val="SubsubsectionHeadingChar0"/>
     <w:qFormat/>
-    <w:rsid w:val="008E67CC"/>
+    <w:rsid w:val="005B1435"/>
     <w:rPr>
+      <w:rFonts w:ascii="Calibri" w:hAnsi="Calibri"/>
       <w:b w:val="0"/>
       <w:noProof/>
       <w:color w:val="548DD4" w:themeColor="text2" w:themeTint="99"/>
-      <w:sz w:val="24"/>
+      <w:sz w:val="26"/>
       <w:lang w:eastAsia="en-GB"/>
     </w:rPr>
   </w:style>
@@ -9905,14 +12022,14 @@
     <w:name w:val="Subsubsection Heading Char"/>
     <w:basedOn w:val="Heading2Char"/>
     <w:link w:val="SubsubsectionHeading0"/>
-    <w:rsid w:val="008E67CC"/>
+    <w:rsid w:val="005B1435"/>
     <w:rPr>
-      <w:rFonts w:asciiTheme="majorHAnsi" w:eastAsiaTheme="majorEastAsia" w:hAnsiTheme="majorHAnsi" w:cstheme="majorBidi"/>
+      <w:rFonts w:ascii="Calibri" w:eastAsiaTheme="majorEastAsia" w:hAnsi="Calibri" w:cstheme="majorBidi"/>
       <w:b w:val="0"/>
       <w:bCs/>
       <w:noProof/>
       <w:color w:val="548DD4" w:themeColor="text2" w:themeTint="99"/>
-      <w:sz w:val="24"/>
+      <w:sz w:val="26"/>
       <w:szCs w:val="26"/>
       <w:lang w:eastAsia="en-GB"/>
     </w:rPr>
@@ -9930,6 +12047,19 @@
       <w:bCs/>
       <w:color w:val="4F81BD" w:themeColor="accent1"/>
     </w:rPr>
+  </w:style>
+  <w:style w:type="paragraph" w:styleId="TOC3">
+    <w:name w:val="toc 3"/>
+    <w:basedOn w:val="Normal"/>
+    <w:next w:val="Normal"/>
+    <w:autoRedefine/>
+    <w:uiPriority w:val="39"/>
+    <w:unhideWhenUsed/>
+    <w:rsid w:val="00C6354A"/>
+    <w:pPr>
+      <w:spacing w:after="100"/>
+      <w:ind w:left="440"/>
+    </w:pPr>
   </w:style>
 </w:styles>
 </file>
@@ -10243,7 +12373,7 @@
 </file>
 
 <file path=customXml/itemProps2.xml><?xml version="1.0" encoding="utf-8"?>
-<ds:datastoreItem xmlns:ds="http://schemas.openxmlformats.org/officeDocument/2006/customXml" ds:itemID="{51567D4E-D7BD-4A33-A2DE-26AD1E92FBEC}">
+<ds:datastoreItem xmlns:ds="http://schemas.openxmlformats.org/officeDocument/2006/customXml" ds:itemID="{9F4B132A-573E-4615-93AC-0A2BB7867858}">
   <ds:schemaRefs>
     <ds:schemaRef ds:uri="http://schemas.openxmlformats.org/officeDocument/2006/bibliography"/>
   </ds:schemaRefs>

</xml_diff>